<commit_message>
validate field in serializer and update views.py and update commands.docx
</commit_message>
<xml_diff>
--- a/common_commands.docx
+++ b/common_commands.docx
@@ -825,6 +825,783 @@
           <w:lang w:bidi="fa-IR"/>
         </w:rPr>
         <w:t>____________________________________________________________________________</w:t>
+      </w:r>
+    </w:p>
+    <w:p>
+      <w:pPr>
+        <w:pStyle w:val="Normal"/>
+        <w:bidi w:val="1"/>
+        <w:spacing w:before="0" w:after="160"/>
+        <w:jc w:val="left"/>
+        <w:rPr>
+          <w:lang w:bidi="fa-IR"/>
+        </w:rPr>
+      </w:pPr>
+      <w:r>
+        <w:rPr>
+          <w:rtl w:val="true"/>
+        </w:rPr>
+        <w:t xml:space="preserve">هنگامیکه از متد </w:t>
+      </w:r>
+      <w:r>
+        <w:rPr/>
+        <w:t>post</w:t>
+      </w:r>
+      <w:r>
+        <w:rPr>
+          <w:rtl w:val="true"/>
+        </w:rPr>
+        <w:t xml:space="preserve"> </w:t>
+      </w:r>
+      <w:r>
+        <w:rPr>
+          <w:rtl w:val="true"/>
+        </w:rPr>
+        <w:t xml:space="preserve">استفاده میکنیم در </w:t>
+      </w:r>
+      <w:r>
+        <w:rPr/>
+        <w:t>veiws</w:t>
+      </w:r>
+      <w:r>
+        <w:rPr>
+          <w:rtl w:val="true"/>
+        </w:rPr>
+        <w:t xml:space="preserve"> </w:t>
+      </w:r>
+      <w:r>
+        <w:rPr>
+          <w:rtl w:val="true"/>
+        </w:rPr>
+        <w:t xml:space="preserve">لازم است </w:t>
+      </w:r>
+      <w:r>
+        <w:rPr/>
+        <w:t>request</w:t>
+      </w:r>
+      <w:r>
+        <w:rPr>
+          <w:rtl w:val="true"/>
+        </w:rPr>
+        <w:t xml:space="preserve"> </w:t>
+      </w:r>
+      <w:r>
+        <w:rPr>
+          <w:rtl w:val="true"/>
+        </w:rPr>
+        <w:t xml:space="preserve">را به </w:t>
+      </w:r>
+      <w:r>
+        <w:rPr/>
+        <w:t>json</w:t>
+      </w:r>
+      <w:r>
+        <w:rPr>
+          <w:rtl w:val="true"/>
+        </w:rPr>
+        <w:t xml:space="preserve"> </w:t>
+      </w:r>
+      <w:r>
+        <w:rPr>
+          <w:rtl w:val="true"/>
+        </w:rPr>
+        <w:t xml:space="preserve">تبدیل کنیم </w:t>
+      </w:r>
+    </w:p>
+    <w:p>
+      <w:pPr>
+        <w:pStyle w:val="Normal"/>
+        <w:bidi w:val="1"/>
+        <w:spacing w:before="0" w:after="160"/>
+        <w:jc w:val="left"/>
+        <w:rPr>
+          <w:lang w:bidi="fa-IR"/>
+        </w:rPr>
+      </w:pPr>
+      <w:r>
+        <w:rPr>
+          <w:rtl w:val="true"/>
+        </w:rPr>
+        <w:t>برای این کار کافیست از دستورات زیر استفاده کنیم</w:t>
+      </w:r>
+    </w:p>
+    <w:p>
+      <w:pPr>
+        <w:pStyle w:val="Normal"/>
+        <w:bidi w:val="1"/>
+        <w:spacing w:before="0" w:after="160"/>
+        <w:jc w:val="right"/>
+        <w:rPr>
+          <w:lang w:bidi="fa-IR"/>
+        </w:rPr>
+      </w:pPr>
+      <w:r>
+        <w:rPr>
+          <w:rFonts w:ascii="Droid Sans Mono;monospace;monospace;Droid Sans Fallback" w:hAnsi="Droid Sans Mono;monospace;monospace;Droid Sans Fallback"/>
+          <w:b w:val="false"/>
+          <w:color w:val="C586C0"/>
+          <w:sz w:val="21"/>
+          <w:highlight w:val="black"/>
+        </w:rPr>
+        <w:t>from</w:t>
+      </w:r>
+      <w:r>
+        <w:rPr>
+          <w:rFonts w:ascii="Droid Sans Mono;monospace;monospace;Droid Sans Fallback" w:hAnsi="Droid Sans Mono;monospace;monospace;Droid Sans Fallback"/>
+          <w:b w:val="false"/>
+          <w:color w:val="D4D4D4"/>
+          <w:sz w:val="21"/>
+          <w:highlight w:val="black"/>
+        </w:rPr>
+        <w:t xml:space="preserve"> rest_framework.parsers </w:t>
+      </w:r>
+      <w:r>
+        <w:rPr>
+          <w:rFonts w:ascii="Droid Sans Mono;monospace;monospace;Droid Sans Fallback" w:hAnsi="Droid Sans Mono;monospace;monospace;Droid Sans Fallback"/>
+          <w:b w:val="false"/>
+          <w:color w:val="C586C0"/>
+          <w:sz w:val="21"/>
+          <w:highlight w:val="black"/>
+        </w:rPr>
+        <w:t>import</w:t>
+      </w:r>
+      <w:r>
+        <w:rPr>
+          <w:rFonts w:ascii="Droid Sans Mono;monospace;monospace;Droid Sans Fallback" w:hAnsi="Droid Sans Mono;monospace;monospace;Droid Sans Fallback"/>
+          <w:b w:val="false"/>
+          <w:color w:val="D4D4D4"/>
+          <w:sz w:val="21"/>
+          <w:highlight w:val="black"/>
+        </w:rPr>
+        <w:t xml:space="preserve"> JSONParser</w:t>
+      </w:r>
+    </w:p>
+    <w:p>
+      <w:pPr>
+        <w:pStyle w:val="Normal"/>
+        <w:bidi w:val="1"/>
+        <w:spacing w:before="0" w:after="160"/>
+        <w:jc w:val="right"/>
+        <w:rPr>
+          <w:lang w:bidi="fa-IR"/>
+        </w:rPr>
+      </w:pPr>
+      <w:r>
+        <w:rPr>
+          <w:rFonts w:ascii="Droid Sans Mono;monospace;monospace;Droid Sans Fallback" w:hAnsi="Droid Sans Mono;monospace;monospace;Droid Sans Fallback"/>
+          <w:b w:val="false"/>
+          <w:color w:val="D4D4D4"/>
+          <w:sz w:val="21"/>
+          <w:highlight w:val="black"/>
+        </w:rPr>
+        <w:t>data = JSONParser().parse(request)</w:t>
+      </w:r>
+    </w:p>
+    <w:p>
+      <w:pPr>
+        <w:pStyle w:val="Normal"/>
+        <w:bidi w:val="1"/>
+        <w:spacing w:before="0" w:after="160"/>
+        <w:jc w:val="right"/>
+        <w:rPr>
+          <w:lang w:bidi="fa-IR"/>
+        </w:rPr>
+      </w:pPr>
+      <w:r>
+        <w:rPr>
+          <w:rFonts w:ascii="Droid Sans Mono;monospace;monospace;Droid Sans Fallback" w:hAnsi="Droid Sans Mono;monospace;monospace;Droid Sans Fallback"/>
+          <w:b w:val="false"/>
+          <w:color w:val="D4D4D4"/>
+          <w:sz w:val="21"/>
+          <w:highlight w:val="black"/>
+          <w:rtl w:val="true"/>
+        </w:rPr>
+      </w:r>
+    </w:p>
+    <w:p>
+      <w:pPr>
+        <w:pStyle w:val="Normal"/>
+        <w:bidi w:val="1"/>
+        <w:spacing w:before="0" w:after="160"/>
+        <w:jc w:val="left"/>
+        <w:rPr>
+          <w:lang w:bidi="fa-IR"/>
+        </w:rPr>
+      </w:pPr>
+      <w:r>
+        <w:rPr>
+          <w:rtl w:val="true"/>
+        </w:rPr>
+        <w:t>____________________________________________________________________________</w:t>
+      </w:r>
+    </w:p>
+    <w:p>
+      <w:pPr>
+        <w:pStyle w:val="Normal"/>
+        <w:bidi w:val="1"/>
+        <w:spacing w:before="0" w:after="160"/>
+        <w:jc w:val="left"/>
+        <w:rPr>
+          <w:lang w:bidi="fa-IR"/>
+        </w:rPr>
+      </w:pPr>
+      <w:r>
+        <w:rPr>
+          <w:rtl w:val="true"/>
+        </w:rPr>
+        <w:t xml:space="preserve">در </w:t>
+      </w:r>
+      <w:r>
+        <w:rPr/>
+        <w:t>serializer</w:t>
+      </w:r>
+      <w:r>
+        <w:rPr>
+          <w:rtl w:val="true"/>
+        </w:rPr>
+        <w:t xml:space="preserve"> </w:t>
+      </w:r>
+      <w:r>
+        <w:rPr>
+          <w:rtl w:val="true"/>
+        </w:rPr>
+        <w:t xml:space="preserve">اگر بخواهیم متوجه شویم مقدار فیلدی درست وارد شده است کافیست از روش زیر استفاده کنیم مثلا برای </w:t>
+      </w:r>
+      <w:r>
+        <w:rPr>
+          <w:rtl w:val="true"/>
+        </w:rPr>
+        <w:t>(</w:t>
+      </w:r>
+      <w:r>
+        <w:rPr/>
+        <w:t>phone_number</w:t>
+      </w:r>
+      <w:r>
+        <w:rPr>
+          <w:rtl w:val="true"/>
+        </w:rPr>
+        <w:t>) :</w:t>
+      </w:r>
+    </w:p>
+    <w:p>
+      <w:pPr>
+        <w:pStyle w:val="Normal"/>
+        <w:bidi w:val="1"/>
+        <w:spacing w:before="0" w:after="160"/>
+        <w:jc w:val="right"/>
+        <w:rPr>
+          <w:rFonts w:ascii="Droid Sans Mono;monospace;monospace;Droid Sans Fallback" w:hAnsi="Droid Sans Mono;monospace;monospace;Droid Sans Fallback"/>
+          <w:b w:val="false"/>
+          <w:color w:val="D4D4D4"/>
+          <w:sz w:val="21"/>
+          <w:highlight w:val="black"/>
+        </w:rPr>
+      </w:pPr>
+      <w:r>
+        <w:rPr>
+          <w:rFonts w:ascii="Droid Sans Mono;monospace;monospace;Droid Sans Fallback" w:hAnsi="Droid Sans Mono;monospace;monospace;Droid Sans Fallback"/>
+          <w:b w:val="false"/>
+          <w:color w:val="C586C0"/>
+          <w:sz w:val="21"/>
+          <w:highlight w:val="black"/>
+        </w:rPr>
+        <w:t>import</w:t>
+      </w:r>
+      <w:r>
+        <w:rPr>
+          <w:rFonts w:ascii="Droid Sans Mono;monospace;monospace;Droid Sans Fallback" w:hAnsi="Droid Sans Mono;monospace;monospace;Droid Sans Fallback"/>
+          <w:b w:val="false"/>
+          <w:color w:val="D4D4D4"/>
+          <w:sz w:val="21"/>
+          <w:highlight w:val="black"/>
+        </w:rPr>
+        <w:t xml:space="preserve"> re</w:t>
+      </w:r>
+    </w:p>
+    <w:p>
+      <w:pPr>
+        <w:pStyle w:val="Normal"/>
+        <w:spacing w:lineRule="atLeast" w:line="285" w:before="0" w:after="0"/>
+        <w:rPr>
+          <w:rFonts w:ascii="Droid Sans Mono;monospace;monospace;Droid Sans Fallback" w:hAnsi="Droid Sans Mono;monospace;monospace;Droid Sans Fallback"/>
+          <w:b w:val="false"/>
+          <w:color w:val="D4D4D4"/>
+          <w:sz w:val="21"/>
+          <w:highlight w:val="black"/>
+        </w:rPr>
+      </w:pPr>
+      <w:r>
+        <w:rPr>
+          <w:rFonts w:ascii="Droid Sans Mono;monospace;monospace;Droid Sans Fallback" w:hAnsi="Droid Sans Mono;monospace;monospace;Droid Sans Fallback"/>
+          <w:b w:val="false"/>
+          <w:color w:val="C586C0"/>
+          <w:sz w:val="21"/>
+          <w:highlight w:val="black"/>
+        </w:rPr>
+        <w:t>from</w:t>
+      </w:r>
+      <w:r>
+        <w:rPr>
+          <w:rFonts w:ascii="Droid Sans Mono;monospace;monospace;Droid Sans Fallback" w:hAnsi="Droid Sans Mono;monospace;monospace;Droid Sans Fallback"/>
+          <w:b w:val="false"/>
+          <w:color w:val="D4D4D4"/>
+          <w:sz w:val="21"/>
+          <w:highlight w:val="black"/>
+        </w:rPr>
+        <w:t xml:space="preserve"> rest_framework.exceptions </w:t>
+      </w:r>
+      <w:r>
+        <w:rPr>
+          <w:rFonts w:ascii="Droid Sans Mono;monospace;monospace;Droid Sans Fallback" w:hAnsi="Droid Sans Mono;monospace;monospace;Droid Sans Fallback"/>
+          <w:b w:val="false"/>
+          <w:color w:val="C586C0"/>
+          <w:sz w:val="21"/>
+          <w:highlight w:val="black"/>
+        </w:rPr>
+        <w:t>import</w:t>
+      </w:r>
+      <w:r>
+        <w:rPr>
+          <w:rFonts w:ascii="Droid Sans Mono;monospace;monospace;Droid Sans Fallback" w:hAnsi="Droid Sans Mono;monospace;monospace;Droid Sans Fallback"/>
+          <w:b w:val="false"/>
+          <w:color w:val="D4D4D4"/>
+          <w:sz w:val="21"/>
+          <w:highlight w:val="black"/>
+        </w:rPr>
+        <w:t xml:space="preserve"> ValidationError</w:t>
+      </w:r>
+    </w:p>
+    <w:p>
+      <w:pPr>
+        <w:pStyle w:val="Normal"/>
+        <w:bidi w:val="1"/>
+        <w:spacing w:before="0" w:after="160"/>
+        <w:jc w:val="right"/>
+        <w:rPr/>
+      </w:pPr>
+      <w:r>
+        <w:rPr>
+          <w:rtl w:val="true"/>
+        </w:rPr>
+      </w:r>
+    </w:p>
+    <w:p>
+      <w:pPr>
+        <w:pStyle w:val="Normal"/>
+        <w:bidi w:val="1"/>
+        <w:spacing w:before="0" w:after="160"/>
+        <w:jc w:val="right"/>
+        <w:rPr>
+          <w:rFonts w:ascii="Droid Sans Mono;monospace;monospace;Droid Sans Fallback" w:hAnsi="Droid Sans Mono;monospace;monospace;Droid Sans Fallback"/>
+          <w:b w:val="false"/>
+          <w:color w:val="D4D4D4"/>
+          <w:sz w:val="21"/>
+          <w:highlight w:val="black"/>
+        </w:rPr>
+      </w:pPr>
+      <w:r>
+        <w:rPr>
+          <w:rFonts w:ascii="Droid Sans Mono;monospace;monospace;Droid Sans Fallback" w:hAnsi="Droid Sans Mono;monospace;monospace;Droid Sans Fallback"/>
+          <w:b w:val="false"/>
+          <w:color w:val="569CD6"/>
+          <w:sz w:val="21"/>
+          <w:highlight w:val="black"/>
+        </w:rPr>
+        <w:t>def</w:t>
+      </w:r>
+      <w:r>
+        <w:rPr>
+          <w:rFonts w:ascii="Droid Sans Mono;monospace;monospace;Droid Sans Fallback" w:hAnsi="Droid Sans Mono;monospace;monospace;Droid Sans Fallback"/>
+          <w:b w:val="false"/>
+          <w:color w:val="D4D4D4"/>
+          <w:sz w:val="21"/>
+          <w:highlight w:val="black"/>
+        </w:rPr>
+        <w:t xml:space="preserve"> </w:t>
+      </w:r>
+      <w:r>
+        <w:rPr>
+          <w:rFonts w:ascii="Droid Sans Mono;monospace;monospace;Droid Sans Fallback" w:hAnsi="Droid Sans Mono;monospace;monospace;Droid Sans Fallback"/>
+          <w:b w:val="false"/>
+          <w:color w:val="DCDCAA"/>
+          <w:sz w:val="21"/>
+          <w:highlight w:val="black"/>
+        </w:rPr>
+        <w:t>validate_phone_number</w:t>
+      </w:r>
+      <w:r>
+        <w:rPr>
+          <w:rFonts w:ascii="Droid Sans Mono;monospace;monospace;Droid Sans Fallback" w:hAnsi="Droid Sans Mono;monospace;monospace;Droid Sans Fallback"/>
+          <w:b w:val="false"/>
+          <w:color w:val="D4D4D4"/>
+          <w:sz w:val="21"/>
+          <w:highlight w:val="black"/>
+        </w:rPr>
+        <w:t>(</w:t>
+      </w:r>
+      <w:r>
+        <w:rPr>
+          <w:rFonts w:ascii="Droid Sans Mono;monospace;monospace;Droid Sans Fallback" w:hAnsi="Droid Sans Mono;monospace;monospace;Droid Sans Fallback"/>
+          <w:b w:val="false"/>
+          <w:color w:val="9CDCFE"/>
+          <w:sz w:val="21"/>
+          <w:highlight w:val="black"/>
+        </w:rPr>
+        <w:t>self</w:t>
+      </w:r>
+      <w:r>
+        <w:rPr>
+          <w:rFonts w:ascii="Droid Sans Mono;monospace;monospace;Droid Sans Fallback" w:hAnsi="Droid Sans Mono;monospace;monospace;Droid Sans Fallback"/>
+          <w:b w:val="false"/>
+          <w:color w:val="D4D4D4"/>
+          <w:sz w:val="21"/>
+          <w:highlight w:val="black"/>
+        </w:rPr>
+        <w:t xml:space="preserve"> , </w:t>
+      </w:r>
+      <w:r>
+        <w:rPr>
+          <w:rFonts w:ascii="Droid Sans Mono;monospace;monospace;Droid Sans Fallback" w:hAnsi="Droid Sans Mono;monospace;monospace;Droid Sans Fallback"/>
+          <w:b w:val="false"/>
+          <w:color w:val="9CDCFE"/>
+          <w:sz w:val="21"/>
+          <w:highlight w:val="black"/>
+        </w:rPr>
+        <w:t>value</w:t>
+      </w:r>
+      <w:r>
+        <w:rPr>
+          <w:rFonts w:ascii="Droid Sans Mono;monospace;monospace;Droid Sans Fallback" w:hAnsi="Droid Sans Mono;monospace;monospace;Droid Sans Fallback"/>
+          <w:b w:val="false"/>
+          <w:color w:val="D4D4D4"/>
+          <w:sz w:val="21"/>
+          <w:highlight w:val="black"/>
+        </w:rPr>
+        <w:t>)</w:t>
+      </w:r>
+      <w:r>
+        <w:rPr>
+          <w:rFonts w:ascii="Droid Sans Mono;monospace;monospace;Droid Sans Fallback" w:hAnsi="Droid Sans Mono;monospace;monospace;Droid Sans Fallback"/>
+          <w:b w:val="false"/>
+          <w:color w:val="D4D4D4"/>
+          <w:sz w:val="21"/>
+          <w:highlight w:val="black"/>
+          <w:rtl w:val="true"/>
+        </w:rPr>
+        <w:t>:</w:t>
+      </w:r>
+    </w:p>
+    <w:p>
+      <w:pPr>
+        <w:pStyle w:val="Normal"/>
+        <w:spacing w:lineRule="atLeast" w:line="285" w:before="0" w:after="0"/>
+        <w:rPr>
+          <w:rFonts w:ascii="Droid Sans Mono;monospace;monospace;Droid Sans Fallback" w:hAnsi="Droid Sans Mono;monospace;monospace;Droid Sans Fallback"/>
+          <w:b w:val="false"/>
+          <w:color w:val="D4D4D4"/>
+          <w:sz w:val="21"/>
+          <w:highlight w:val="black"/>
+        </w:rPr>
+      </w:pPr>
+      <w:r>
+        <w:rPr>
+          <w:rFonts w:ascii="Droid Sans Mono;monospace;monospace;Droid Sans Fallback" w:hAnsi="Droid Sans Mono;monospace;monospace;Droid Sans Fallback"/>
+          <w:b w:val="false"/>
+          <w:color w:val="D4D4D4"/>
+          <w:sz w:val="21"/>
+          <w:highlight w:val="black"/>
+        </w:rPr>
+        <w:t>phone_number_pattern = re.compile(</w:t>
+      </w:r>
+      <w:r>
+        <w:rPr>
+          <w:rFonts w:ascii="Droid Sans Mono;monospace;monospace;Droid Sans Fallback" w:hAnsi="Droid Sans Mono;monospace;monospace;Droid Sans Fallback"/>
+          <w:b w:val="false"/>
+          <w:color w:val="CE9178"/>
+          <w:sz w:val="21"/>
+          <w:highlight w:val="black"/>
+        </w:rPr>
+        <w:t>"09\d</w:t>
+      </w:r>
+      <w:r>
+        <w:rPr>
+          <w:rFonts w:ascii="Droid Sans Mono;monospace;monospace;Droid Sans Fallback" w:hAnsi="Droid Sans Mono;monospace;monospace;Droid Sans Fallback"/>
+          <w:b w:val="false"/>
+          <w:color w:val="569CD6"/>
+          <w:sz w:val="21"/>
+          <w:highlight w:val="black"/>
+        </w:rPr>
+        <w:t>{9}</w:t>
+      </w:r>
+      <w:r>
+        <w:rPr>
+          <w:rFonts w:ascii="Droid Sans Mono;monospace;monospace;Droid Sans Fallback" w:hAnsi="Droid Sans Mono;monospace;monospace;Droid Sans Fallback"/>
+          <w:b w:val="false"/>
+          <w:color w:val="CE9178"/>
+          <w:sz w:val="21"/>
+          <w:highlight w:val="black"/>
+        </w:rPr>
+        <w:t>$"</w:t>
+      </w:r>
+      <w:r>
+        <w:rPr>
+          <w:rFonts w:ascii="Droid Sans Mono;monospace;monospace;Droid Sans Fallback" w:hAnsi="Droid Sans Mono;monospace;monospace;Droid Sans Fallback"/>
+          <w:b w:val="false"/>
+          <w:color w:val="D4D4D4"/>
+          <w:sz w:val="21"/>
+          <w:highlight w:val="black"/>
+        </w:rPr>
+        <w:t>)</w:t>
+      </w:r>
+    </w:p>
+    <w:p>
+      <w:pPr>
+        <w:pStyle w:val="Normal"/>
+        <w:spacing w:lineRule="atLeast" w:line="285" w:before="0" w:after="0"/>
+        <w:rPr>
+          <w:rFonts w:ascii="Droid Sans Mono;monospace;monospace;Droid Sans Fallback" w:hAnsi="Droid Sans Mono;monospace;monospace;Droid Sans Fallback"/>
+          <w:b w:val="false"/>
+          <w:color w:val="D4D4D4"/>
+          <w:sz w:val="21"/>
+          <w:highlight w:val="black"/>
+        </w:rPr>
+      </w:pPr>
+      <w:r>
+        <w:rPr>
+          <w:rFonts w:ascii="Droid Sans Mono;monospace;monospace;Droid Sans Fallback" w:hAnsi="Droid Sans Mono;monospace;monospace;Droid Sans Fallback"/>
+          <w:b w:val="false"/>
+          <w:color w:val="C586C0"/>
+          <w:sz w:val="21"/>
+          <w:highlight w:val="black"/>
+        </w:rPr>
+        <w:t>if</w:t>
+      </w:r>
+      <w:r>
+        <w:rPr>
+          <w:rFonts w:ascii="Droid Sans Mono;monospace;monospace;Droid Sans Fallback" w:hAnsi="Droid Sans Mono;monospace;monospace;Droid Sans Fallback"/>
+          <w:b w:val="false"/>
+          <w:color w:val="D4D4D4"/>
+          <w:sz w:val="21"/>
+          <w:highlight w:val="black"/>
+        </w:rPr>
+        <w:t xml:space="preserve"> phone_number_pattern.match(value):</w:t>
+      </w:r>
+    </w:p>
+    <w:p>
+      <w:pPr>
+        <w:pStyle w:val="Normal"/>
+        <w:spacing w:lineRule="atLeast" w:line="285" w:before="0" w:after="0"/>
+        <w:rPr>
+          <w:rFonts w:ascii="Droid Sans Mono;monospace;monospace;Droid Sans Fallback" w:hAnsi="Droid Sans Mono;monospace;monospace;Droid Sans Fallback"/>
+          <w:b w:val="false"/>
+          <w:color w:val="D4D4D4"/>
+          <w:sz w:val="21"/>
+          <w:highlight w:val="black"/>
+        </w:rPr>
+      </w:pPr>
+      <w:r>
+        <w:rPr>
+          <w:rFonts w:ascii="Droid Sans Mono;monospace;monospace;Droid Sans Fallback" w:hAnsi="Droid Sans Mono;monospace;monospace;Droid Sans Fallback"/>
+          <w:b w:val="false"/>
+          <w:color w:val="C586C0"/>
+          <w:sz w:val="21"/>
+          <w:highlight w:val="black"/>
+        </w:rPr>
+        <w:t>return</w:t>
+      </w:r>
+      <w:r>
+        <w:rPr>
+          <w:rFonts w:ascii="Droid Sans Mono;monospace;monospace;Droid Sans Fallback" w:hAnsi="Droid Sans Mono;monospace;monospace;Droid Sans Fallback"/>
+          <w:b w:val="false"/>
+          <w:color w:val="D4D4D4"/>
+          <w:sz w:val="21"/>
+          <w:highlight w:val="black"/>
+        </w:rPr>
+        <w:t xml:space="preserve"> value</w:t>
+      </w:r>
+    </w:p>
+    <w:p>
+      <w:pPr>
+        <w:pStyle w:val="Normal"/>
+        <w:spacing w:lineRule="atLeast" w:line="285" w:before="0" w:after="0"/>
+        <w:rPr>
+          <w:rFonts w:ascii="Droid Sans Mono;monospace;monospace;Droid Sans Fallback" w:hAnsi="Droid Sans Mono;monospace;monospace;Droid Sans Fallback"/>
+          <w:b w:val="false"/>
+          <w:color w:val="D4D4D4"/>
+          <w:sz w:val="21"/>
+          <w:highlight w:val="black"/>
+        </w:rPr>
+      </w:pPr>
+      <w:r>
+        <w:rPr>
+          <w:rFonts w:ascii="Droid Sans Mono;monospace;monospace;Droid Sans Fallback" w:hAnsi="Droid Sans Mono;monospace;monospace;Droid Sans Fallback"/>
+          <w:b w:val="false"/>
+          <w:color w:val="C586C0"/>
+          <w:sz w:val="21"/>
+          <w:highlight w:val="black"/>
+        </w:rPr>
+        <w:t>raise</w:t>
+      </w:r>
+      <w:r>
+        <w:rPr>
+          <w:rFonts w:ascii="Droid Sans Mono;monospace;monospace;Droid Sans Fallback" w:hAnsi="Droid Sans Mono;monospace;monospace;Droid Sans Fallback"/>
+          <w:b w:val="false"/>
+          <w:color w:val="D4D4D4"/>
+          <w:sz w:val="21"/>
+          <w:highlight w:val="black"/>
+        </w:rPr>
+        <w:t xml:space="preserve"> ValidationError(</w:t>
+      </w:r>
+      <w:r>
+        <w:rPr>
+          <w:rFonts w:ascii="Droid Sans Mono;monospace;monospace;Droid Sans Fallback" w:hAnsi="Droid Sans Mono;monospace;monospace;Droid Sans Fallback"/>
+          <w:b w:val="false"/>
+          <w:color w:val="CE9178"/>
+          <w:sz w:val="21"/>
+          <w:highlight w:val="black"/>
+        </w:rPr>
+        <w:t>"{phone_number is not correct}"</w:t>
+      </w:r>
+      <w:r>
+        <w:rPr>
+          <w:rFonts w:ascii="Droid Sans Mono;monospace;monospace;Droid Sans Fallback" w:hAnsi="Droid Sans Mono;monospace;monospace;Droid Sans Fallback"/>
+          <w:b w:val="false"/>
+          <w:color w:val="D4D4D4"/>
+          <w:sz w:val="21"/>
+          <w:highlight w:val="black"/>
+        </w:rPr>
+        <w:t>)</w:t>
+      </w:r>
+    </w:p>
+    <w:p>
+      <w:pPr>
+        <w:pStyle w:val="Normal"/>
+        <w:bidi w:val="1"/>
+        <w:spacing w:before="0" w:after="160"/>
+        <w:jc w:val="right"/>
+        <w:rPr/>
+      </w:pPr>
+      <w:r>
+        <w:rPr>
+          <w:rtl w:val="true"/>
+        </w:rPr>
+      </w:r>
+    </w:p>
+    <w:p>
+      <w:pPr>
+        <w:pStyle w:val="Normal"/>
+        <w:bidi w:val="1"/>
+        <w:spacing w:before="0" w:after="160"/>
+        <w:jc w:val="left"/>
+        <w:rPr/>
+      </w:pPr>
+      <w:r>
+        <w:rPr>
+          <w:rtl w:val="true"/>
+        </w:rPr>
+        <w:t>اگر بخواهیم برای فیلد دیگری این کار را انجام دهیم باید از قانون زیر استفاده کنیم</w:t>
+      </w:r>
+      <w:r>
+        <w:rPr>
+          <w:rtl w:val="true"/>
+        </w:rPr>
+        <w:t>:</w:t>
+      </w:r>
+    </w:p>
+    <w:p>
+      <w:pPr>
+        <w:pStyle w:val="Normal"/>
+        <w:bidi w:val="1"/>
+        <w:spacing w:before="0" w:after="160"/>
+        <w:jc w:val="right"/>
+        <w:rPr>
+          <w:rFonts w:ascii="Droid Sans Mono;monospace;monospace;Droid Sans Fallback" w:hAnsi="Droid Sans Mono;monospace;monospace;Droid Sans Fallback"/>
+          <w:b w:val="false"/>
+          <w:color w:val="D4D4D4"/>
+          <w:sz w:val="21"/>
+          <w:highlight w:val="black"/>
+        </w:rPr>
+      </w:pPr>
+      <w:r>
+        <w:rPr>
+          <w:rFonts w:ascii="Droid Sans Mono;monospace;monospace;Droid Sans Fallback" w:hAnsi="Droid Sans Mono;monospace;monospace;Droid Sans Fallback"/>
+          <w:b w:val="false"/>
+          <w:color w:val="569CD6"/>
+          <w:sz w:val="21"/>
+          <w:highlight w:val="black"/>
+        </w:rPr>
+        <w:t>def</w:t>
+      </w:r>
+      <w:r>
+        <w:rPr>
+          <w:rFonts w:ascii="Droid Sans Mono;monospace;monospace;Droid Sans Fallback" w:hAnsi="Droid Sans Mono;monospace;monospace;Droid Sans Fallback"/>
+          <w:b w:val="false"/>
+          <w:color w:val="D4D4D4"/>
+          <w:sz w:val="21"/>
+          <w:highlight w:val="black"/>
+        </w:rPr>
+        <w:t xml:space="preserve"> </w:t>
+      </w:r>
+      <w:r>
+        <w:rPr>
+          <w:rFonts w:ascii="Droid Sans Mono;monospace;monospace;Droid Sans Fallback" w:hAnsi="Droid Sans Mono;monospace;monospace;Droid Sans Fallback"/>
+          <w:b w:val="false"/>
+          <w:color w:val="DCDCAA"/>
+          <w:sz w:val="21"/>
+          <w:highlight w:val="black"/>
+        </w:rPr>
+        <w:t>validate_”namefield”</w:t>
+      </w:r>
+      <w:r>
+        <w:rPr>
+          <w:rFonts w:ascii="Droid Sans Mono;monospace;monospace;Droid Sans Fallback" w:hAnsi="Droid Sans Mono;monospace;monospace;Droid Sans Fallback"/>
+          <w:b w:val="false"/>
+          <w:color w:val="D4D4D4"/>
+          <w:sz w:val="21"/>
+          <w:highlight w:val="black"/>
+        </w:rPr>
+        <w:t>(</w:t>
+      </w:r>
+      <w:r>
+        <w:rPr>
+          <w:rFonts w:ascii="Droid Sans Mono;monospace;monospace;Droid Sans Fallback" w:hAnsi="Droid Sans Mono;monospace;monospace;Droid Sans Fallback"/>
+          <w:b w:val="false"/>
+          <w:color w:val="9CDCFE"/>
+          <w:sz w:val="21"/>
+          <w:highlight w:val="black"/>
+        </w:rPr>
+        <w:t>self</w:t>
+      </w:r>
+      <w:r>
+        <w:rPr>
+          <w:rFonts w:ascii="Droid Sans Mono;monospace;monospace;Droid Sans Fallback" w:hAnsi="Droid Sans Mono;monospace;monospace;Droid Sans Fallback"/>
+          <w:b w:val="false"/>
+          <w:color w:val="D4D4D4"/>
+          <w:sz w:val="21"/>
+          <w:highlight w:val="black"/>
+        </w:rPr>
+        <w:t xml:space="preserve"> , </w:t>
+      </w:r>
+      <w:r>
+        <w:rPr>
+          <w:rFonts w:ascii="Droid Sans Mono;monospace;monospace;Droid Sans Fallback" w:hAnsi="Droid Sans Mono;monospace;monospace;Droid Sans Fallback"/>
+          <w:b w:val="false"/>
+          <w:color w:val="9CDCFE"/>
+          <w:sz w:val="21"/>
+          <w:highlight w:val="black"/>
+        </w:rPr>
+        <w:t>value</w:t>
+      </w:r>
+      <w:r>
+        <w:rPr>
+          <w:rFonts w:ascii="Droid Sans Mono;monospace;monospace;Droid Sans Fallback" w:hAnsi="Droid Sans Mono;monospace;monospace;Droid Sans Fallback"/>
+          <w:b w:val="false"/>
+          <w:color w:val="D4D4D4"/>
+          <w:sz w:val="21"/>
+          <w:highlight w:val="black"/>
+        </w:rPr>
+        <w:t>)</w:t>
       </w:r>
     </w:p>
     <w:p>
@@ -862,7 +1639,6 @@
     <w:rPrDefault>
       <w:rPr>
         <w:rFonts w:ascii="Calibri" w:hAnsi="Calibri" w:eastAsia="Calibri" w:cs="Arial" w:asciiTheme="minorHAnsi" w:cstheme="minorBidi" w:eastAsiaTheme="minorHAnsi" w:hAnsiTheme="minorHAnsi"/>
-        <w:sz w:val="22"/>
         <w:szCs w:val="22"/>
         <w:lang w:val="en-US" w:eastAsia="en-US" w:bidi="ar-SA"/>
       </w:rPr>
@@ -1256,6 +2032,7 @@
     <w:qFormat/>
     <w:pPr>
       <w:widowControl/>
+      <w:suppressAutoHyphens w:val="true"/>
       <w:bidi w:val="0"/>
       <w:spacing w:lineRule="auto" w:line="259" w:before="0" w:after="160"/>
       <w:jc w:val="left"/>

</xml_diff>

<commit_message>
add db.sqlite3 and create app posts for nested serializer
</commit_message>
<xml_diff>
--- a/common_commands.docx
+++ b/common_commands.docx
@@ -831,6 +831,298 @@
       <w:pPr>
         <w:pStyle w:val="Normal"/>
         <w:bidi w:val="1"/>
+        <w:jc w:val="right"/>
+        <w:rPr>
+          <w:rFonts w:ascii="Droid Sans Mono;monospace;monospace;Droid Sans Fallback" w:hAnsi="Droid Sans Mono;monospace;monospace;Droid Sans Fallback"/>
+          <w:b w:val="false"/>
+          <w:color w:val="D4D4D4"/>
+          <w:sz w:val="21"/>
+          <w:highlight w:val="black"/>
+        </w:rPr>
+      </w:pPr>
+      <w:r>
+        <w:rPr>
+          <w:rFonts w:ascii="Droid Sans Mono;monospace;monospace;Droid Sans Fallback" w:hAnsi="Droid Sans Mono;monospace;monospace;Droid Sans Fallback"/>
+          <w:b w:val="false"/>
+          <w:color w:val="D4D4D4"/>
+          <w:sz w:val="21"/>
+          <w:highlight w:val="black"/>
+        </w:rPr>
+        <w:t xml:space="preserve">posts = PostsSerializers( </w:t>
+      </w:r>
+      <w:r>
+        <w:rPr>
+          <w:rFonts w:ascii="Droid Sans Mono;monospace;monospace;Droid Sans Fallback" w:hAnsi="Droid Sans Mono;monospace;monospace;Droid Sans Fallback"/>
+          <w:b w:val="false"/>
+          <w:color w:val="9CDCFE"/>
+          <w:sz w:val="21"/>
+          <w:highlight w:val="black"/>
+        </w:rPr>
+        <w:t>many</w:t>
+      </w:r>
+      <w:r>
+        <w:rPr>
+          <w:rFonts w:ascii="Droid Sans Mono;monospace;monospace;Droid Sans Fallback" w:hAnsi="Droid Sans Mono;monospace;monospace;Droid Sans Fallback"/>
+          <w:b w:val="false"/>
+          <w:color w:val="D4D4D4"/>
+          <w:sz w:val="21"/>
+          <w:highlight w:val="black"/>
+        </w:rPr>
+        <w:t xml:space="preserve"> = </w:t>
+      </w:r>
+      <w:r>
+        <w:rPr>
+          <w:rFonts w:ascii="Droid Sans Mono;monospace;monospace;Droid Sans Fallback" w:hAnsi="Droid Sans Mono;monospace;monospace;Droid Sans Fallback"/>
+          <w:b w:val="false"/>
+          <w:color w:val="569CD6"/>
+          <w:sz w:val="21"/>
+          <w:highlight w:val="black"/>
+        </w:rPr>
+        <w:t>True</w:t>
+      </w:r>
+      <w:r>
+        <w:rPr>
+          <w:rFonts w:ascii="Droid Sans Mono;monospace;monospace;Droid Sans Fallback" w:hAnsi="Droid Sans Mono;monospace;monospace;Droid Sans Fallback"/>
+          <w:b w:val="false"/>
+          <w:color w:val="D4D4D4"/>
+          <w:sz w:val="21"/>
+          <w:highlight w:val="black"/>
+        </w:rPr>
+        <w:t xml:space="preserve"> )</w:t>
+      </w:r>
+    </w:p>
+    <w:p>
+      <w:pPr>
+        <w:pStyle w:val="Normal"/>
+        <w:bidi w:val="1"/>
+        <w:jc w:val="right"/>
+        <w:rPr>
+          <w:rFonts w:ascii="Droid Sans Mono;monospace;monospace;Droid Sans Fallback" w:hAnsi="Droid Sans Mono;monospace;monospace;Droid Sans Fallback"/>
+          <w:b w:val="false"/>
+          <w:color w:val="D4D4D4"/>
+          <w:sz w:val="21"/>
+          <w:highlight w:val="black"/>
+        </w:rPr>
+      </w:pPr>
+      <w:r>
+        <w:rPr>
+          <w:rFonts w:ascii="Droid Sans Mono;monospace;monospace;Droid Sans Fallback" w:hAnsi="Droid Sans Mono;monospace;monospace;Droid Sans Fallback"/>
+          <w:b w:val="false"/>
+          <w:color w:val="D4D4D4"/>
+          <w:sz w:val="21"/>
+          <w:highlight w:val="black"/>
+        </w:rPr>
+        <w:t xml:space="preserve">serializers = ProfileSerializers(profiles , </w:t>
+      </w:r>
+      <w:r>
+        <w:rPr>
+          <w:rFonts w:ascii="Droid Sans Mono;monospace;monospace;Droid Sans Fallback" w:hAnsi="Droid Sans Mono;monospace;monospace;Droid Sans Fallback"/>
+          <w:b w:val="false"/>
+          <w:color w:val="9CDCFE"/>
+          <w:sz w:val="21"/>
+          <w:highlight w:val="black"/>
+        </w:rPr>
+        <w:t>many</w:t>
+      </w:r>
+      <w:r>
+        <w:rPr>
+          <w:rFonts w:ascii="Droid Sans Mono;monospace;monospace;Droid Sans Fallback" w:hAnsi="Droid Sans Mono;monospace;monospace;Droid Sans Fallback"/>
+          <w:b w:val="false"/>
+          <w:color w:val="D4D4D4"/>
+          <w:sz w:val="21"/>
+          <w:highlight w:val="black"/>
+        </w:rPr>
+        <w:t xml:space="preserve"> = </w:t>
+      </w:r>
+      <w:r>
+        <w:rPr>
+          <w:rFonts w:ascii="Droid Sans Mono;monospace;monospace;Droid Sans Fallback" w:hAnsi="Droid Sans Mono;monospace;monospace;Droid Sans Fallback"/>
+          <w:b w:val="false"/>
+          <w:color w:val="569CD6"/>
+          <w:sz w:val="21"/>
+          <w:highlight w:val="black"/>
+        </w:rPr>
+        <w:t>True</w:t>
+      </w:r>
+      <w:r>
+        <w:rPr>
+          <w:rFonts w:ascii="Droid Sans Mono;monospace;monospace;Droid Sans Fallback" w:hAnsi="Droid Sans Mono;monospace;monospace;Droid Sans Fallback"/>
+          <w:b w:val="false"/>
+          <w:color w:val="D4D4D4"/>
+          <w:sz w:val="21"/>
+          <w:highlight w:val="black"/>
+        </w:rPr>
+        <w:t>)</w:t>
+      </w:r>
+      <w:r>
+        <w:rPr>
+          <w:rFonts w:ascii="Droid Sans Mono;monospace;monospace;Droid Sans Fallback" w:hAnsi="Droid Sans Mono;monospace;monospace;Droid Sans Fallback"/>
+          <w:b w:val="false"/>
+          <w:color w:val="D4D4D4"/>
+          <w:sz w:val="21"/>
+          <w:highlight w:val="black"/>
+          <w:rtl w:val="true"/>
+        </w:rPr>
+        <w:t xml:space="preserve"> </w:t>
+      </w:r>
+    </w:p>
+    <w:p>
+      <w:pPr>
+        <w:pStyle w:val="Normal"/>
+        <w:bidi w:val="1"/>
+        <w:jc w:val="left"/>
+        <w:rPr/>
+      </w:pPr>
+      <w:r>
+        <w:rPr/>
+        <w:t>many=True</w:t>
+      </w:r>
+      <w:r>
+        <w:rPr>
+          <w:rtl w:val="true"/>
+        </w:rPr>
+        <w:t xml:space="preserve"> </w:t>
+      </w:r>
+      <w:r>
+        <w:rPr>
+          <w:rtl w:val="true"/>
+        </w:rPr>
+        <w:t xml:space="preserve">به این معنی است که </w:t>
+      </w:r>
+      <w:r>
+        <w:rPr/>
+        <w:t>serializer</w:t>
+      </w:r>
+      <w:r>
+        <w:rPr>
+          <w:rtl w:val="true"/>
+        </w:rPr>
+        <w:t xml:space="preserve"> </w:t>
+      </w:r>
+      <w:r>
+        <w:rPr>
+          <w:rtl w:val="true"/>
+        </w:rPr>
+        <w:t xml:space="preserve">میتواند چندین </w:t>
+      </w:r>
+      <w:r>
+        <w:rPr/>
+        <w:t>objects</w:t>
+      </w:r>
+      <w:r>
+        <w:rPr>
+          <w:rtl w:val="true"/>
+        </w:rPr>
+        <w:t xml:space="preserve"> </w:t>
+      </w:r>
+      <w:r>
+        <w:rPr>
+          <w:rtl w:val="true"/>
+        </w:rPr>
+        <w:t xml:space="preserve">را دریافت و نمایش دهد </w:t>
+      </w:r>
+    </w:p>
+    <w:p>
+      <w:pPr>
+        <w:pStyle w:val="Normal"/>
+        <w:bidi w:val="1"/>
+        <w:jc w:val="left"/>
+        <w:rPr>
+          <w:lang w:bidi="fa-IR"/>
+        </w:rPr>
+      </w:pPr>
+      <w:r>
+        <w:rPr>
+          <w:rtl w:val="true"/>
+          <w:lang w:bidi="fa-IR"/>
+        </w:rPr>
+        <w:t>____________________________________________________________________________</w:t>
+      </w:r>
+    </w:p>
+    <w:p>
+      <w:pPr>
+        <w:pStyle w:val="Normal"/>
+        <w:bidi w:val="1"/>
+        <w:jc w:val="left"/>
+        <w:rPr>
+          <w:lang w:bidi="fa-IR"/>
+        </w:rPr>
+      </w:pPr>
+      <w:r>
+        <w:rPr>
+          <w:rtl w:val="true"/>
+        </w:rPr>
+        <w:t xml:space="preserve">هنگامیکه از متد </w:t>
+      </w:r>
+      <w:r>
+        <w:rPr/>
+        <w:t>post</w:t>
+      </w:r>
+      <w:r>
+        <w:rPr>
+          <w:rtl w:val="true"/>
+        </w:rPr>
+        <w:t xml:space="preserve"> </w:t>
+      </w:r>
+      <w:r>
+        <w:rPr>
+          <w:rtl w:val="true"/>
+        </w:rPr>
+        <w:t xml:space="preserve">استفاده میکنیم در </w:t>
+      </w:r>
+      <w:r>
+        <w:rPr/>
+        <w:t>veiws</w:t>
+      </w:r>
+      <w:r>
+        <w:rPr>
+          <w:rtl w:val="true"/>
+        </w:rPr>
+        <w:t xml:space="preserve"> </w:t>
+      </w:r>
+      <w:r>
+        <w:rPr>
+          <w:rtl w:val="true"/>
+        </w:rPr>
+        <w:t xml:space="preserve">لازم است </w:t>
+      </w:r>
+      <w:r>
+        <w:rPr/>
+        <w:t>request</w:t>
+      </w:r>
+      <w:r>
+        <w:rPr>
+          <w:rtl w:val="true"/>
+        </w:rPr>
+        <w:t xml:space="preserve"> </w:t>
+      </w:r>
+      <w:r>
+        <w:rPr>
+          <w:rtl w:val="true"/>
+        </w:rPr>
+        <w:t xml:space="preserve">را به </w:t>
+      </w:r>
+      <w:r>
+        <w:rPr/>
+        <w:t>json</w:t>
+      </w:r>
+      <w:r>
+        <w:rPr>
+          <w:rtl w:val="true"/>
+        </w:rPr>
+        <w:t xml:space="preserve"> </w:t>
+      </w:r>
+      <w:r>
+        <w:rPr>
+          <w:rtl w:val="true"/>
+        </w:rPr>
+        <w:t xml:space="preserve">تبدیل کنیم </w:t>
+      </w:r>
+    </w:p>
+    <w:p>
+      <w:pPr>
+        <w:pStyle w:val="Normal"/>
+        <w:bidi w:val="1"/>
         <w:spacing w:before="0" w:after="160"/>
         <w:jc w:val="left"/>
         <w:rPr>
@@ -841,71 +1133,96 @@
         <w:rPr>
           <w:rtl w:val="true"/>
         </w:rPr>
-        <w:t xml:space="preserve">هنگامیکه از متد </w:t>
-      </w:r>
-      <w:r>
-        <w:rPr/>
-        <w:t>post</w:t>
-      </w:r>
-      <w:r>
-        <w:rPr>
-          <w:rtl w:val="true"/>
-        </w:rPr>
-        <w:t xml:space="preserve"> </w:t>
-      </w:r>
-      <w:r>
-        <w:rPr>
-          <w:rtl w:val="true"/>
-        </w:rPr>
-        <w:t xml:space="preserve">استفاده میکنیم در </w:t>
-      </w:r>
-      <w:r>
-        <w:rPr/>
-        <w:t>veiws</w:t>
-      </w:r>
-      <w:r>
-        <w:rPr>
-          <w:rtl w:val="true"/>
-        </w:rPr>
-        <w:t xml:space="preserve"> </w:t>
-      </w:r>
-      <w:r>
-        <w:rPr>
-          <w:rtl w:val="true"/>
-        </w:rPr>
-        <w:t xml:space="preserve">لازم است </w:t>
-      </w:r>
-      <w:r>
-        <w:rPr/>
-        <w:t>request</w:t>
-      </w:r>
-      <w:r>
-        <w:rPr>
-          <w:rtl w:val="true"/>
-        </w:rPr>
-        <w:t xml:space="preserve"> </w:t>
-      </w:r>
-      <w:r>
-        <w:rPr>
-          <w:rtl w:val="true"/>
-        </w:rPr>
-        <w:t xml:space="preserve">را به </w:t>
-      </w:r>
-      <w:r>
-        <w:rPr/>
-        <w:t>json</w:t>
-      </w:r>
-      <w:r>
-        <w:rPr>
-          <w:rtl w:val="true"/>
-        </w:rPr>
-        <w:t xml:space="preserve"> </w:t>
-      </w:r>
-      <w:r>
-        <w:rPr>
-          <w:rtl w:val="true"/>
-        </w:rPr>
-        <w:t xml:space="preserve">تبدیل کنیم </w:t>
+        <w:t>برای این کار کافیست از دستورات زیر استفاده کنیم</w:t>
+      </w:r>
+    </w:p>
+    <w:p>
+      <w:pPr>
+        <w:pStyle w:val="Normal"/>
+        <w:bidi w:val="1"/>
+        <w:spacing w:before="0" w:after="160"/>
+        <w:jc w:val="right"/>
+        <w:rPr>
+          <w:lang w:bidi="fa-IR"/>
+        </w:rPr>
+      </w:pPr>
+      <w:r>
+        <w:rPr>
+          <w:rFonts w:ascii="Droid Sans Mono;monospace;monospace;Droid Sans Fallback" w:hAnsi="Droid Sans Mono;monospace;monospace;Droid Sans Fallback"/>
+          <w:b w:val="false"/>
+          <w:color w:val="C586C0"/>
+          <w:sz w:val="21"/>
+          <w:highlight w:val="black"/>
+        </w:rPr>
+        <w:t>from</w:t>
+      </w:r>
+      <w:r>
+        <w:rPr>
+          <w:rFonts w:ascii="Droid Sans Mono;monospace;monospace;Droid Sans Fallback" w:hAnsi="Droid Sans Mono;monospace;monospace;Droid Sans Fallback"/>
+          <w:b w:val="false"/>
+          <w:color w:val="D4D4D4"/>
+          <w:sz w:val="21"/>
+          <w:highlight w:val="black"/>
+        </w:rPr>
+        <w:t xml:space="preserve"> rest_framework.parsers </w:t>
+      </w:r>
+      <w:r>
+        <w:rPr>
+          <w:rFonts w:ascii="Droid Sans Mono;monospace;monospace;Droid Sans Fallback" w:hAnsi="Droid Sans Mono;monospace;monospace;Droid Sans Fallback"/>
+          <w:b w:val="false"/>
+          <w:color w:val="C586C0"/>
+          <w:sz w:val="21"/>
+          <w:highlight w:val="black"/>
+        </w:rPr>
+        <w:t>import</w:t>
+      </w:r>
+      <w:r>
+        <w:rPr>
+          <w:rFonts w:ascii="Droid Sans Mono;monospace;monospace;Droid Sans Fallback" w:hAnsi="Droid Sans Mono;monospace;monospace;Droid Sans Fallback"/>
+          <w:b w:val="false"/>
+          <w:color w:val="D4D4D4"/>
+          <w:sz w:val="21"/>
+          <w:highlight w:val="black"/>
+        </w:rPr>
+        <w:t xml:space="preserve"> JSONParser</w:t>
+      </w:r>
+    </w:p>
+    <w:p>
+      <w:pPr>
+        <w:pStyle w:val="Normal"/>
+        <w:bidi w:val="1"/>
+        <w:spacing w:before="0" w:after="160"/>
+        <w:jc w:val="right"/>
+        <w:rPr>
+          <w:lang w:bidi="fa-IR"/>
+        </w:rPr>
+      </w:pPr>
+      <w:r>
+        <w:rPr>
+          <w:rFonts w:ascii="Droid Sans Mono;monospace;monospace;Droid Sans Fallback" w:hAnsi="Droid Sans Mono;monospace;monospace;Droid Sans Fallback"/>
+          <w:b w:val="false"/>
+          <w:color w:val="D4D4D4"/>
+          <w:sz w:val="21"/>
+          <w:highlight w:val="black"/>
+        </w:rPr>
+        <w:t>data = JSONParser().parse(request)</w:t>
+      </w:r>
+    </w:p>
+    <w:p>
+      <w:pPr>
+        <w:pStyle w:val="Normal"/>
+        <w:bidi w:val="1"/>
+        <w:spacing w:before="0" w:after="160"/>
+        <w:jc w:val="right"/>
+        <w:rPr>
+          <w:lang w:bidi="fa-IR"/>
+        </w:rPr>
+      </w:pPr>
+      <w:r>
+        <w:rPr>
+          <w:rtl w:val="true"/>
+          <w:lang w:bidi="fa-IR"/>
+        </w:rPr>
       </w:r>
     </w:p>
     <w:p>
@@ -922,7 +1239,56 @@
         <w:rPr>
           <w:rtl w:val="true"/>
         </w:rPr>
-        <w:t>برای این کار کافیست از دستورات زیر استفاده کنیم</w:t>
+        <w:t>____________________________________________________________________________</w:t>
+      </w:r>
+    </w:p>
+    <w:p>
+      <w:pPr>
+        <w:pStyle w:val="Normal"/>
+        <w:bidi w:val="1"/>
+        <w:spacing w:before="0" w:after="160"/>
+        <w:jc w:val="left"/>
+        <w:rPr>
+          <w:lang w:bidi="fa-IR"/>
+        </w:rPr>
+      </w:pPr>
+      <w:r>
+        <w:rPr>
+          <w:rtl w:val="true"/>
+        </w:rPr>
+        <w:t xml:space="preserve">در </w:t>
+      </w:r>
+      <w:r>
+        <w:rPr/>
+        <w:t>serializer</w:t>
+      </w:r>
+      <w:r>
+        <w:rPr>
+          <w:rtl w:val="true"/>
+        </w:rPr>
+        <w:t xml:space="preserve"> </w:t>
+      </w:r>
+      <w:r>
+        <w:rPr>
+          <w:rtl w:val="true"/>
+        </w:rPr>
+        <w:t xml:space="preserve">اگر بخواهیم متوجه شویم مقدار فیلدی درست وارد شده است کافیست از روش زیر استفاده کنیم مثلا برای </w:t>
+      </w:r>
+      <w:r>
+        <w:rPr>
+          <w:rtl w:val="true"/>
+        </w:rPr>
+        <w:t>(</w:t>
+      </w:r>
+      <w:r>
+        <w:rPr/>
+        <w:t>phone_number</w:t>
+      </w:r>
+      <w:r>
+        <w:rPr>
+          <w:rtl w:val="true"/>
+        </w:rPr>
+        <w:t>) :</w:t>
       </w:r>
     </w:p>
     <w:p>
@@ -932,7 +1298,12 @@
         <w:spacing w:before="0" w:after="160"/>
         <w:jc w:val="right"/>
         <w:rPr>
-          <w:lang w:bidi="fa-IR"/>
+          <w:rFonts w:ascii="Droid Sans Mono;monospace;monospace;Droid Sans Fallback" w:hAnsi="Droid Sans Mono;monospace;monospace;Droid Sans Fallback"/>
+          <w:b w:val="false"/>
+          <w:b w:val="false"/>
+          <w:color w:val="D4D4D4"/>
+          <w:sz w:val="21"/>
+          <w:highlight w:val="black"/>
         </w:rPr>
       </w:pPr>
       <w:r>
@@ -943,26 +1314,6 @@
           <w:sz w:val="21"/>
           <w:highlight w:val="black"/>
         </w:rPr>
-        <w:t>from</w:t>
-      </w:r>
-      <w:r>
-        <w:rPr>
-          <w:rFonts w:ascii="Droid Sans Mono;monospace;monospace;Droid Sans Fallback" w:hAnsi="Droid Sans Mono;monospace;monospace;Droid Sans Fallback"/>
-          <w:b w:val="false"/>
-          <w:color w:val="D4D4D4"/>
-          <w:sz w:val="21"/>
-          <w:highlight w:val="black"/>
-        </w:rPr>
-        <w:t xml:space="preserve"> rest_framework.parsers </w:t>
-      </w:r>
-      <w:r>
-        <w:rPr>
-          <w:rFonts w:ascii="Droid Sans Mono;monospace;monospace;Droid Sans Fallback" w:hAnsi="Droid Sans Mono;monospace;monospace;Droid Sans Fallback"/>
-          <w:b w:val="false"/>
-          <w:color w:val="C586C0"/>
-          <w:sz w:val="21"/>
-          <w:highlight w:val="black"/>
-        </w:rPr>
         <w:t>import</w:t>
       </w:r>
       <w:r>
@@ -973,149 +1324,6 @@
           <w:sz w:val="21"/>
           <w:highlight w:val="black"/>
         </w:rPr>
-        <w:t xml:space="preserve"> JSONParser</w:t>
-      </w:r>
-    </w:p>
-    <w:p>
-      <w:pPr>
-        <w:pStyle w:val="Normal"/>
-        <w:bidi w:val="1"/>
-        <w:spacing w:before="0" w:after="160"/>
-        <w:jc w:val="right"/>
-        <w:rPr>
-          <w:lang w:bidi="fa-IR"/>
-        </w:rPr>
-      </w:pPr>
-      <w:r>
-        <w:rPr>
-          <w:rFonts w:ascii="Droid Sans Mono;monospace;monospace;Droid Sans Fallback" w:hAnsi="Droid Sans Mono;monospace;monospace;Droid Sans Fallback"/>
-          <w:b w:val="false"/>
-          <w:color w:val="D4D4D4"/>
-          <w:sz w:val="21"/>
-          <w:highlight w:val="black"/>
-        </w:rPr>
-        <w:t>data = JSONParser().parse(request)</w:t>
-      </w:r>
-    </w:p>
-    <w:p>
-      <w:pPr>
-        <w:pStyle w:val="Normal"/>
-        <w:bidi w:val="1"/>
-        <w:spacing w:before="0" w:after="160"/>
-        <w:jc w:val="right"/>
-        <w:rPr>
-          <w:lang w:bidi="fa-IR"/>
-        </w:rPr>
-      </w:pPr>
-      <w:r>
-        <w:rPr>
-          <w:rFonts w:ascii="Droid Sans Mono;monospace;monospace;Droid Sans Fallback" w:hAnsi="Droid Sans Mono;monospace;monospace;Droid Sans Fallback"/>
-          <w:b w:val="false"/>
-          <w:color w:val="D4D4D4"/>
-          <w:sz w:val="21"/>
-          <w:highlight w:val="black"/>
-          <w:rtl w:val="true"/>
-        </w:rPr>
-      </w:r>
-    </w:p>
-    <w:p>
-      <w:pPr>
-        <w:pStyle w:val="Normal"/>
-        <w:bidi w:val="1"/>
-        <w:spacing w:before="0" w:after="160"/>
-        <w:jc w:val="left"/>
-        <w:rPr>
-          <w:lang w:bidi="fa-IR"/>
-        </w:rPr>
-      </w:pPr>
-      <w:r>
-        <w:rPr>
-          <w:rtl w:val="true"/>
-        </w:rPr>
-        <w:t>____________________________________________________________________________</w:t>
-      </w:r>
-    </w:p>
-    <w:p>
-      <w:pPr>
-        <w:pStyle w:val="Normal"/>
-        <w:bidi w:val="1"/>
-        <w:spacing w:before="0" w:after="160"/>
-        <w:jc w:val="left"/>
-        <w:rPr>
-          <w:lang w:bidi="fa-IR"/>
-        </w:rPr>
-      </w:pPr>
-      <w:r>
-        <w:rPr>
-          <w:rtl w:val="true"/>
-        </w:rPr>
-        <w:t xml:space="preserve">در </w:t>
-      </w:r>
-      <w:r>
-        <w:rPr/>
-        <w:t>serializer</w:t>
-      </w:r>
-      <w:r>
-        <w:rPr>
-          <w:rtl w:val="true"/>
-        </w:rPr>
-        <w:t xml:space="preserve"> </w:t>
-      </w:r>
-      <w:r>
-        <w:rPr>
-          <w:rtl w:val="true"/>
-        </w:rPr>
-        <w:t xml:space="preserve">اگر بخواهیم متوجه شویم مقدار فیلدی درست وارد شده است کافیست از روش زیر استفاده کنیم مثلا برای </w:t>
-      </w:r>
-      <w:r>
-        <w:rPr>
-          <w:rtl w:val="true"/>
-        </w:rPr>
-        <w:t>(</w:t>
-      </w:r>
-      <w:r>
-        <w:rPr/>
-        <w:t>phone_number</w:t>
-      </w:r>
-      <w:r>
-        <w:rPr>
-          <w:rtl w:val="true"/>
-        </w:rPr>
-        <w:t>) :</w:t>
-      </w:r>
-    </w:p>
-    <w:p>
-      <w:pPr>
-        <w:pStyle w:val="Normal"/>
-        <w:bidi w:val="1"/>
-        <w:spacing w:before="0" w:after="160"/>
-        <w:jc w:val="right"/>
-        <w:rPr>
-          <w:rFonts w:ascii="Droid Sans Mono;monospace;monospace;Droid Sans Fallback" w:hAnsi="Droid Sans Mono;monospace;monospace;Droid Sans Fallback"/>
-          <w:b w:val="false"/>
-          <w:color w:val="D4D4D4"/>
-          <w:sz w:val="21"/>
-          <w:highlight w:val="black"/>
-        </w:rPr>
-      </w:pPr>
-      <w:r>
-        <w:rPr>
-          <w:rFonts w:ascii="Droid Sans Mono;monospace;monospace;Droid Sans Fallback" w:hAnsi="Droid Sans Mono;monospace;monospace;Droid Sans Fallback"/>
-          <w:b w:val="false"/>
-          <w:color w:val="C586C0"/>
-          <w:sz w:val="21"/>
-          <w:highlight w:val="black"/>
-        </w:rPr>
-        <w:t>import</w:t>
-      </w:r>
-      <w:r>
-        <w:rPr>
-          <w:rFonts w:ascii="Droid Sans Mono;monospace;monospace;Droid Sans Fallback" w:hAnsi="Droid Sans Mono;monospace;monospace;Droid Sans Fallback"/>
-          <w:b w:val="false"/>
-          <w:color w:val="D4D4D4"/>
-          <w:sz w:val="21"/>
-          <w:highlight w:val="black"/>
-        </w:rPr>
         <w:t xml:space="preserve"> re</w:t>
       </w:r>
     </w:p>
@@ -1125,6 +1333,7 @@
         <w:spacing w:lineRule="atLeast" w:line="285" w:before="0" w:after="0"/>
         <w:rPr>
           <w:rFonts w:ascii="Droid Sans Mono;monospace;monospace;Droid Sans Fallback" w:hAnsi="Droid Sans Mono;monospace;monospace;Droid Sans Fallback"/>
+          <w:b w:val="false"/>
           <w:b w:val="false"/>
           <w:color w:val="D4D4D4"/>
           <w:sz w:val="21"/>
@@ -1195,6 +1404,7 @@
         <w:rPr>
           <w:rFonts w:ascii="Droid Sans Mono;monospace;monospace;Droid Sans Fallback" w:hAnsi="Droid Sans Mono;monospace;monospace;Droid Sans Fallback"/>
           <w:b w:val="false"/>
+          <w:b w:val="false"/>
           <w:color w:val="D4D4D4"/>
           <w:sz w:val="21"/>
           <w:highlight w:val="black"/>
@@ -1299,6 +1509,7 @@
         <w:rPr>
           <w:rFonts w:ascii="Droid Sans Mono;monospace;monospace;Droid Sans Fallback" w:hAnsi="Droid Sans Mono;monospace;monospace;Droid Sans Fallback"/>
           <w:b w:val="false"/>
+          <w:b w:val="false"/>
           <w:color w:val="D4D4D4"/>
           <w:sz w:val="21"/>
           <w:highlight w:val="black"/>
@@ -1362,6 +1573,7 @@
         <w:rPr>
           <w:rFonts w:ascii="Droid Sans Mono;monospace;monospace;Droid Sans Fallback" w:hAnsi="Droid Sans Mono;monospace;monospace;Droid Sans Fallback"/>
           <w:b w:val="false"/>
+          <w:b w:val="false"/>
           <w:color w:val="D4D4D4"/>
           <w:sz w:val="21"/>
           <w:highlight w:val="black"/>
@@ -1395,6 +1607,7 @@
         <w:rPr>
           <w:rFonts w:ascii="Droid Sans Mono;monospace;monospace;Droid Sans Fallback" w:hAnsi="Droid Sans Mono;monospace;monospace;Droid Sans Fallback"/>
           <w:b w:val="false"/>
+          <w:b w:val="false"/>
           <w:color w:val="D4D4D4"/>
           <w:sz w:val="21"/>
           <w:highlight w:val="black"/>
@@ -1427,6 +1640,7 @@
         <w:spacing w:lineRule="atLeast" w:line="285" w:before="0" w:after="0"/>
         <w:rPr>
           <w:rFonts w:ascii="Droid Sans Mono;monospace;monospace;Droid Sans Fallback" w:hAnsi="Droid Sans Mono;monospace;monospace;Droid Sans Fallback"/>
+          <w:b w:val="false"/>
           <w:b w:val="false"/>
           <w:color w:val="D4D4D4"/>
           <w:sz w:val="21"/>
@@ -1518,6 +1732,7 @@
         <w:rPr>
           <w:rFonts w:ascii="Droid Sans Mono;monospace;monospace;Droid Sans Fallback" w:hAnsi="Droid Sans Mono;monospace;monospace;Droid Sans Fallback"/>
           <w:b w:val="false"/>
+          <w:b w:val="false"/>
           <w:color w:val="D4D4D4"/>
           <w:sz w:val="21"/>
           <w:highlight w:val="black"/>
@@ -1613,6 +1828,530 @@
         <w:rPr>
           <w:lang w:bidi="fa-IR"/>
         </w:rPr>
+      </w:pPr>
+      <w:r>
+        <w:rPr>
+          <w:rtl w:val="true"/>
+        </w:rPr>
+        <w:t>____________________________________________________________________________</w:t>
+      </w:r>
+    </w:p>
+    <w:p>
+      <w:pPr>
+        <w:pStyle w:val="Normal"/>
+        <w:bidi w:val="1"/>
+        <w:spacing w:before="0" w:after="160"/>
+        <w:jc w:val="left"/>
+        <w:rPr>
+          <w:lang w:bidi="fa-IR"/>
+        </w:rPr>
+      </w:pPr>
+      <w:r>
+        <w:rPr>
+          <w:rtl w:val="true"/>
+        </w:rPr>
+        <w:t xml:space="preserve">هنگامیکه بخواهیم دو مدل را از طریق کلید خارجی به هم متصل کنیم لازم است و همچنین از </w:t>
+      </w:r>
+      <w:r>
+        <w:rPr/>
+        <w:t>serializer</w:t>
+      </w:r>
+      <w:r>
+        <w:rPr>
+          <w:rtl w:val="true"/>
+        </w:rPr>
+        <w:t xml:space="preserve"> </w:t>
+      </w:r>
+      <w:r>
+        <w:rPr>
+          <w:rtl w:val="true"/>
+        </w:rPr>
+        <w:t xml:space="preserve">هم استفاده کنیم حتما باید از </w:t>
+      </w:r>
+      <w:r>
+        <w:rPr/>
+        <w:t>related_name</w:t>
+      </w:r>
+      <w:r>
+        <w:rPr>
+          <w:rtl w:val="true"/>
+        </w:rPr>
+        <w:t xml:space="preserve"> </w:t>
+      </w:r>
+      <w:r>
+        <w:rPr>
+          <w:rtl w:val="true"/>
+        </w:rPr>
+        <w:t>استفاده کنیم</w:t>
+      </w:r>
+    </w:p>
+    <w:p>
+      <w:pPr>
+        <w:pStyle w:val="Normal"/>
+        <w:bidi w:val="1"/>
+        <w:spacing w:before="0" w:after="160"/>
+        <w:jc w:val="right"/>
+        <w:rPr>
+          <w:rFonts w:ascii="Droid Sans Mono;monospace;monospace;Droid Sans Fallback" w:hAnsi="Droid Sans Mono;monospace;monospace;Droid Sans Fallback"/>
+          <w:b w:val="false"/>
+          <w:color w:val="D4D4D4"/>
+          <w:sz w:val="21"/>
+          <w:highlight w:val="black"/>
+        </w:rPr>
+      </w:pPr>
+      <w:r>
+        <w:rPr>
+          <w:rFonts w:ascii="Droid Sans Mono;monospace;monospace;Droid Sans Fallback" w:hAnsi="Droid Sans Mono;monospace;monospace;Droid Sans Fallback"/>
+          <w:b w:val="false"/>
+          <w:color w:val="569CD6"/>
+          <w:sz w:val="21"/>
+          <w:highlight w:val="black"/>
+        </w:rPr>
+        <w:t>class</w:t>
+      </w:r>
+      <w:r>
+        <w:rPr>
+          <w:rFonts w:ascii="Droid Sans Mono;monospace;monospace;Droid Sans Fallback" w:hAnsi="Droid Sans Mono;monospace;monospace;Droid Sans Fallback"/>
+          <w:b w:val="false"/>
+          <w:color w:val="D4D4D4"/>
+          <w:sz w:val="21"/>
+          <w:highlight w:val="black"/>
+        </w:rPr>
+        <w:t xml:space="preserve"> </w:t>
+      </w:r>
+      <w:r>
+        <w:rPr>
+          <w:rFonts w:ascii="Droid Sans Mono;monospace;monospace;Droid Sans Fallback" w:hAnsi="Droid Sans Mono;monospace;monospace;Droid Sans Fallback"/>
+          <w:b w:val="false"/>
+          <w:color w:val="4EC9B0"/>
+          <w:sz w:val="21"/>
+          <w:highlight w:val="black"/>
+        </w:rPr>
+        <w:t>Posts</w:t>
+      </w:r>
+      <w:r>
+        <w:rPr>
+          <w:rFonts w:ascii="Droid Sans Mono;monospace;monospace;Droid Sans Fallback" w:hAnsi="Droid Sans Mono;monospace;monospace;Droid Sans Fallback"/>
+          <w:b w:val="false"/>
+          <w:color w:val="D4D4D4"/>
+          <w:sz w:val="21"/>
+          <w:highlight w:val="black"/>
+        </w:rPr>
+        <w:t>(</w:t>
+      </w:r>
+      <w:r>
+        <w:rPr>
+          <w:rFonts w:ascii="Droid Sans Mono;monospace;monospace;Droid Sans Fallback" w:hAnsi="Droid Sans Mono;monospace;monospace;Droid Sans Fallback"/>
+          <w:b w:val="false"/>
+          <w:color w:val="4EC9B0"/>
+          <w:sz w:val="21"/>
+          <w:highlight w:val="black"/>
+        </w:rPr>
+        <w:t>models</w:t>
+      </w:r>
+      <w:r>
+        <w:rPr>
+          <w:rFonts w:ascii="Droid Sans Mono;monospace;monospace;Droid Sans Fallback" w:hAnsi="Droid Sans Mono;monospace;monospace;Droid Sans Fallback"/>
+          <w:b w:val="false"/>
+          <w:color w:val="D4D4D4"/>
+          <w:sz w:val="21"/>
+          <w:highlight w:val="black"/>
+        </w:rPr>
+        <w:t>.</w:t>
+      </w:r>
+      <w:r>
+        <w:rPr>
+          <w:rFonts w:ascii="Droid Sans Mono;monospace;monospace;Droid Sans Fallback" w:hAnsi="Droid Sans Mono;monospace;monospace;Droid Sans Fallback"/>
+          <w:b w:val="false"/>
+          <w:color w:val="4EC9B0"/>
+          <w:sz w:val="21"/>
+          <w:highlight w:val="black"/>
+        </w:rPr>
+        <w:t>Model</w:t>
+      </w:r>
+      <w:r>
+        <w:rPr>
+          <w:rFonts w:ascii="Droid Sans Mono;monospace;monospace;Droid Sans Fallback" w:hAnsi="Droid Sans Mono;monospace;monospace;Droid Sans Fallback"/>
+          <w:b w:val="false"/>
+          <w:color w:val="D4D4D4"/>
+          <w:sz w:val="21"/>
+          <w:highlight w:val="black"/>
+        </w:rPr>
+        <w:t>)</w:t>
+      </w:r>
+      <w:r>
+        <w:rPr>
+          <w:rFonts w:ascii="Droid Sans Mono;monospace;monospace;Droid Sans Fallback" w:hAnsi="Droid Sans Mono;monospace;monospace;Droid Sans Fallback"/>
+          <w:b w:val="false"/>
+          <w:color w:val="D4D4D4"/>
+          <w:sz w:val="21"/>
+          <w:highlight w:val="black"/>
+          <w:rtl w:val="true"/>
+        </w:rPr>
+        <w:t>:</w:t>
+      </w:r>
+    </w:p>
+    <w:p>
+      <w:pPr>
+        <w:pStyle w:val="Normal"/>
+        <w:spacing w:lineRule="atLeast" w:line="285" w:before="0" w:after="0"/>
+        <w:rPr>
+          <w:rFonts w:ascii="Droid Sans Mono;monospace;monospace;Droid Sans Fallback" w:hAnsi="Droid Sans Mono;monospace;monospace;Droid Sans Fallback"/>
+          <w:b w:val="false"/>
+          <w:color w:val="D4D4D4"/>
+          <w:sz w:val="21"/>
+          <w:highlight w:val="black"/>
+        </w:rPr>
+      </w:pPr>
+      <w:r>
+        <w:rPr>
+          <w:rFonts w:ascii="Droid Sans Mono;monospace;monospace;Droid Sans Fallback" w:hAnsi="Droid Sans Mono;monospace;monospace;Droid Sans Fallback"/>
+          <w:b w:val="false"/>
+          <w:color w:val="D4D4D4"/>
+          <w:sz w:val="21"/>
+          <w:highlight w:val="black"/>
+        </w:rPr>
+      </w:r>
+    </w:p>
+    <w:p>
+      <w:pPr>
+        <w:pStyle w:val="Normal"/>
+        <w:spacing w:lineRule="atLeast" w:line="285" w:before="0" w:after="0"/>
+        <w:rPr>
+          <w:rFonts w:ascii="Droid Sans Mono;monospace;monospace;Droid Sans Fallback" w:hAnsi="Droid Sans Mono;monospace;monospace;Droid Sans Fallback"/>
+          <w:b w:val="false"/>
+          <w:color w:val="D4D4D4"/>
+          <w:sz w:val="21"/>
+          <w:highlight w:val="black"/>
+        </w:rPr>
+      </w:pPr>
+      <w:r>
+        <w:rPr>
+          <w:rFonts w:ascii="Droid Sans Mono;monospace;monospace;Droid Sans Fallback" w:hAnsi="Droid Sans Mono;monospace;monospace;Droid Sans Fallback"/>
+          <w:b w:val="false"/>
+          <w:color w:val="D4D4D4"/>
+          <w:sz w:val="21"/>
+          <w:highlight w:val="black"/>
+        </w:rPr>
+        <w:t xml:space="preserve">author = models.ForeignKey(Profiles , </w:t>
+      </w:r>
+      <w:r>
+        <w:rPr>
+          <w:rFonts w:ascii="Droid Sans Mono;monospace;monospace;Droid Sans Fallback" w:hAnsi="Droid Sans Mono;monospace;monospace;Droid Sans Fallback"/>
+          <w:b w:val="false"/>
+          <w:color w:val="9CDCFE"/>
+          <w:sz w:val="21"/>
+          <w:highlight w:val="black"/>
+        </w:rPr>
+        <w:t>related_name</w:t>
+      </w:r>
+      <w:r>
+        <w:rPr>
+          <w:rFonts w:ascii="Droid Sans Mono;monospace;monospace;Droid Sans Fallback" w:hAnsi="Droid Sans Mono;monospace;monospace;Droid Sans Fallback"/>
+          <w:b w:val="false"/>
+          <w:color w:val="D4D4D4"/>
+          <w:sz w:val="21"/>
+          <w:highlight w:val="black"/>
+        </w:rPr>
+        <w:t>=</w:t>
+      </w:r>
+      <w:r>
+        <w:rPr>
+          <w:rFonts w:ascii="Droid Sans Mono;monospace;monospace;Droid Sans Fallback" w:hAnsi="Droid Sans Mono;monospace;monospace;Droid Sans Fallback"/>
+          <w:b w:val="false"/>
+          <w:color w:val="CE9178"/>
+          <w:sz w:val="21"/>
+          <w:highlight w:val="black"/>
+        </w:rPr>
+        <w:t>'posts'</w:t>
+      </w:r>
+      <w:r>
+        <w:rPr>
+          <w:rFonts w:ascii="Droid Sans Mono;monospace;monospace;Droid Sans Fallback" w:hAnsi="Droid Sans Mono;monospace;monospace;Droid Sans Fallback"/>
+          <w:b w:val="false"/>
+          <w:color w:val="D4D4D4"/>
+          <w:sz w:val="21"/>
+          <w:highlight w:val="black"/>
+        </w:rPr>
+        <w:t xml:space="preserve"> , </w:t>
+      </w:r>
+      <w:r>
+        <w:rPr>
+          <w:rFonts w:ascii="Droid Sans Mono;monospace;monospace;Droid Sans Fallback" w:hAnsi="Droid Sans Mono;monospace;monospace;Droid Sans Fallback"/>
+          <w:b w:val="false"/>
+          <w:color w:val="9CDCFE"/>
+          <w:sz w:val="21"/>
+          <w:highlight w:val="black"/>
+        </w:rPr>
+        <w:t>on_delete</w:t>
+      </w:r>
+      <w:r>
+        <w:rPr>
+          <w:rFonts w:ascii="Droid Sans Mono;monospace;monospace;Droid Sans Fallback" w:hAnsi="Droid Sans Mono;monospace;monospace;Droid Sans Fallback"/>
+          <w:b w:val="false"/>
+          <w:color w:val="D4D4D4"/>
+          <w:sz w:val="21"/>
+          <w:highlight w:val="black"/>
+        </w:rPr>
+        <w:t>=models.CASCADE)</w:t>
+      </w:r>
+    </w:p>
+    <w:p>
+      <w:pPr>
+        <w:pStyle w:val="Normal"/>
+        <w:bidi w:val="1"/>
+        <w:spacing w:before="0" w:after="160"/>
+        <w:jc w:val="right"/>
+        <w:rPr/>
+      </w:pPr>
+      <w:r>
+        <w:rPr>
+          <w:rtl w:val="true"/>
+        </w:rPr>
+      </w:r>
+    </w:p>
+    <w:p>
+      <w:pPr>
+        <w:pStyle w:val="Normal"/>
+        <w:bidi w:val="1"/>
+        <w:spacing w:before="0" w:after="160"/>
+        <w:jc w:val="left"/>
+        <w:rPr/>
+      </w:pPr>
+      <w:r>
+        <w:rPr>
+          <w:rtl w:val="true"/>
+        </w:rPr>
+        <w:t xml:space="preserve">اکنون میتوانیم در </w:t>
+      </w:r>
+      <w:r>
+        <w:rPr/>
+        <w:t>serializer</w:t>
+      </w:r>
+      <w:r>
+        <w:rPr>
+          <w:rtl w:val="true"/>
+        </w:rPr>
+        <w:t xml:space="preserve"> </w:t>
+      </w:r>
+      <w:r>
+        <w:rPr>
+          <w:rtl w:val="true"/>
+        </w:rPr>
+        <w:t xml:space="preserve">که مربوط به </w:t>
+      </w:r>
+      <w:r>
+        <w:rPr/>
+        <w:t>profiles</w:t>
+      </w:r>
+      <w:r>
+        <w:rPr>
+          <w:rtl w:val="true"/>
+        </w:rPr>
+        <w:t xml:space="preserve"> </w:t>
+      </w:r>
+      <w:r>
+        <w:rPr>
+          <w:rtl w:val="true"/>
+        </w:rPr>
+        <w:t xml:space="preserve">است از </w:t>
+      </w:r>
+      <w:r>
+        <w:rPr/>
+        <w:t>post</w:t>
+      </w:r>
+      <w:r>
+        <w:rPr>
+          <w:rtl w:val="true"/>
+        </w:rPr>
+        <w:t>های مربوطه را اینچنین نمایش دهیم</w:t>
+      </w:r>
+    </w:p>
+    <w:p>
+      <w:pPr>
+        <w:pStyle w:val="Normal"/>
+        <w:bidi w:val="1"/>
+        <w:spacing w:before="0" w:after="160"/>
+        <w:jc w:val="right"/>
+        <w:rPr>
+          <w:rFonts w:ascii="Droid Sans Mono;monospace;monospace;Droid Sans Fallback" w:hAnsi="Droid Sans Mono;monospace;monospace;Droid Sans Fallback"/>
+          <w:b w:val="false"/>
+          <w:color w:val="D4D4D4"/>
+          <w:sz w:val="21"/>
+          <w:highlight w:val="black"/>
+        </w:rPr>
+      </w:pPr>
+      <w:r>
+        <w:rPr>
+          <w:rFonts w:ascii="Droid Sans Mono;monospace;monospace;Droid Sans Fallback" w:hAnsi="Droid Sans Mono;monospace;monospace;Droid Sans Fallback"/>
+          <w:b w:val="false"/>
+          <w:color w:val="D4D4D4"/>
+          <w:sz w:val="21"/>
+          <w:highlight w:val="black"/>
+        </w:rPr>
+        <w:t xml:space="preserve">posts = PostsSerializers( </w:t>
+      </w:r>
+      <w:r>
+        <w:rPr>
+          <w:rFonts w:ascii="Droid Sans Mono;monospace;monospace;Droid Sans Fallback" w:hAnsi="Droid Sans Mono;monospace;monospace;Droid Sans Fallback"/>
+          <w:b w:val="false"/>
+          <w:color w:val="9CDCFE"/>
+          <w:sz w:val="21"/>
+          <w:highlight w:val="black"/>
+        </w:rPr>
+        <w:t>many</w:t>
+      </w:r>
+      <w:r>
+        <w:rPr>
+          <w:rFonts w:ascii="Droid Sans Mono;monospace;monospace;Droid Sans Fallback" w:hAnsi="Droid Sans Mono;monospace;monospace;Droid Sans Fallback"/>
+          <w:b w:val="false"/>
+          <w:color w:val="D4D4D4"/>
+          <w:sz w:val="21"/>
+          <w:highlight w:val="black"/>
+        </w:rPr>
+        <w:t xml:space="preserve"> = </w:t>
+      </w:r>
+      <w:r>
+        <w:rPr>
+          <w:rFonts w:ascii="Droid Sans Mono;monospace;monospace;Droid Sans Fallback" w:hAnsi="Droid Sans Mono;monospace;monospace;Droid Sans Fallback"/>
+          <w:b w:val="false"/>
+          <w:color w:val="569CD6"/>
+          <w:sz w:val="21"/>
+          <w:highlight w:val="black"/>
+        </w:rPr>
+        <w:t>True</w:t>
+      </w:r>
+      <w:r>
+        <w:rPr>
+          <w:rFonts w:ascii="Droid Sans Mono;monospace;monospace;Droid Sans Fallback" w:hAnsi="Droid Sans Mono;monospace;monospace;Droid Sans Fallback"/>
+          <w:b w:val="false"/>
+          <w:color w:val="D4D4D4"/>
+          <w:sz w:val="21"/>
+          <w:highlight w:val="black"/>
+        </w:rPr>
+        <w:t xml:space="preserve"> , </w:t>
+      </w:r>
+      <w:r>
+        <w:rPr>
+          <w:rFonts w:ascii="Droid Sans Mono;monospace;monospace;Droid Sans Fallback" w:hAnsi="Droid Sans Mono;monospace;monospace;Droid Sans Fallback"/>
+          <w:b w:val="false"/>
+          <w:color w:val="9CDCFE"/>
+          <w:sz w:val="21"/>
+          <w:highlight w:val="black"/>
+        </w:rPr>
+        <w:t>read_only</w:t>
+      </w:r>
+      <w:r>
+        <w:rPr>
+          <w:rFonts w:ascii="Droid Sans Mono;monospace;monospace;Droid Sans Fallback" w:hAnsi="Droid Sans Mono;monospace;monospace;Droid Sans Fallback"/>
+          <w:b w:val="false"/>
+          <w:color w:val="D4D4D4"/>
+          <w:sz w:val="21"/>
+          <w:highlight w:val="black"/>
+        </w:rPr>
+        <w:t>=</w:t>
+      </w:r>
+      <w:r>
+        <w:rPr>
+          <w:rFonts w:ascii="Droid Sans Mono;monospace;monospace;Droid Sans Fallback" w:hAnsi="Droid Sans Mono;monospace;monospace;Droid Sans Fallback"/>
+          <w:b w:val="false"/>
+          <w:color w:val="569CD6"/>
+          <w:sz w:val="21"/>
+          <w:highlight w:val="black"/>
+        </w:rPr>
+        <w:t>True</w:t>
+      </w:r>
+      <w:r>
+        <w:rPr>
+          <w:rFonts w:ascii="Droid Sans Mono;monospace;monospace;Droid Sans Fallback" w:hAnsi="Droid Sans Mono;monospace;monospace;Droid Sans Fallback"/>
+          <w:b w:val="false"/>
+          <w:color w:val="D4D4D4"/>
+          <w:sz w:val="21"/>
+          <w:highlight w:val="black"/>
+        </w:rPr>
+        <w:t>)</w:t>
+      </w:r>
+    </w:p>
+    <w:p>
+      <w:pPr>
+        <w:pStyle w:val="Normal"/>
+        <w:bidi w:val="1"/>
+        <w:spacing w:before="0" w:after="160"/>
+        <w:jc w:val="right"/>
+        <w:rPr/>
+      </w:pPr>
+      <w:r>
+        <w:rPr>
+          <w:rtl w:val="true"/>
+        </w:rPr>
+        <w:t>“</w:t>
+      </w:r>
+      <w:r>
+        <w:rPr/>
+        <w:t>posts-----------&gt;related_name=”post</w:t>
+      </w:r>
+    </w:p>
+    <w:p>
+      <w:pPr>
+        <w:pStyle w:val="Normal"/>
+        <w:bidi w:val="1"/>
+        <w:spacing w:before="0" w:after="160"/>
+        <w:jc w:val="left"/>
+        <w:rPr/>
+      </w:pPr>
+      <w:r>
+        <w:rPr>
+          <w:rtl w:val="true"/>
+        </w:rPr>
+        <w:t>____________________________________________________________________________</w:t>
+      </w:r>
+    </w:p>
+    <w:p>
+      <w:pPr>
+        <w:pStyle w:val="Normal"/>
+        <w:bidi w:val="1"/>
+        <w:spacing w:before="0" w:after="160"/>
+        <w:jc w:val="left"/>
+        <w:rPr/>
+      </w:pPr>
+      <w:r>
+        <w:rPr>
+          <w:rtl w:val="true"/>
+        </w:rPr>
+      </w:r>
+    </w:p>
+    <w:p>
+      <w:pPr>
+        <w:pStyle w:val="Normal"/>
+        <w:bidi w:val="1"/>
+        <w:spacing w:before="0" w:after="160"/>
+        <w:jc w:val="left"/>
+        <w:rPr>
+          <w:rFonts w:ascii="Droid Sans Mono;monospace;monospace;Droid Sans Fallback" w:hAnsi="Droid Sans Mono;monospace;monospace;Droid Sans Fallback"/>
+          <w:b w:val="false"/>
+          <w:color w:val="D4D4D4"/>
+          <w:sz w:val="21"/>
+          <w:highlight w:val="black"/>
+        </w:rPr>
+      </w:pPr>
+      <w:r>
+        <w:rPr>
+          <w:rFonts w:ascii="Droid Sans Mono;monospace;monospace;Droid Sans Fallback" w:hAnsi="Droid Sans Mono;monospace;monospace;Droid Sans Fallback"/>
+          <w:b w:val="false"/>
+          <w:color w:val="D4D4D4"/>
+          <w:sz w:val="21"/>
+          <w:highlight w:val="black"/>
+          <w:rtl w:val="true"/>
+        </w:rPr>
+      </w:r>
+    </w:p>
+    <w:p>
+      <w:pPr>
+        <w:pStyle w:val="Normal"/>
+        <w:bidi w:val="1"/>
+        <w:spacing w:before="0" w:after="160"/>
+        <w:jc w:val="right"/>
+        <w:rPr/>
       </w:pPr>
       <w:r>
         <w:rPr>

</xml_diff>

<commit_message>
update commands.docx for primary-key
</commit_message>
<xml_diff>
--- a/common_commands.docx
+++ b/common_commands.docx
@@ -50,11 +50,47 @@
           <w:lang w:bidi="fa-IR"/>
         </w:rPr>
       </w:pPr>
-      <w:r>
-        <w:rPr>
-          <w:lang w:bidi="fa-IR"/>
-        </w:rPr>
-        <w:t>my_ser = {"phone_number":"099085sdsd37607" , "first_name":"ahamd" , "last_name":"moshtaghi"}</w:t>
+      <w:proofErr w:type="spellStart"/>
+      <w:r>
+        <w:rPr>
+          <w:lang w:bidi="fa-IR"/>
+        </w:rPr>
+        <w:t>my_ser</w:t>
+      </w:r>
+      <w:proofErr w:type="spellEnd"/>
+      <w:r>
+        <w:rPr>
+          <w:lang w:bidi="fa-IR"/>
+        </w:rPr>
+        <w:t xml:space="preserve"> = {"phone_number":"099085sdsd37607" , "first_name":"</w:t>
+      </w:r>
+      <w:proofErr w:type="spellStart"/>
+      <w:r>
+        <w:rPr>
+          <w:lang w:bidi="fa-IR"/>
+        </w:rPr>
+        <w:t>ahamd</w:t>
+      </w:r>
+      <w:proofErr w:type="spellEnd"/>
+      <w:r>
+        <w:rPr>
+          <w:lang w:bidi="fa-IR"/>
+        </w:rPr>
+        <w:t>" , "last_name":"</w:t>
+      </w:r>
+      <w:proofErr w:type="spellStart"/>
+      <w:r>
+        <w:rPr>
+          <w:lang w:bidi="fa-IR"/>
+        </w:rPr>
+        <w:t>moshtaghi</w:t>
+      </w:r>
+      <w:proofErr w:type="spellEnd"/>
+      <w:r>
+        <w:rPr>
+          <w:lang w:bidi="fa-IR"/>
+        </w:rPr>
+        <w:t>"}</w:t>
       </w:r>
     </w:p>
     <w:p>
@@ -73,11 +109,47 @@
         </w:rPr>
         <w:t xml:space="preserve">                                                                                    </w:t>
       </w:r>
-      <w:r>
-        <w:rPr>
-          <w:lang w:bidi="fa-IR"/>
-        </w:rPr>
-        <w:t>my_data = ProfileSerializers(data = my_ser)</w:t>
+      <w:proofErr w:type="spellStart"/>
+      <w:r>
+        <w:rPr>
+          <w:lang w:bidi="fa-IR"/>
+        </w:rPr>
+        <w:t>my_data</w:t>
+      </w:r>
+      <w:proofErr w:type="spellEnd"/>
+      <w:r>
+        <w:rPr>
+          <w:lang w:bidi="fa-IR"/>
+        </w:rPr>
+        <w:t xml:space="preserve"> = </w:t>
+      </w:r>
+      <w:proofErr w:type="spellStart"/>
+      <w:r>
+        <w:rPr>
+          <w:lang w:bidi="fa-IR"/>
+        </w:rPr>
+        <w:t>ProfileSerializers</w:t>
+      </w:r>
+      <w:proofErr w:type="spellEnd"/>
+      <w:r>
+        <w:rPr>
+          <w:lang w:bidi="fa-IR"/>
+        </w:rPr>
+        <w:t xml:space="preserve">(data = </w:t>
+      </w:r>
+      <w:proofErr w:type="spellStart"/>
+      <w:r>
+        <w:rPr>
+          <w:lang w:bidi="fa-IR"/>
+        </w:rPr>
+        <w:t>my_ser</w:t>
+      </w:r>
+      <w:proofErr w:type="spellEnd"/>
+      <w:r>
+        <w:rPr>
+          <w:lang w:bidi="fa-IR"/>
+        </w:rPr>
+        <w:t>)</w:t>
       </w:r>
       <w:r>
         <w:rPr>
@@ -124,12 +196,14 @@
         </w:rPr>
         <w:t xml:space="preserve">هنگامیکه از </w:t>
       </w:r>
+      <w:proofErr w:type="spellStart"/>
       <w:r>
         <w:rPr>
           <w:lang w:bidi="fa-IR"/>
         </w:rPr>
         <w:t>serializers.Serializer</w:t>
       </w:r>
+      <w:proofErr w:type="spellEnd"/>
       <w:r>
         <w:rPr>
           <w:rtl/>
@@ -225,6 +299,7 @@
         </w:rPr>
         <w:t> , </w:t>
       </w:r>
+      <w:proofErr w:type="spellStart"/>
       <w:r>
         <w:rPr>
           <w:rFonts w:ascii="Consolas" w:eastAsia="Times New Roman" w:hAnsi="Consolas" w:cs="Times New Roman"/>
@@ -234,6 +309,7 @@
         </w:rPr>
         <w:t>validated_data</w:t>
       </w:r>
+      <w:proofErr w:type="spellEnd"/>
       <w:r>
         <w:rPr>
           <w:rFonts w:ascii="Consolas" w:eastAsia="Times New Roman" w:hAnsi="Consolas" w:cs="Times New Roman"/>
@@ -280,7 +356,47 @@
           <w:sz w:val="21"/>
           <w:szCs w:val="21"/>
         </w:rPr>
-        <w:t> Profiles.objects.create(**validated_data)</w:t>
+        <w:t> </w:t>
+      </w:r>
+      <w:proofErr w:type="spellStart"/>
+      <w:r>
+        <w:rPr>
+          <w:rFonts w:ascii="Consolas" w:eastAsia="Times New Roman" w:hAnsi="Consolas" w:cs="Times New Roman"/>
+          <w:color w:val="D4D4D4"/>
+          <w:sz w:val="21"/>
+          <w:szCs w:val="21"/>
+        </w:rPr>
+        <w:t>Profiles.objects.create</w:t>
+      </w:r>
+      <w:proofErr w:type="spellEnd"/>
+      <w:r>
+        <w:rPr>
+          <w:rFonts w:ascii="Consolas" w:eastAsia="Times New Roman" w:hAnsi="Consolas" w:cs="Times New Roman"/>
+          <w:color w:val="D4D4D4"/>
+          <w:sz w:val="21"/>
+          <w:szCs w:val="21"/>
+        </w:rPr>
+        <w:t>(**</w:t>
+      </w:r>
+      <w:proofErr w:type="spellStart"/>
+      <w:r>
+        <w:rPr>
+          <w:rFonts w:ascii="Consolas" w:eastAsia="Times New Roman" w:hAnsi="Consolas" w:cs="Times New Roman"/>
+          <w:color w:val="D4D4D4"/>
+          <w:sz w:val="21"/>
+          <w:szCs w:val="21"/>
+        </w:rPr>
+        <w:t>validated_data</w:t>
+      </w:r>
+      <w:proofErr w:type="spellEnd"/>
+      <w:r>
+        <w:rPr>
+          <w:rFonts w:ascii="Consolas" w:eastAsia="Times New Roman" w:hAnsi="Consolas" w:cs="Times New Roman"/>
+          <w:color w:val="D4D4D4"/>
+          <w:sz w:val="21"/>
+          <w:szCs w:val="21"/>
+        </w:rPr>
+        <w:t>)</w:t>
       </w:r>
     </w:p>
     <w:p>
@@ -306,12 +422,14 @@
         </w:rPr>
         <w:t>**</w:t>
       </w:r>
+      <w:proofErr w:type="spellStart"/>
       <w:r>
         <w:rPr>
           <w:lang w:bidi="fa-IR"/>
         </w:rPr>
         <w:t>validated_data</w:t>
       </w:r>
+      <w:proofErr w:type="spellEnd"/>
       <w:r>
         <w:rPr>
           <w:rtl/>
@@ -411,12 +529,14 @@
           <w:lang w:bidi="fa-IR"/>
         </w:rPr>
       </w:pPr>
+      <w:proofErr w:type="spellStart"/>
       <w:r>
         <w:rPr>
           <w:lang w:bidi="fa-IR"/>
         </w:rPr>
         <w:t>Regexfield</w:t>
       </w:r>
+      <w:proofErr w:type="spellEnd"/>
       <w:r>
         <w:rPr>
           <w:rtl/>
@@ -447,12 +567,14 @@
         </w:rPr>
         <w:t xml:space="preserve">اولین آرگومانی که متود </w:t>
       </w:r>
+      <w:proofErr w:type="spellStart"/>
       <w:r>
         <w:rPr>
           <w:lang w:bidi="fa-IR"/>
         </w:rPr>
         <w:t>init</w:t>
       </w:r>
+      <w:proofErr w:type="spellEnd"/>
       <w:r>
         <w:rPr>
           <w:rtl/>
@@ -495,11 +617,33 @@
           <w:lang w:bidi="fa-IR"/>
         </w:rPr>
       </w:pPr>
-      <w:r>
-        <w:rPr>
-          <w:lang w:bidi="fa-IR"/>
-        </w:rPr>
-        <w:t>My_profiel = Profiles.objects.get(id=3)</w:t>
+      <w:proofErr w:type="spellStart"/>
+      <w:r>
+        <w:rPr>
+          <w:lang w:bidi="fa-IR"/>
+        </w:rPr>
+        <w:t>My_profiel</w:t>
+      </w:r>
+      <w:proofErr w:type="spellEnd"/>
+      <w:r>
+        <w:rPr>
+          <w:lang w:bidi="fa-IR"/>
+        </w:rPr>
+        <w:t xml:space="preserve"> = </w:t>
+      </w:r>
+      <w:proofErr w:type="spellStart"/>
+      <w:r>
+        <w:rPr>
+          <w:lang w:bidi="fa-IR"/>
+        </w:rPr>
+        <w:t>Profiles.objects.get</w:t>
+      </w:r>
+      <w:proofErr w:type="spellEnd"/>
+      <w:r>
+        <w:rPr>
+          <w:lang w:bidi="fa-IR"/>
+        </w:rPr>
+        <w:t>(id=3)</w:t>
       </w:r>
     </w:p>
     <w:p>
@@ -510,11 +654,61 @@
           <w:lang w:bidi="fa-IR"/>
         </w:rPr>
       </w:pPr>
-      <w:r>
-        <w:rPr>
-          <w:lang w:bidi="fa-IR"/>
-        </w:rPr>
-        <w:t>My_ser = ProfilesSerializers(instance = my_profile , data = my_data)</w:t>
+      <w:proofErr w:type="spellStart"/>
+      <w:r>
+        <w:rPr>
+          <w:lang w:bidi="fa-IR"/>
+        </w:rPr>
+        <w:t>My_ser</w:t>
+      </w:r>
+      <w:proofErr w:type="spellEnd"/>
+      <w:r>
+        <w:rPr>
+          <w:lang w:bidi="fa-IR"/>
+        </w:rPr>
+        <w:t xml:space="preserve"> = </w:t>
+      </w:r>
+      <w:proofErr w:type="spellStart"/>
+      <w:r>
+        <w:rPr>
+          <w:lang w:bidi="fa-IR"/>
+        </w:rPr>
+        <w:t>ProfilesSerializers</w:t>
+      </w:r>
+      <w:proofErr w:type="spellEnd"/>
+      <w:r>
+        <w:rPr>
+          <w:lang w:bidi="fa-IR"/>
+        </w:rPr>
+        <w:t xml:space="preserve">(instance = </w:t>
+      </w:r>
+      <w:proofErr w:type="spellStart"/>
+      <w:r>
+        <w:rPr>
+          <w:lang w:bidi="fa-IR"/>
+        </w:rPr>
+        <w:t>my_profile</w:t>
+      </w:r>
+      <w:proofErr w:type="spellEnd"/>
+      <w:r>
+        <w:rPr>
+          <w:lang w:bidi="fa-IR"/>
+        </w:rPr>
+        <w:t xml:space="preserve"> , data = </w:t>
+      </w:r>
+      <w:proofErr w:type="spellStart"/>
+      <w:r>
+        <w:rPr>
+          <w:lang w:bidi="fa-IR"/>
+        </w:rPr>
+        <w:t>my_data</w:t>
+      </w:r>
+      <w:proofErr w:type="spellEnd"/>
+      <w:r>
+        <w:rPr>
+          <w:lang w:bidi="fa-IR"/>
+        </w:rPr>
+        <w:t>)</w:t>
       </w:r>
     </w:p>
     <w:p>
@@ -551,12 +745,14 @@
         </w:rPr>
         <w:t xml:space="preserve">هنگامیکه از متد </w:t>
       </w:r>
+      <w:proofErr w:type="spellStart"/>
       <w:r>
         <w:rPr>
           <w:lang w:bidi="fa-IR"/>
         </w:rPr>
         <w:t>is_valid</w:t>
       </w:r>
+      <w:proofErr w:type="spellEnd"/>
       <w:r>
         <w:rPr>
           <w:rtl/>
@@ -624,7 +820,27 @@
           <w:sz w:val="21"/>
           <w:highlight w:val="black"/>
         </w:rPr>
-        <w:t xml:space="preserve">posts = PostsSerializers( </w:t>
+        <w:t xml:space="preserve">posts = </w:t>
+      </w:r>
+      <w:proofErr w:type="spellStart"/>
+      <w:r>
+        <w:rPr>
+          <w:rFonts w:ascii="Droid Sans Mono;monospace;monos" w:hAnsi="Droid Sans Mono;monospace;monos"/>
+          <w:color w:val="D4D4D4"/>
+          <w:sz w:val="21"/>
+          <w:highlight w:val="black"/>
+        </w:rPr>
+        <w:t>PostsSerializers</w:t>
+      </w:r>
+      <w:proofErr w:type="spellEnd"/>
+      <w:r>
+        <w:rPr>
+          <w:rFonts w:ascii="Droid Sans Mono;monospace;monos" w:hAnsi="Droid Sans Mono;monospace;monos"/>
+          <w:color w:val="D4D4D4"/>
+          <w:sz w:val="21"/>
+          <w:highlight w:val="black"/>
+        </w:rPr>
+        <w:t xml:space="preserve">( </w:t>
       </w:r>
       <w:r>
         <w:rPr>
@@ -681,7 +897,27 @@
           <w:sz w:val="21"/>
           <w:highlight w:val="black"/>
         </w:rPr>
-        <w:t xml:space="preserve">serializers = ProfileSerializers(profiles , </w:t>
+        <w:t xml:space="preserve">serializers = </w:t>
+      </w:r>
+      <w:proofErr w:type="spellStart"/>
+      <w:r>
+        <w:rPr>
+          <w:rFonts w:ascii="Droid Sans Mono;monospace;monos" w:hAnsi="Droid Sans Mono;monospace;monos"/>
+          <w:color w:val="D4D4D4"/>
+          <w:sz w:val="21"/>
+          <w:highlight w:val="black"/>
+        </w:rPr>
+        <w:t>ProfileSerializers</w:t>
+      </w:r>
+      <w:proofErr w:type="spellEnd"/>
+      <w:r>
+        <w:rPr>
+          <w:rFonts w:ascii="Droid Sans Mono;monospace;monos" w:hAnsi="Droid Sans Mono;monospace;monos"/>
+          <w:color w:val="D4D4D4"/>
+          <w:sz w:val="21"/>
+          <w:highlight w:val="black"/>
+        </w:rPr>
+        <w:t xml:space="preserve">(profiles , </w:t>
       </w:r>
       <w:r>
         <w:rPr>
@@ -799,9 +1035,11 @@
         </w:rPr>
         <w:t xml:space="preserve"> استفاده میکنیم در </w:t>
       </w:r>
+      <w:proofErr w:type="spellStart"/>
       <w:r>
         <w:t>veiws</w:t>
       </w:r>
+      <w:proofErr w:type="spellEnd"/>
       <w:r>
         <w:rPr>
           <w:rtl/>
@@ -866,7 +1104,27 @@
           <w:sz w:val="21"/>
           <w:highlight w:val="black"/>
         </w:rPr>
-        <w:t xml:space="preserve"> rest_framework.parsers </w:t>
+        <w:t xml:space="preserve"> </w:t>
+      </w:r>
+      <w:proofErr w:type="spellStart"/>
+      <w:r>
+        <w:rPr>
+          <w:rFonts w:ascii="Droid Sans Mono;monospace;monos" w:hAnsi="Droid Sans Mono;monospace;monos"/>
+          <w:color w:val="D4D4D4"/>
+          <w:sz w:val="21"/>
+          <w:highlight w:val="black"/>
+        </w:rPr>
+        <w:t>rest_framework.parsers</w:t>
+      </w:r>
+      <w:proofErr w:type="spellEnd"/>
+      <w:r>
+        <w:rPr>
+          <w:rFonts w:ascii="Droid Sans Mono;monospace;monos" w:hAnsi="Droid Sans Mono;monospace;monos"/>
+          <w:color w:val="D4D4D4"/>
+          <w:sz w:val="21"/>
+          <w:highlight w:val="black"/>
+        </w:rPr>
+        <w:t xml:space="preserve"> </w:t>
       </w:r>
       <w:r>
         <w:rPr>
@@ -884,8 +1142,19 @@
           <w:sz w:val="21"/>
           <w:highlight w:val="black"/>
         </w:rPr>
-        <w:t xml:space="preserve"> JSONParser</w:t>
-      </w:r>
+        <w:t xml:space="preserve"> </w:t>
+      </w:r>
+      <w:proofErr w:type="spellStart"/>
+      <w:r>
+        <w:rPr>
+          <w:rFonts w:ascii="Droid Sans Mono;monospace;monos" w:hAnsi="Droid Sans Mono;monospace;monos"/>
+          <w:color w:val="D4D4D4"/>
+          <w:sz w:val="21"/>
+          <w:highlight w:val="black"/>
+        </w:rPr>
+        <w:t>JSONParser</w:t>
+      </w:r>
+      <w:proofErr w:type="spellEnd"/>
     </w:p>
     <w:p>
       <w:pPr>
@@ -902,7 +1171,27 @@
           <w:sz w:val="21"/>
           <w:highlight w:val="black"/>
         </w:rPr>
-        <w:t>data = JSONParser().parse(request)</w:t>
+        <w:t xml:space="preserve">data = </w:t>
+      </w:r>
+      <w:proofErr w:type="spellStart"/>
+      <w:r>
+        <w:rPr>
+          <w:rFonts w:ascii="Droid Sans Mono;monospace;monos" w:hAnsi="Droid Sans Mono;monospace;monos"/>
+          <w:color w:val="D4D4D4"/>
+          <w:sz w:val="21"/>
+          <w:highlight w:val="black"/>
+        </w:rPr>
+        <w:t>JSONParser</w:t>
+      </w:r>
+      <w:proofErr w:type="spellEnd"/>
+      <w:r>
+        <w:rPr>
+          <w:rFonts w:ascii="Droid Sans Mono;monospace;monos" w:hAnsi="Droid Sans Mono;monospace;monos"/>
+          <w:color w:val="D4D4D4"/>
+          <w:sz w:val="21"/>
+          <w:highlight w:val="black"/>
+        </w:rPr>
+        <w:t>().parse(request)</w:t>
       </w:r>
     </w:p>
     <w:p>
@@ -950,9 +1239,11 @@
         </w:rPr>
         <w:t xml:space="preserve"> اگر بخواهیم متوجه شویم مقدار فیلدی درست وارد شده است کافیست از روش زیر استفاده کنیم مثلا برای (</w:t>
       </w:r>
+      <w:proofErr w:type="spellStart"/>
       <w:r>
         <w:t>phone_number</w:t>
       </w:r>
+      <w:proofErr w:type="spellEnd"/>
       <w:r>
         <w:rPr>
           <w:rtl/>
@@ -1016,7 +1307,27 @@
           <w:sz w:val="21"/>
           <w:highlight w:val="black"/>
         </w:rPr>
-        <w:t xml:space="preserve"> rest_framework.exceptions </w:t>
+        <w:t xml:space="preserve"> </w:t>
+      </w:r>
+      <w:proofErr w:type="spellStart"/>
+      <w:r>
+        <w:rPr>
+          <w:rFonts w:ascii="Droid Sans Mono;monospace;monos" w:hAnsi="Droid Sans Mono;monospace;monos"/>
+          <w:color w:val="D4D4D4"/>
+          <w:sz w:val="21"/>
+          <w:highlight w:val="black"/>
+        </w:rPr>
+        <w:t>rest_framework.exceptions</w:t>
+      </w:r>
+      <w:proofErr w:type="spellEnd"/>
+      <w:r>
+        <w:rPr>
+          <w:rFonts w:ascii="Droid Sans Mono;monospace;monos" w:hAnsi="Droid Sans Mono;monospace;monos"/>
+          <w:color w:val="D4D4D4"/>
+          <w:sz w:val="21"/>
+          <w:highlight w:val="black"/>
+        </w:rPr>
+        <w:t xml:space="preserve"> </w:t>
       </w:r>
       <w:r>
         <w:rPr>
@@ -1034,8 +1345,19 @@
           <w:sz w:val="21"/>
           <w:highlight w:val="black"/>
         </w:rPr>
-        <w:t xml:space="preserve"> ValidationError</w:t>
-      </w:r>
+        <w:t xml:space="preserve"> </w:t>
+      </w:r>
+      <w:proofErr w:type="spellStart"/>
+      <w:r>
+        <w:rPr>
+          <w:rFonts w:ascii="Droid Sans Mono;monospace;monos" w:hAnsi="Droid Sans Mono;monospace;monos"/>
+          <w:color w:val="D4D4D4"/>
+          <w:sz w:val="21"/>
+          <w:highlight w:val="black"/>
+        </w:rPr>
+        <w:t>ValidationError</w:t>
+      </w:r>
+      <w:proofErr w:type="spellEnd"/>
     </w:p>
     <w:p>
       <w:pPr>
@@ -1072,6 +1394,7 @@
         </w:rPr>
         <w:t xml:space="preserve"> </w:t>
       </w:r>
+      <w:proofErr w:type="spellStart"/>
       <w:r>
         <w:rPr>
           <w:rFonts w:ascii="Droid Sans Mono;monospace;monos" w:hAnsi="Droid Sans Mono;monospace;monos"/>
@@ -1081,6 +1404,7 @@
         </w:rPr>
         <w:t>validate_phone_number</w:t>
       </w:r>
+      <w:proofErr w:type="spellEnd"/>
       <w:r>
         <w:rPr>
           <w:rFonts w:ascii="Droid Sans Mono;monospace;monos" w:hAnsi="Droid Sans Mono;monospace;monos"/>
@@ -1147,14 +1471,45 @@
           <w:highlight w:val="black"/>
         </w:rPr>
       </w:pPr>
-      <w:r>
-        <w:rPr>
-          <w:rFonts w:ascii="Droid Sans Mono;monospace;monos" w:hAnsi="Droid Sans Mono;monospace;monos"/>
-          <w:color w:val="D4D4D4"/>
-          <w:sz w:val="21"/>
-          <w:highlight w:val="black"/>
-        </w:rPr>
-        <w:t>phone_number_pattern = re.compile(</w:t>
+      <w:proofErr w:type="spellStart"/>
+      <w:r>
+        <w:rPr>
+          <w:rFonts w:ascii="Droid Sans Mono;monospace;monos" w:hAnsi="Droid Sans Mono;monospace;monos"/>
+          <w:color w:val="D4D4D4"/>
+          <w:sz w:val="21"/>
+          <w:highlight w:val="black"/>
+        </w:rPr>
+        <w:t>phone_number_pattern</w:t>
+      </w:r>
+      <w:proofErr w:type="spellEnd"/>
+      <w:r>
+        <w:rPr>
+          <w:rFonts w:ascii="Droid Sans Mono;monospace;monos" w:hAnsi="Droid Sans Mono;monospace;monos"/>
+          <w:color w:val="D4D4D4"/>
+          <w:sz w:val="21"/>
+          <w:highlight w:val="black"/>
+        </w:rPr>
+        <w:t xml:space="preserve"> = </w:t>
+      </w:r>
+      <w:proofErr w:type="spellStart"/>
+      <w:r>
+        <w:rPr>
+          <w:rFonts w:ascii="Droid Sans Mono;monospace;monos" w:hAnsi="Droid Sans Mono;monospace;monos"/>
+          <w:color w:val="D4D4D4"/>
+          <w:sz w:val="21"/>
+          <w:highlight w:val="black"/>
+        </w:rPr>
+        <w:t>re.compile</w:t>
+      </w:r>
+      <w:proofErr w:type="spellEnd"/>
+      <w:r>
+        <w:rPr>
+          <w:rFonts w:ascii="Droid Sans Mono;monospace;monos" w:hAnsi="Droid Sans Mono;monospace;monos"/>
+          <w:color w:val="D4D4D4"/>
+          <w:sz w:val="21"/>
+          <w:highlight w:val="black"/>
+        </w:rPr>
+        <w:t>(</w:t>
       </w:r>
       <w:r>
         <w:rPr>
@@ -1219,7 +1574,27 @@
           <w:sz w:val="21"/>
           <w:highlight w:val="black"/>
         </w:rPr>
-        <w:t xml:space="preserve"> phone_number_pattern.match(value):</w:t>
+        <w:t xml:space="preserve"> </w:t>
+      </w:r>
+      <w:proofErr w:type="spellStart"/>
+      <w:r>
+        <w:rPr>
+          <w:rFonts w:ascii="Droid Sans Mono;monospace;monos" w:hAnsi="Droid Sans Mono;monospace;monos"/>
+          <w:color w:val="D4D4D4"/>
+          <w:sz w:val="21"/>
+          <w:highlight w:val="black"/>
+        </w:rPr>
+        <w:t>phone_number_pattern.match</w:t>
+      </w:r>
+      <w:proofErr w:type="spellEnd"/>
+      <w:r>
+        <w:rPr>
+          <w:rFonts w:ascii="Droid Sans Mono;monospace;monos" w:hAnsi="Droid Sans Mono;monospace;monos"/>
+          <w:color w:val="D4D4D4"/>
+          <w:sz w:val="21"/>
+          <w:highlight w:val="black"/>
+        </w:rPr>
+        <w:t>(value):</w:t>
       </w:r>
     </w:p>
     <w:p>
@@ -1277,7 +1652,27 @@
           <w:sz w:val="21"/>
           <w:highlight w:val="black"/>
         </w:rPr>
-        <w:t xml:space="preserve"> ValidationError(</w:t>
+        <w:t xml:space="preserve"> </w:t>
+      </w:r>
+      <w:proofErr w:type="spellStart"/>
+      <w:r>
+        <w:rPr>
+          <w:rFonts w:ascii="Droid Sans Mono;monospace;monos" w:hAnsi="Droid Sans Mono;monospace;monos"/>
+          <w:color w:val="D4D4D4"/>
+          <w:sz w:val="21"/>
+          <w:highlight w:val="black"/>
+        </w:rPr>
+        <w:t>ValidationError</w:t>
+      </w:r>
+      <w:proofErr w:type="spellEnd"/>
+      <w:r>
+        <w:rPr>
+          <w:rFonts w:ascii="Droid Sans Mono;monospace;monos" w:hAnsi="Droid Sans Mono;monospace;monos"/>
+          <w:color w:val="D4D4D4"/>
+          <w:sz w:val="21"/>
+          <w:highlight w:val="black"/>
+        </w:rPr>
+        <w:t>(</w:t>
       </w:r>
       <w:r>
         <w:rPr>
@@ -1286,7 +1681,27 @@
           <w:sz w:val="21"/>
           <w:highlight w:val="black"/>
         </w:rPr>
-        <w:t>"{phone_number is not correct}"</w:t>
+        <w:t>"{</w:t>
+      </w:r>
+      <w:proofErr w:type="spellStart"/>
+      <w:r>
+        <w:rPr>
+          <w:rFonts w:ascii="Droid Sans Mono;monospace;monos" w:hAnsi="Droid Sans Mono;monospace;monos"/>
+          <w:color w:val="CE9178"/>
+          <w:sz w:val="21"/>
+          <w:highlight w:val="black"/>
+        </w:rPr>
+        <w:t>phone_number</w:t>
+      </w:r>
+      <w:proofErr w:type="spellEnd"/>
+      <w:r>
+        <w:rPr>
+          <w:rFonts w:ascii="Droid Sans Mono;monospace;monos" w:hAnsi="Droid Sans Mono;monospace;monos"/>
+          <w:color w:val="CE9178"/>
+          <w:sz w:val="21"/>
+          <w:highlight w:val="black"/>
+        </w:rPr>
+        <w:t xml:space="preserve"> is not correct}"</w:t>
       </w:r>
       <w:r>
         <w:rPr>
@@ -1351,7 +1766,27 @@
           <w:sz w:val="21"/>
           <w:highlight w:val="black"/>
         </w:rPr>
-        <w:t>validate_”namefield”</w:t>
+        <w:t>validate_”</w:t>
+      </w:r>
+      <w:proofErr w:type="spellStart"/>
+      <w:r>
+        <w:rPr>
+          <w:rFonts w:ascii="Droid Sans Mono;monospace;monos" w:hAnsi="Droid Sans Mono;monospace;monos"/>
+          <w:color w:val="DCDCAA"/>
+          <w:sz w:val="21"/>
+          <w:highlight w:val="black"/>
+        </w:rPr>
+        <w:t>namefield</w:t>
+      </w:r>
+      <w:proofErr w:type="spellEnd"/>
+      <w:r>
+        <w:rPr>
+          <w:rFonts w:ascii="Droid Sans Mono;monospace;monos" w:hAnsi="Droid Sans Mono;monospace;monos"/>
+          <w:color w:val="DCDCAA"/>
+          <w:sz w:val="21"/>
+          <w:highlight w:val="black"/>
+        </w:rPr>
+        <w:t>”</w:t>
       </w:r>
       <w:r>
         <w:rPr>
@@ -1435,9 +1870,11 @@
         </w:rPr>
         <w:t xml:space="preserve"> هم استفاده کنیم حتما باید از </w:t>
       </w:r>
+      <w:proofErr w:type="spellStart"/>
       <w:r>
         <w:t>related_name</w:t>
       </w:r>
+      <w:proofErr w:type="spellEnd"/>
       <w:r>
         <w:rPr>
           <w:rtl/>
@@ -1492,6 +1929,7 @@
         </w:rPr>
         <w:t>(</w:t>
       </w:r>
+      <w:proofErr w:type="spellStart"/>
       <w:r>
         <w:rPr>
           <w:rFonts w:ascii="Droid Sans Mono;monospace;monos" w:hAnsi="Droid Sans Mono;monospace;monos"/>
@@ -1519,6 +1957,7 @@
         </w:rPr>
         <w:t>Model</w:t>
       </w:r>
+      <w:proofErr w:type="spellEnd"/>
       <w:r>
         <w:rPr>
           <w:rFonts w:ascii="Droid Sans Mono;monospace;monos" w:hAnsi="Droid Sans Mono;monospace;monos"/>
@@ -1567,8 +2006,29 @@
           <w:sz w:val="21"/>
           <w:highlight w:val="black"/>
         </w:rPr>
-        <w:t xml:space="preserve">author = models.ForeignKey(Profiles , </w:t>
-      </w:r>
+        <w:t xml:space="preserve">author = </w:t>
+      </w:r>
+      <w:proofErr w:type="spellStart"/>
+      <w:r>
+        <w:rPr>
+          <w:rFonts w:ascii="Droid Sans Mono;monospace;monos" w:hAnsi="Droid Sans Mono;monospace;monos"/>
+          <w:color w:val="D4D4D4"/>
+          <w:sz w:val="21"/>
+          <w:highlight w:val="black"/>
+        </w:rPr>
+        <w:t>models.ForeignKey</w:t>
+      </w:r>
+      <w:proofErr w:type="spellEnd"/>
+      <w:r>
+        <w:rPr>
+          <w:rFonts w:ascii="Droid Sans Mono;monospace;monos" w:hAnsi="Droid Sans Mono;monospace;monos"/>
+          <w:color w:val="D4D4D4"/>
+          <w:sz w:val="21"/>
+          <w:highlight w:val="black"/>
+        </w:rPr>
+        <w:t xml:space="preserve">(Profiles , </w:t>
+      </w:r>
+      <w:proofErr w:type="spellStart"/>
       <w:r>
         <w:rPr>
           <w:rFonts w:ascii="Droid Sans Mono;monospace;monos" w:hAnsi="Droid Sans Mono;monospace;monos"/>
@@ -1578,6 +2038,7 @@
         </w:rPr>
         <w:t>related_name</w:t>
       </w:r>
+      <w:proofErr w:type="spellEnd"/>
       <w:r>
         <w:rPr>
           <w:rFonts w:ascii="Droid Sans Mono;monospace;monos" w:hAnsi="Droid Sans Mono;monospace;monos"/>
@@ -1605,6 +2066,7 @@
         </w:rPr>
         <w:t xml:space="preserve"> , </w:t>
       </w:r>
+      <w:proofErr w:type="spellStart"/>
       <w:r>
         <w:rPr>
           <w:rFonts w:ascii="Droid Sans Mono;monospace;monos" w:hAnsi="Droid Sans Mono;monospace;monos"/>
@@ -1614,14 +2076,35 @@
         </w:rPr>
         <w:t>on_delete</w:t>
       </w:r>
-      <w:r>
-        <w:rPr>
-          <w:rFonts w:ascii="Droid Sans Mono;monospace;monos" w:hAnsi="Droid Sans Mono;monospace;monos"/>
-          <w:color w:val="D4D4D4"/>
-          <w:sz w:val="21"/>
-          <w:highlight w:val="black"/>
-        </w:rPr>
-        <w:t>=models.CASCADE)</w:t>
+      <w:proofErr w:type="spellEnd"/>
+      <w:r>
+        <w:rPr>
+          <w:rFonts w:ascii="Droid Sans Mono;monospace;monos" w:hAnsi="Droid Sans Mono;monospace;monos"/>
+          <w:color w:val="D4D4D4"/>
+          <w:sz w:val="21"/>
+          <w:highlight w:val="black"/>
+        </w:rPr>
+        <w:t>=</w:t>
+      </w:r>
+      <w:proofErr w:type="spellStart"/>
+      <w:r>
+        <w:rPr>
+          <w:rFonts w:ascii="Droid Sans Mono;monospace;monos" w:hAnsi="Droid Sans Mono;monospace;monos"/>
+          <w:color w:val="D4D4D4"/>
+          <w:sz w:val="21"/>
+          <w:highlight w:val="black"/>
+        </w:rPr>
+        <w:t>models.CASCADE</w:t>
+      </w:r>
+      <w:proofErr w:type="spellEnd"/>
+      <w:r>
+        <w:rPr>
+          <w:rFonts w:ascii="Droid Sans Mono;monospace;monos" w:hAnsi="Droid Sans Mono;monospace;monos"/>
+          <w:color w:val="D4D4D4"/>
+          <w:sz w:val="21"/>
+          <w:highlight w:val="black"/>
+        </w:rPr>
+        <w:t>)</w:t>
       </w:r>
     </w:p>
     <w:p>
@@ -1686,7 +2169,27 @@
           <w:sz w:val="21"/>
           <w:highlight w:val="black"/>
         </w:rPr>
-        <w:t xml:space="preserve">posts = PostsSerializers( </w:t>
+        <w:t xml:space="preserve">posts = </w:t>
+      </w:r>
+      <w:proofErr w:type="spellStart"/>
+      <w:r>
+        <w:rPr>
+          <w:rFonts w:ascii="Droid Sans Mono;monospace;monos" w:hAnsi="Droid Sans Mono;monospace;monos"/>
+          <w:color w:val="D4D4D4"/>
+          <w:sz w:val="21"/>
+          <w:highlight w:val="black"/>
+        </w:rPr>
+        <w:t>PostsSerializers</w:t>
+      </w:r>
+      <w:proofErr w:type="spellEnd"/>
+      <w:r>
+        <w:rPr>
+          <w:rFonts w:ascii="Droid Sans Mono;monospace;monos" w:hAnsi="Droid Sans Mono;monospace;monos"/>
+          <w:color w:val="D4D4D4"/>
+          <w:sz w:val="21"/>
+          <w:highlight w:val="black"/>
+        </w:rPr>
+        <w:t xml:space="preserve">( </w:t>
       </w:r>
       <w:r>
         <w:rPr>
@@ -1724,6 +2227,7 @@
         </w:rPr>
         <w:t xml:space="preserve"> , </w:t>
       </w:r>
+      <w:proofErr w:type="spellStart"/>
       <w:r>
         <w:rPr>
           <w:rFonts w:ascii="Droid Sans Mono;monospace;monos" w:hAnsi="Droid Sans Mono;monospace;monos"/>
@@ -1733,6 +2237,7 @@
         </w:rPr>
         <w:t>read_only</w:t>
       </w:r>
+      <w:proofErr w:type="spellEnd"/>
       <w:r>
         <w:rPr>
           <w:rFonts w:ascii="Droid Sans Mono;monospace;monos" w:hAnsi="Droid Sans Mono;monospace;monos"/>
@@ -1773,7 +2278,15 @@
         <w:t>“</w:t>
       </w:r>
       <w:r>
-        <w:t>posts-----------&gt;related_name=”post</w:t>
+        <w:t>posts-----------&gt;</w:t>
+      </w:r>
+      <w:proofErr w:type="spellStart"/>
+      <w:r>
+        <w:t>related_name</w:t>
+      </w:r>
+      <w:proofErr w:type="spellEnd"/>
+      <w:r>
+        <w:t>=”post</w:t>
       </w:r>
     </w:p>
     <w:p>
@@ -1900,8 +2413,29 @@
           <w:sz w:val="21"/>
           <w:szCs w:val="21"/>
         </w:rPr>
-        <w:t>post = PostsSerializers(</w:t>
-      </w:r>
+        <w:t>post = </w:t>
+      </w:r>
+      <w:proofErr w:type="spellStart"/>
+      <w:r>
+        <w:rPr>
+          <w:rFonts w:ascii="Consolas" w:eastAsia="Times New Roman" w:hAnsi="Consolas" w:cs="Times New Roman"/>
+          <w:color w:val="D4D4D4"/>
+          <w:sz w:val="21"/>
+          <w:szCs w:val="21"/>
+        </w:rPr>
+        <w:t>PostsSerializers</w:t>
+      </w:r>
+      <w:proofErr w:type="spellEnd"/>
+      <w:r>
+        <w:rPr>
+          <w:rFonts w:ascii="Consolas" w:eastAsia="Times New Roman" w:hAnsi="Consolas" w:cs="Times New Roman"/>
+          <w:color w:val="D4D4D4"/>
+          <w:sz w:val="21"/>
+          <w:szCs w:val="21"/>
+        </w:rPr>
+        <w:t>(</w:t>
+      </w:r>
+      <w:proofErr w:type="spellStart"/>
       <w:r>
         <w:rPr>
           <w:rFonts w:ascii="Consolas" w:eastAsia="Times New Roman" w:hAnsi="Consolas" w:cs="Times New Roman"/>
@@ -1911,6 +2445,7 @@
         </w:rPr>
         <w:t>write_only</w:t>
       </w:r>
+      <w:proofErr w:type="spellEnd"/>
       <w:r>
         <w:rPr>
           <w:rFonts w:ascii="Consolas" w:eastAsia="Times New Roman" w:hAnsi="Consolas" w:cs="Times New Roman"/>
@@ -1979,6 +2514,7 @@
         </w:rPr>
         <w:t> </w:t>
       </w:r>
+      <w:proofErr w:type="spellStart"/>
       <w:r>
         <w:rPr>
           <w:rFonts w:ascii="Consolas" w:eastAsia="Times New Roman" w:hAnsi="Consolas" w:cs="Times New Roman"/>
@@ -1988,6 +2524,7 @@
         </w:rPr>
         <w:t>ProfileSerializers</w:t>
       </w:r>
+      <w:proofErr w:type="spellEnd"/>
       <w:r>
         <w:rPr>
           <w:rFonts w:ascii="Consolas" w:eastAsia="Times New Roman" w:hAnsi="Consolas" w:cs="Times New Roman"/>
@@ -1997,6 +2534,7 @@
         </w:rPr>
         <w:t>(</w:t>
       </w:r>
+      <w:proofErr w:type="spellStart"/>
       <w:r>
         <w:rPr>
           <w:rFonts w:ascii="Consolas" w:eastAsia="Times New Roman" w:hAnsi="Consolas" w:cs="Times New Roman"/>
@@ -2024,6 +2562,7 @@
         </w:rPr>
         <w:t>ModelSerializer</w:t>
       </w:r>
+      <w:proofErr w:type="spellEnd"/>
       <w:r>
         <w:rPr>
           <w:rFonts w:ascii="Consolas" w:eastAsia="Times New Roman" w:hAnsi="Consolas" w:cs="Times New Roman"/>
@@ -2109,6 +2648,7 @@
         </w:rPr>
         <w:t> , </w:t>
       </w:r>
+      <w:proofErr w:type="spellStart"/>
       <w:r>
         <w:rPr>
           <w:rFonts w:ascii="Consolas" w:eastAsia="Times New Roman" w:hAnsi="Consolas" w:cs="Times New Roman"/>
@@ -2118,6 +2658,7 @@
         </w:rPr>
         <w:t>validate_data</w:t>
       </w:r>
+      <w:proofErr w:type="spellEnd"/>
       <w:r>
         <w:rPr>
           <w:rFonts w:ascii="Consolas" w:eastAsia="Times New Roman" w:hAnsi="Consolas" w:cs="Times New Roman"/>
@@ -2147,7 +2688,27 @@
           <w:sz w:val="21"/>
           <w:szCs w:val="21"/>
         </w:rPr>
-        <w:t>        post = validate_data.pop(</w:t>
+        <w:t>        post = </w:t>
+      </w:r>
+      <w:proofErr w:type="spellStart"/>
+      <w:r>
+        <w:rPr>
+          <w:rFonts w:ascii="Consolas" w:eastAsia="Times New Roman" w:hAnsi="Consolas" w:cs="Times New Roman"/>
+          <w:color w:val="D4D4D4"/>
+          <w:sz w:val="21"/>
+          <w:szCs w:val="21"/>
+        </w:rPr>
+        <w:t>validate_data.pop</w:t>
+      </w:r>
+      <w:proofErr w:type="spellEnd"/>
+      <w:r>
+        <w:rPr>
+          <w:rFonts w:ascii="Consolas" w:eastAsia="Times New Roman" w:hAnsi="Consolas" w:cs="Times New Roman"/>
+          <w:color w:val="D4D4D4"/>
+          <w:sz w:val="21"/>
+          <w:szCs w:val="21"/>
+        </w:rPr>
+        <w:t>(</w:t>
       </w:r>
       <w:r>
         <w:rPr>
@@ -2196,7 +2757,67 @@
           <w:sz w:val="21"/>
           <w:szCs w:val="21"/>
         </w:rPr>
-        <w:t>        my_author = Profiles.objects.create(**validate_data)</w:t>
+        <w:t>        </w:t>
+      </w:r>
+      <w:proofErr w:type="spellStart"/>
+      <w:r>
+        <w:rPr>
+          <w:rFonts w:ascii="Consolas" w:eastAsia="Times New Roman" w:hAnsi="Consolas" w:cs="Times New Roman"/>
+          <w:color w:val="D4D4D4"/>
+          <w:sz w:val="21"/>
+          <w:szCs w:val="21"/>
+        </w:rPr>
+        <w:t>my_author</w:t>
+      </w:r>
+      <w:proofErr w:type="spellEnd"/>
+      <w:r>
+        <w:rPr>
+          <w:rFonts w:ascii="Consolas" w:eastAsia="Times New Roman" w:hAnsi="Consolas" w:cs="Times New Roman"/>
+          <w:color w:val="D4D4D4"/>
+          <w:sz w:val="21"/>
+          <w:szCs w:val="21"/>
+        </w:rPr>
+        <w:t> = </w:t>
+      </w:r>
+      <w:proofErr w:type="spellStart"/>
+      <w:r>
+        <w:rPr>
+          <w:rFonts w:ascii="Consolas" w:eastAsia="Times New Roman" w:hAnsi="Consolas" w:cs="Times New Roman"/>
+          <w:color w:val="D4D4D4"/>
+          <w:sz w:val="21"/>
+          <w:szCs w:val="21"/>
+        </w:rPr>
+        <w:t>Profiles.objects.create</w:t>
+      </w:r>
+      <w:proofErr w:type="spellEnd"/>
+      <w:r>
+        <w:rPr>
+          <w:rFonts w:ascii="Consolas" w:eastAsia="Times New Roman" w:hAnsi="Consolas" w:cs="Times New Roman"/>
+          <w:color w:val="D4D4D4"/>
+          <w:sz w:val="21"/>
+          <w:szCs w:val="21"/>
+        </w:rPr>
+        <w:t>(**</w:t>
+      </w:r>
+      <w:proofErr w:type="spellStart"/>
+      <w:r>
+        <w:rPr>
+          <w:rFonts w:ascii="Consolas" w:eastAsia="Times New Roman" w:hAnsi="Consolas" w:cs="Times New Roman"/>
+          <w:color w:val="D4D4D4"/>
+          <w:sz w:val="21"/>
+          <w:szCs w:val="21"/>
+        </w:rPr>
+        <w:t>validate_data</w:t>
+      </w:r>
+      <w:proofErr w:type="spellEnd"/>
+      <w:r>
+        <w:rPr>
+          <w:rFonts w:ascii="Consolas" w:eastAsia="Times New Roman" w:hAnsi="Consolas" w:cs="Times New Roman"/>
+          <w:color w:val="D4D4D4"/>
+          <w:sz w:val="21"/>
+          <w:szCs w:val="21"/>
+        </w:rPr>
+        <w:t>)</w:t>
       </w:r>
     </w:p>
     <w:p>
@@ -2276,8 +2897,19 @@
           <w:sz w:val="21"/>
           <w:szCs w:val="21"/>
         </w:rPr>
-        <w:t> my_author</w:t>
-      </w:r>
+        <w:t> </w:t>
+      </w:r>
+      <w:proofErr w:type="spellStart"/>
+      <w:r>
+        <w:rPr>
+          <w:rFonts w:ascii="Consolas" w:eastAsia="Times New Roman" w:hAnsi="Consolas" w:cs="Times New Roman"/>
+          <w:color w:val="D4D4D4"/>
+          <w:sz w:val="21"/>
+          <w:szCs w:val="21"/>
+        </w:rPr>
+        <w:t>my_author</w:t>
+      </w:r>
+      <w:proofErr w:type="spellEnd"/>
     </w:p>
     <w:p>
       <w:pPr>
@@ -2391,6 +3023,7 @@
         </w:rPr>
         <w:t> </w:t>
       </w:r>
+      <w:proofErr w:type="spellStart"/>
       <w:r>
         <w:rPr>
           <w:rFonts w:ascii="Consolas" w:eastAsia="Times New Roman" w:hAnsi="Consolas" w:cs="Times New Roman"/>
@@ -2400,6 +3033,7 @@
         </w:rPr>
         <w:t>PostsSerializers</w:t>
       </w:r>
+      <w:proofErr w:type="spellEnd"/>
       <w:r>
         <w:rPr>
           <w:rFonts w:ascii="Consolas" w:eastAsia="Times New Roman" w:hAnsi="Consolas" w:cs="Times New Roman"/>
@@ -2409,6 +3043,7 @@
         </w:rPr>
         <w:t>(</w:t>
       </w:r>
+      <w:proofErr w:type="spellStart"/>
       <w:r>
         <w:rPr>
           <w:rFonts w:ascii="Consolas" w:eastAsia="Times New Roman" w:hAnsi="Consolas" w:cs="Times New Roman"/>
@@ -2436,6 +3071,7 @@
         </w:rPr>
         <w:t>ModelSerializer</w:t>
       </w:r>
+      <w:proofErr w:type="spellEnd"/>
       <w:r>
         <w:rPr>
           <w:rFonts w:ascii="Consolas" w:eastAsia="Times New Roman" w:hAnsi="Consolas" w:cs="Times New Roman"/>
@@ -2598,7 +3234,27 @@
           <w:sz w:val="21"/>
           <w:szCs w:val="21"/>
         </w:rPr>
-        <w:t>        extra_kwargs = {</w:t>
+        <w:t>        </w:t>
+      </w:r>
+      <w:proofErr w:type="spellStart"/>
+      <w:r>
+        <w:rPr>
+          <w:rFonts w:ascii="Consolas" w:eastAsia="Times New Roman" w:hAnsi="Consolas" w:cs="Times New Roman"/>
+          <w:color w:val="D4D4D4"/>
+          <w:sz w:val="21"/>
+          <w:szCs w:val="21"/>
+        </w:rPr>
+        <w:t>extra_kwargs</w:t>
+      </w:r>
+      <w:proofErr w:type="spellEnd"/>
+      <w:r>
+        <w:rPr>
+          <w:rFonts w:ascii="Consolas" w:eastAsia="Times New Roman" w:hAnsi="Consolas" w:cs="Times New Roman"/>
+          <w:color w:val="D4D4D4"/>
+          <w:sz w:val="21"/>
+          <w:szCs w:val="21"/>
+        </w:rPr>
+        <w:t> = {</w:t>
       </w:r>
       <w:r>
         <w:rPr>
@@ -2625,7 +3281,17 @@
           <w:sz w:val="21"/>
           <w:szCs w:val="21"/>
         </w:rPr>
-        <w:t>'required'</w:t>
+        <w:t>'</w:t>
+      </w:r>
+      <w:proofErr w:type="spellStart"/>
+      <w:r>
+        <w:rPr>
+          <w:rFonts w:ascii="Consolas" w:eastAsia="Times New Roman" w:hAnsi="Consolas" w:cs="Times New Roman"/>
+          <w:color w:val="CE9178"/>
+          <w:sz w:val="21"/>
+          <w:szCs w:val="21"/>
+        </w:rPr>
+        <w:t>required'</w:t>
       </w:r>
       <w:r>
         <w:rPr>
@@ -2645,6 +3311,7 @@
         </w:rPr>
         <w:t>False</w:t>
       </w:r>
+      <w:proofErr w:type="spellEnd"/>
       <w:r>
         <w:rPr>
           <w:rFonts w:ascii="Consolas" w:eastAsia="Times New Roman" w:hAnsi="Consolas" w:cs="Times New Roman"/>
@@ -2775,12 +3442,14 @@
         </w:rPr>
         <w:t xml:space="preserve"> میباشد برای همین کار از </w:t>
       </w:r>
+      <w:proofErr w:type="spellStart"/>
       <w:r>
         <w:rPr>
           <w:lang w:bidi="fa-IR"/>
         </w:rPr>
         <w:t>primarykeyrelatedfield</w:t>
       </w:r>
+      <w:proofErr w:type="spellEnd"/>
       <w:r>
         <w:rPr>
           <w:rFonts w:hint="cs"/>
@@ -2820,6 +3489,7 @@
         </w:rPr>
         <w:t> </w:t>
       </w:r>
+      <w:proofErr w:type="spellStart"/>
       <w:r>
         <w:rPr>
           <w:rFonts w:ascii="Consolas" w:eastAsia="Times New Roman" w:hAnsi="Consolas" w:cs="Times New Roman"/>
@@ -2829,6 +3499,7 @@
         </w:rPr>
         <w:t>ProfileSerializers</w:t>
       </w:r>
+      <w:proofErr w:type="spellEnd"/>
       <w:r>
         <w:rPr>
           <w:rFonts w:ascii="Consolas" w:eastAsia="Times New Roman" w:hAnsi="Consolas" w:cs="Times New Roman"/>
@@ -2838,6 +3509,7 @@
         </w:rPr>
         <w:t>(</w:t>
       </w:r>
+      <w:proofErr w:type="spellStart"/>
       <w:r>
         <w:rPr>
           <w:rFonts w:ascii="Consolas" w:eastAsia="Times New Roman" w:hAnsi="Consolas" w:cs="Times New Roman"/>
@@ -2865,6 +3537,7 @@
         </w:rPr>
         <w:t>ModelSerializer</w:t>
       </w:r>
+      <w:proofErr w:type="spellEnd"/>
       <w:r>
         <w:rPr>
           <w:rFonts w:ascii="Consolas" w:eastAsia="Times New Roman" w:hAnsi="Consolas" w:cs="Times New Roman"/>
@@ -2995,6 +3668,7 @@
       <w:pPr>
         <w:bidi/>
         <w:rPr>
+          <w:rtl/>
           <w:lang w:bidi="fa-IR"/>
         </w:rPr>
       </w:pPr>
@@ -3004,14 +3678,231 @@
           <w:rtl/>
           <w:lang w:bidi="fa-IR"/>
         </w:rPr>
-        <w:t>دقت شود .......</w:t>
-      </w:r>
-    </w:p>
-    <w:p>
-      <w:pPr>
-        <w:bidi/>
+        <w:t xml:space="preserve">دقت شود </w:t>
+      </w:r>
+      <w:r>
+        <w:rPr>
+          <w:lang w:bidi="fa-IR"/>
+        </w:rPr>
+        <w:t>posts</w:t>
+      </w:r>
+      <w:r>
         <w:rPr>
           <w:rFonts w:hint="cs"/>
+          <w:rtl/>
+          <w:lang w:bidi="fa-IR"/>
+        </w:rPr>
+        <w:t xml:space="preserve"> که در بالا تعریف شده است حتما باید هم نام با </w:t>
+      </w:r>
+      <w:proofErr w:type="spellStart"/>
+      <w:r>
+        <w:rPr>
+          <w:lang w:bidi="fa-IR"/>
+        </w:rPr>
+        <w:t>related_name</w:t>
+      </w:r>
+      <w:proofErr w:type="spellEnd"/>
+      <w:r>
+        <w:rPr>
+          <w:rFonts w:hint="cs"/>
+          <w:rtl/>
+          <w:lang w:bidi="fa-IR"/>
+        </w:rPr>
+        <w:t xml:space="preserve"> ی باشد که در مدل </w:t>
+      </w:r>
+      <w:r>
+        <w:rPr>
+          <w:lang w:bidi="fa-IR"/>
+        </w:rPr>
+        <w:t>post</w:t>
+      </w:r>
+      <w:r>
+        <w:rPr>
+          <w:rFonts w:hint="cs"/>
+          <w:rtl/>
+          <w:lang w:bidi="fa-IR"/>
+        </w:rPr>
+        <w:t xml:space="preserve"> تعریف شده است </w:t>
+      </w:r>
+    </w:p>
+    <w:p>
+      <w:pPr>
+        <w:shd w:val="clear" w:color="auto" w:fill="1E1E1E"/>
+        <w:suppressAutoHyphens w:val="0"/>
+        <w:spacing w:after="0" w:line="285" w:lineRule="atLeast"/>
+        <w:rPr>
+          <w:rFonts w:ascii="Consolas" w:eastAsia="Times New Roman" w:hAnsi="Consolas" w:cs="Times New Roman"/>
+          <w:color w:val="D4D4D4"/>
+          <w:sz w:val="21"/>
+          <w:szCs w:val="21"/>
+        </w:rPr>
+      </w:pPr>
+      <w:r>
+        <w:rPr>
+          <w:rFonts w:ascii="Consolas" w:eastAsia="Times New Roman" w:hAnsi="Consolas" w:cs="Times New Roman"/>
+          <w:color w:val="569CD6"/>
+          <w:sz w:val="21"/>
+          <w:szCs w:val="21"/>
+        </w:rPr>
+        <w:t>class</w:t>
+      </w:r>
+      <w:r>
+        <w:rPr>
+          <w:rFonts w:ascii="Consolas" w:eastAsia="Times New Roman" w:hAnsi="Consolas" w:cs="Times New Roman"/>
+          <w:color w:val="D4D4D4"/>
+          <w:sz w:val="21"/>
+          <w:szCs w:val="21"/>
+        </w:rPr>
+        <w:t> </w:t>
+      </w:r>
+      <w:r>
+        <w:rPr>
+          <w:rFonts w:ascii="Consolas" w:eastAsia="Times New Roman" w:hAnsi="Consolas" w:cs="Times New Roman"/>
+          <w:color w:val="4EC9B0"/>
+          <w:sz w:val="21"/>
+          <w:szCs w:val="21"/>
+        </w:rPr>
+        <w:t>Posts</w:t>
+      </w:r>
+      <w:r>
+        <w:rPr>
+          <w:rFonts w:ascii="Consolas" w:eastAsia="Times New Roman" w:hAnsi="Consolas" w:cs="Times New Roman"/>
+          <w:color w:val="D4D4D4"/>
+          <w:sz w:val="21"/>
+          <w:szCs w:val="21"/>
+        </w:rPr>
+        <w:t>(</w:t>
+      </w:r>
+      <w:proofErr w:type="spellStart"/>
+      <w:r>
+        <w:rPr>
+          <w:rFonts w:ascii="Consolas" w:eastAsia="Times New Roman" w:hAnsi="Consolas" w:cs="Times New Roman"/>
+          <w:color w:val="4EC9B0"/>
+          <w:sz w:val="21"/>
+          <w:szCs w:val="21"/>
+        </w:rPr>
+        <w:t>models</w:t>
+      </w:r>
+      <w:r>
+        <w:rPr>
+          <w:rFonts w:ascii="Consolas" w:eastAsia="Times New Roman" w:hAnsi="Consolas" w:cs="Times New Roman"/>
+          <w:color w:val="D4D4D4"/>
+          <w:sz w:val="21"/>
+          <w:szCs w:val="21"/>
+        </w:rPr>
+        <w:t>.</w:t>
+      </w:r>
+      <w:r>
+        <w:rPr>
+          <w:rFonts w:ascii="Consolas" w:eastAsia="Times New Roman" w:hAnsi="Consolas" w:cs="Times New Roman"/>
+          <w:color w:val="4EC9B0"/>
+          <w:sz w:val="21"/>
+          <w:szCs w:val="21"/>
+        </w:rPr>
+        <w:t>Model</w:t>
+      </w:r>
+      <w:proofErr w:type="spellEnd"/>
+      <w:r>
+        <w:rPr>
+          <w:rFonts w:ascii="Consolas" w:eastAsia="Times New Roman" w:hAnsi="Consolas" w:cs="Times New Roman"/>
+          <w:color w:val="D4D4D4"/>
+          <w:sz w:val="21"/>
+          <w:szCs w:val="21"/>
+        </w:rPr>
+        <w:t>):</w:t>
+      </w:r>
+    </w:p>
+    <w:p>
+      <w:pPr>
+        <w:shd w:val="clear" w:color="auto" w:fill="1E1E1E"/>
+        <w:suppressAutoHyphens w:val="0"/>
+        <w:spacing w:after="0" w:line="285" w:lineRule="atLeast"/>
+        <w:rPr>
+          <w:rFonts w:ascii="Consolas" w:eastAsia="Times New Roman" w:hAnsi="Consolas" w:cs="Times New Roman"/>
+          <w:color w:val="D4D4D4"/>
+          <w:sz w:val="21"/>
+          <w:szCs w:val="21"/>
+        </w:rPr>
+      </w:pPr>
+      <w:r>
+        <w:rPr>
+          <w:rFonts w:ascii="Consolas" w:eastAsia="Times New Roman" w:hAnsi="Consolas" w:cs="Times New Roman"/>
+          <w:color w:val="D4D4D4"/>
+          <w:sz w:val="21"/>
+          <w:szCs w:val="21"/>
+        </w:rPr>
+        <w:t>    author = models.ForeignKey(Profiles , </w:t>
+      </w:r>
+      <w:r>
+        <w:rPr>
+          <w:rFonts w:ascii="Consolas" w:eastAsia="Times New Roman" w:hAnsi="Consolas" w:cs="Times New Roman"/>
+          <w:color w:val="9CDCFE"/>
+          <w:sz w:val="21"/>
+          <w:szCs w:val="21"/>
+        </w:rPr>
+        <w:t>related_name</w:t>
+      </w:r>
+      <w:r>
+        <w:rPr>
+          <w:rFonts w:ascii="Consolas" w:eastAsia="Times New Roman" w:hAnsi="Consolas" w:cs="Times New Roman"/>
+          <w:color w:val="D4D4D4"/>
+          <w:sz w:val="21"/>
+          <w:szCs w:val="21"/>
+        </w:rPr>
+        <w:t>=</w:t>
+      </w:r>
+      <w:r>
+        <w:rPr>
+          <w:rFonts w:ascii="Consolas" w:eastAsia="Times New Roman" w:hAnsi="Consolas" w:cs="Times New Roman"/>
+          <w:color w:val="CE9178"/>
+          <w:sz w:val="21"/>
+          <w:szCs w:val="21"/>
+        </w:rPr>
+        <w:t>'posts'</w:t>
+      </w:r>
+      <w:r>
+        <w:rPr>
+          <w:rFonts w:ascii="Consolas" w:eastAsia="Times New Roman" w:hAnsi="Consolas" w:cs="Times New Roman"/>
+          <w:color w:val="D4D4D4"/>
+          <w:sz w:val="21"/>
+          <w:szCs w:val="21"/>
+        </w:rPr>
+        <w:t> , </w:t>
+      </w:r>
+      <w:r>
+        <w:rPr>
+          <w:rFonts w:ascii="Consolas" w:eastAsia="Times New Roman" w:hAnsi="Consolas" w:cs="Times New Roman"/>
+          <w:color w:val="9CDCFE"/>
+          <w:sz w:val="21"/>
+          <w:szCs w:val="21"/>
+        </w:rPr>
+        <w:t>on_delete</w:t>
+      </w:r>
+      <w:r>
+        <w:rPr>
+          <w:rFonts w:ascii="Consolas" w:eastAsia="Times New Roman" w:hAnsi="Consolas" w:cs="Times New Roman"/>
+          <w:color w:val="D4D4D4"/>
+          <w:sz w:val="21"/>
+          <w:szCs w:val="21"/>
+        </w:rPr>
+        <w:t>=models.CASCADE) </w:t>
+      </w:r>
+    </w:p>
+    <w:p>
+      <w:pPr>
+        <w:bidi/>
+        <w:jc w:val="right"/>
+        <w:rPr>
+          <w:rFonts w:hint="cs"/>
+          <w:rtl/>
+          <w:lang w:bidi="fa-IR"/>
+        </w:rPr>
+      </w:pPr>
+    </w:p>
+    <w:p>
+      <w:pPr>
+        <w:bidi/>
+        <w:rPr>
           <w:rtl/>
           <w:lang w:bidi="fa-IR"/>
         </w:rPr>

</xml_diff>

<commit_message>
update commands.docx for restfull explain
</commit_message>
<xml_diff>
--- a/common_commands.docx
+++ b/common_commands.docx
@@ -3921,16 +3921,692 @@
         <w:bidi/>
         <w:rPr>
           <w:rFonts w:ascii="Droid Sans Mono;monospace;monos" w:hAnsi="Droid Sans Mono;monospace;monos"/>
-          <w:color w:val="D4D4D4"/>
-          <w:sz w:val="21"/>
-          <w:highlight w:val="black"/>
-        </w:rPr>
-      </w:pPr>
-    </w:p>
-    <w:p>
-      <w:pPr>
-        <w:bidi/>
-        <w:jc w:val="right"/>
+          <w:sz w:val="21"/>
+          <w:rtl/>
+          <w:lang w:bidi="fa-IR"/>
+        </w:rPr>
+      </w:pPr>
+      <w:r>
+        <w:rPr>
+          <w:rFonts w:ascii="Droid Sans Mono;monospace;monos" w:hAnsi="Droid Sans Mono;monospace;monos" w:hint="cs"/>
+          <w:sz w:val="21"/>
+          <w:rtl/>
+        </w:rPr>
+        <w:t xml:space="preserve">در </w:t>
+      </w:r>
+      <w:proofErr w:type="spellStart"/>
+      <w:r>
+        <w:rPr>
+          <w:rFonts w:ascii="Droid Sans Mono;monospace;monos" w:hAnsi="Droid Sans Mono;monospace;monos"/>
+          <w:sz w:val="21"/>
+        </w:rPr>
+        <w:t>restfull</w:t>
+      </w:r>
+      <w:proofErr w:type="spellEnd"/>
+      <w:r>
+        <w:rPr>
+          <w:rFonts w:ascii="Droid Sans Mono;monospace;monos" w:hAnsi="Droid Sans Mono;monospace;monos" w:hint="cs"/>
+          <w:sz w:val="21"/>
+          <w:rtl/>
+          <w:lang w:bidi="fa-IR"/>
+        </w:rPr>
+        <w:t xml:space="preserve"> ما اگر بخواهیم دیتایی رو بگیریم باید حتما از متد </w:t>
+      </w:r>
+      <w:r>
+        <w:rPr>
+          <w:rFonts w:ascii="Droid Sans Mono;monospace;monos" w:hAnsi="Droid Sans Mono;monospace;monos"/>
+          <w:sz w:val="21"/>
+          <w:lang w:bidi="fa-IR"/>
+        </w:rPr>
+        <w:t>GET</w:t>
+      </w:r>
+      <w:r>
+        <w:rPr>
+          <w:rFonts w:ascii="Droid Sans Mono;monospace;monos" w:hAnsi="Droid Sans Mono;monospace;monos" w:hint="cs"/>
+          <w:sz w:val="21"/>
+          <w:rtl/>
+          <w:lang w:bidi="fa-IR"/>
+        </w:rPr>
+        <w:t xml:space="preserve"> استفاده کنیم . برای ساخت کلاس حتما باید از متد </w:t>
+      </w:r>
+      <w:r>
+        <w:rPr>
+          <w:rFonts w:ascii="Droid Sans Mono;monospace;monos" w:hAnsi="Droid Sans Mono;monospace;monos"/>
+          <w:sz w:val="21"/>
+          <w:lang w:bidi="fa-IR"/>
+        </w:rPr>
+        <w:t>POST</w:t>
+      </w:r>
+      <w:r>
+        <w:rPr>
+          <w:rFonts w:ascii="Droid Sans Mono;monospace;monos" w:hAnsi="Droid Sans Mono;monospace;monos" w:hint="cs"/>
+          <w:sz w:val="21"/>
+          <w:rtl/>
+          <w:lang w:bidi="fa-IR"/>
+        </w:rPr>
+        <w:t xml:space="preserve"> استفاده کنیم در ادامه به توضیح بقیه ی متد ها میپردازیم </w:t>
+      </w:r>
+    </w:p>
+    <w:p>
+      <w:pPr>
+        <w:bidi/>
+        <w:rPr>
+          <w:rFonts w:ascii="Droid Sans Mono;monospace;monos" w:hAnsi="Droid Sans Mono;monospace;monos"/>
+          <w:sz w:val="21"/>
+          <w:lang w:bidi="fa-IR"/>
+        </w:rPr>
+      </w:pPr>
+      <w:r>
+        <w:rPr>
+          <w:rFonts w:ascii="Droid Sans Mono;monospace;monos" w:hAnsi="Droid Sans Mono;monospace;monos" w:hint="cs"/>
+          <w:sz w:val="21"/>
+          <w:rtl/>
+          <w:lang w:bidi="fa-IR"/>
+        </w:rPr>
+        <w:t>گرفتن دیتا ----</w:t>
+      </w:r>
+      <w:r>
+        <w:rPr>
+          <w:rFonts w:ascii="Droid Sans Mono;monospace;monos" w:hAnsi="Droid Sans Mono;monospace;monos"/>
+          <w:sz w:val="21"/>
+          <w:lang w:bidi="fa-IR"/>
+        </w:rPr>
+        <w:t>&lt;</w:t>
+      </w:r>
+      <w:r>
+        <w:rPr>
+          <w:rFonts w:ascii="Droid Sans Mono;monospace;monos" w:hAnsi="Droid Sans Mono;monospace;monos" w:hint="cs"/>
+          <w:sz w:val="21"/>
+          <w:rtl/>
+          <w:lang w:bidi="fa-IR"/>
+        </w:rPr>
+        <w:t xml:space="preserve"> </w:t>
+      </w:r>
+      <w:r>
+        <w:rPr>
+          <w:rFonts w:ascii="Droid Sans Mono;monospace;monos" w:hAnsi="Droid Sans Mono;monospace;monos"/>
+          <w:sz w:val="21"/>
+          <w:lang w:bidi="fa-IR"/>
+        </w:rPr>
+        <w:t>GET</w:t>
+      </w:r>
+      <w:r>
+        <w:rPr>
+          <w:rFonts w:ascii="Droid Sans Mono;monospace;monos" w:hAnsi="Droid Sans Mono;monospace;monos" w:hint="cs"/>
+          <w:sz w:val="21"/>
+          <w:rtl/>
+          <w:lang w:bidi="fa-IR"/>
+        </w:rPr>
+        <w:t xml:space="preserve">                          </w:t>
+      </w:r>
+      <w:r>
+        <w:rPr>
+          <w:rFonts w:ascii="Droid Sans Mono;monospace;monos" w:hAnsi="Droid Sans Mono;monospace;monos"/>
+          <w:sz w:val="21"/>
+          <w:lang w:bidi="fa-IR"/>
+        </w:rPr>
+        <w:t>read -</w:t>
+      </w:r>
+      <w:r>
+        <w:rPr>
+          <w:rFonts w:ascii="Droid Sans Mono;monospace;monos" w:hAnsi="Droid Sans Mono;monospace;monos"/>
+          <w:sz w:val="21"/>
+          <w:lang w:bidi="fa-IR"/>
+        </w:rPr>
+        <w:sym w:font="Wingdings" w:char="F0E0"/>
+      </w:r>
+      <w:r>
+        <w:rPr>
+          <w:rFonts w:ascii="Droid Sans Mono;monospace;monos" w:hAnsi="Droid Sans Mono;monospace;monos"/>
+          <w:sz w:val="21"/>
+          <w:lang w:bidi="fa-IR"/>
+        </w:rPr>
+        <w:t>GET</w:t>
+      </w:r>
+    </w:p>
+    <w:p>
+      <w:pPr>
+        <w:bidi/>
+        <w:rPr>
+          <w:rFonts w:ascii="Droid Sans Mono;monospace;monos" w:hAnsi="Droid Sans Mono;monospace;monos"/>
+          <w:sz w:val="21"/>
+          <w:lang w:bidi="fa-IR"/>
+        </w:rPr>
+      </w:pPr>
+      <w:r>
+        <w:rPr>
+          <w:rFonts w:ascii="Droid Sans Mono;monospace;monos" w:hAnsi="Droid Sans Mono;monospace;monos" w:hint="cs"/>
+          <w:sz w:val="21"/>
+          <w:rtl/>
+          <w:lang w:bidi="fa-IR"/>
+        </w:rPr>
+        <w:t>ساخت کلاس -----</w:t>
+      </w:r>
+      <w:r>
+        <w:rPr>
+          <w:rFonts w:ascii="Droid Sans Mono;monospace;monos" w:hAnsi="Droid Sans Mono;monospace;monos"/>
+          <w:sz w:val="21"/>
+          <w:lang w:bidi="fa-IR"/>
+        </w:rPr>
+        <w:t>&lt;</w:t>
+      </w:r>
+      <w:r>
+        <w:rPr>
+          <w:rFonts w:ascii="Droid Sans Mono;monospace;monos" w:hAnsi="Droid Sans Mono;monospace;monos" w:hint="cs"/>
+          <w:sz w:val="21"/>
+          <w:rtl/>
+          <w:lang w:bidi="fa-IR"/>
+        </w:rPr>
+        <w:t xml:space="preserve"> </w:t>
+      </w:r>
+      <w:r>
+        <w:rPr>
+          <w:rFonts w:ascii="Droid Sans Mono;monospace;monos" w:hAnsi="Droid Sans Mono;monospace;monos"/>
+          <w:sz w:val="21"/>
+          <w:lang w:bidi="fa-IR"/>
+        </w:rPr>
+        <w:t>POST</w:t>
+      </w:r>
+      <w:r>
+        <w:rPr>
+          <w:rFonts w:ascii="Droid Sans Mono;monospace;monos" w:hAnsi="Droid Sans Mono;monospace;monos" w:hint="cs"/>
+          <w:sz w:val="21"/>
+          <w:rtl/>
+          <w:lang w:bidi="fa-IR"/>
+        </w:rPr>
+        <w:t xml:space="preserve">        </w:t>
+      </w:r>
+      <w:r>
+        <w:rPr>
+          <w:rFonts w:ascii="Droid Sans Mono;monospace;monos" w:hAnsi="Droid Sans Mono;monospace;monos"/>
+          <w:sz w:val="21"/>
+          <w:lang w:bidi="fa-IR"/>
+        </w:rPr>
+        <w:t>create-</w:t>
+      </w:r>
+      <w:r>
+        <w:rPr>
+          <w:rFonts w:ascii="Droid Sans Mono;monospace;monos" w:hAnsi="Droid Sans Mono;monospace;monos"/>
+          <w:sz w:val="21"/>
+          <w:lang w:bidi="fa-IR"/>
+        </w:rPr>
+        <w:sym w:font="Wingdings" w:char="F0E0"/>
+      </w:r>
+      <w:r>
+        <w:rPr>
+          <w:rFonts w:ascii="Droid Sans Mono;monospace;monos" w:hAnsi="Droid Sans Mono;monospace;monos"/>
+          <w:sz w:val="21"/>
+          <w:lang w:bidi="fa-IR"/>
+        </w:rPr>
+        <w:t>post</w:t>
+      </w:r>
+    </w:p>
+    <w:p>
+      <w:pPr>
+        <w:bidi/>
+        <w:rPr>
+          <w:rFonts w:ascii="Droid Sans Mono;monospace;monos" w:hAnsi="Droid Sans Mono;monospace;monos" w:hint="cs"/>
+          <w:sz w:val="21"/>
+          <w:lang w:bidi="fa-IR"/>
+        </w:rPr>
+      </w:pPr>
+      <w:r>
+        <w:rPr>
+          <w:rFonts w:ascii="Droid Sans Mono;monospace;monos" w:hAnsi="Droid Sans Mono;monospace;monos" w:hint="cs"/>
+          <w:sz w:val="21"/>
+          <w:rtl/>
+          <w:lang w:bidi="fa-IR"/>
+        </w:rPr>
+        <w:t xml:space="preserve">آپدیت کردن کلی یک </w:t>
+      </w:r>
+      <w:r>
+        <w:rPr>
+          <w:rFonts w:ascii="Droid Sans Mono;monospace;monos" w:hAnsi="Droid Sans Mono;monospace;monos"/>
+          <w:sz w:val="21"/>
+          <w:lang w:bidi="fa-IR"/>
+        </w:rPr>
+        <w:t>object</w:t>
+      </w:r>
+      <w:r>
+        <w:rPr>
+          <w:rFonts w:ascii="Droid Sans Mono;monospace;monos" w:hAnsi="Droid Sans Mono;monospace;monos" w:hint="cs"/>
+          <w:sz w:val="21"/>
+          <w:rtl/>
+          <w:lang w:bidi="fa-IR"/>
+        </w:rPr>
+        <w:t xml:space="preserve">  -----</w:t>
+      </w:r>
+      <w:r>
+        <w:rPr>
+          <w:rFonts w:ascii="Droid Sans Mono;monospace;monos" w:hAnsi="Droid Sans Mono;monospace;monos"/>
+          <w:sz w:val="21"/>
+          <w:lang w:bidi="fa-IR"/>
+        </w:rPr>
+        <w:t>&lt;</w:t>
+      </w:r>
+      <w:r>
+        <w:rPr>
+          <w:rFonts w:ascii="Droid Sans Mono;monospace;monos" w:hAnsi="Droid Sans Mono;monospace;monos" w:hint="cs"/>
+          <w:sz w:val="21"/>
+          <w:rtl/>
+          <w:lang w:bidi="fa-IR"/>
+        </w:rPr>
+        <w:t xml:space="preserve">  </w:t>
+      </w:r>
+      <w:r>
+        <w:rPr>
+          <w:rFonts w:ascii="Droid Sans Mono;monospace;monos" w:hAnsi="Droid Sans Mono;monospace;monos"/>
+          <w:sz w:val="21"/>
+          <w:lang w:bidi="fa-IR"/>
+        </w:rPr>
+        <w:t>PUT</w:t>
+      </w:r>
+      <w:r>
+        <w:rPr>
+          <w:rFonts w:ascii="Droid Sans Mono;monospace;monos" w:hAnsi="Droid Sans Mono;monospace;monos" w:hint="cs"/>
+          <w:sz w:val="21"/>
+          <w:rtl/>
+          <w:lang w:bidi="fa-IR"/>
+        </w:rPr>
+        <w:t xml:space="preserve">   </w:t>
+      </w:r>
+      <w:r>
+        <w:rPr>
+          <w:rFonts w:ascii="Droid Sans Mono;monospace;monos" w:hAnsi="Droid Sans Mono;monospace;monos"/>
+          <w:sz w:val="21"/>
+          <w:lang w:bidi="fa-IR"/>
+        </w:rPr>
+        <w:t xml:space="preserve">     </w:t>
+      </w:r>
+      <w:r>
+        <w:rPr>
+          <w:rFonts w:ascii="Droid Sans Mono;monospace;monos" w:hAnsi="Droid Sans Mono;monospace;monos" w:hint="cs"/>
+          <w:sz w:val="21"/>
+          <w:rtl/>
+          <w:lang w:bidi="fa-IR"/>
+        </w:rPr>
+        <w:t xml:space="preserve">          </w:t>
+      </w:r>
+      <w:r>
+        <w:rPr>
+          <w:rFonts w:ascii="Droid Sans Mono;monospace;monos" w:hAnsi="Droid Sans Mono;monospace;monos"/>
+          <w:sz w:val="21"/>
+          <w:lang w:bidi="fa-IR"/>
+        </w:rPr>
+        <w:t>update--</w:t>
+      </w:r>
+      <w:r>
+        <w:rPr>
+          <w:rFonts w:ascii="Droid Sans Mono;monospace;monos" w:hAnsi="Droid Sans Mono;monospace;monos"/>
+          <w:sz w:val="21"/>
+          <w:lang w:bidi="fa-IR"/>
+        </w:rPr>
+        <w:sym w:font="Wingdings" w:char="F0E0"/>
+      </w:r>
+      <w:r>
+        <w:rPr>
+          <w:rFonts w:ascii="Droid Sans Mono;monospace;monos" w:hAnsi="Droid Sans Mono;monospace;monos"/>
+          <w:sz w:val="21"/>
+          <w:lang w:bidi="fa-IR"/>
+        </w:rPr>
+        <w:t>PUT</w:t>
+      </w:r>
+    </w:p>
+    <w:p>
+      <w:pPr>
+        <w:bidi/>
+        <w:rPr>
+          <w:rFonts w:ascii="Droid Sans Mono;monospace;monos" w:hAnsi="Droid Sans Mono;monospace;monos"/>
+          <w:sz w:val="21"/>
+          <w:lang w:bidi="fa-IR"/>
+        </w:rPr>
+      </w:pPr>
+      <w:r>
+        <w:rPr>
+          <w:rFonts w:ascii="Droid Sans Mono;monospace;monos" w:hAnsi="Droid Sans Mono;monospace;monos" w:hint="cs"/>
+          <w:sz w:val="21"/>
+          <w:rtl/>
+          <w:lang w:bidi="fa-IR"/>
+        </w:rPr>
+        <w:t xml:space="preserve">آپدیت کردن بخشی از یک </w:t>
+      </w:r>
+      <w:r>
+        <w:rPr>
+          <w:rFonts w:ascii="Droid Sans Mono;monospace;monos" w:hAnsi="Droid Sans Mono;monospace;monos"/>
+          <w:sz w:val="21"/>
+          <w:lang w:bidi="fa-IR"/>
+        </w:rPr>
+        <w:t>object</w:t>
+      </w:r>
+      <w:r>
+        <w:rPr>
+          <w:rFonts w:ascii="Droid Sans Mono;monospace;monos" w:hAnsi="Droid Sans Mono;monospace;monos" w:hint="cs"/>
+          <w:sz w:val="21"/>
+          <w:rtl/>
+          <w:lang w:bidi="fa-IR"/>
+        </w:rPr>
+        <w:t xml:space="preserve"> -----</w:t>
+      </w:r>
+      <w:r>
+        <w:rPr>
+          <w:rFonts w:ascii="Droid Sans Mono;monospace;monos" w:hAnsi="Droid Sans Mono;monospace;monos"/>
+          <w:sz w:val="21"/>
+          <w:lang w:bidi="fa-IR"/>
+        </w:rPr>
+        <w:t>&lt;</w:t>
+      </w:r>
+      <w:r>
+        <w:rPr>
+          <w:rFonts w:ascii="Droid Sans Mono;monospace;monos" w:hAnsi="Droid Sans Mono;monospace;monos" w:hint="cs"/>
+          <w:sz w:val="21"/>
+          <w:rtl/>
+          <w:lang w:bidi="fa-IR"/>
+        </w:rPr>
+        <w:t xml:space="preserve">  </w:t>
+      </w:r>
+      <w:r>
+        <w:rPr>
+          <w:rFonts w:ascii="Droid Sans Mono;monospace;monos" w:hAnsi="Droid Sans Mono;monospace;monos"/>
+          <w:sz w:val="21"/>
+          <w:lang w:bidi="fa-IR"/>
+        </w:rPr>
+        <w:t>PATCH</w:t>
+      </w:r>
+      <w:r>
+        <w:rPr>
+          <w:rFonts w:ascii="Droid Sans Mono;monospace;monos" w:hAnsi="Droid Sans Mono;monospace;monos" w:hint="cs"/>
+          <w:sz w:val="21"/>
+          <w:rtl/>
+          <w:lang w:bidi="fa-IR"/>
+        </w:rPr>
+        <w:t xml:space="preserve">                </w:t>
+      </w:r>
+      <w:r>
+        <w:rPr>
+          <w:rFonts w:ascii="Droid Sans Mono;monospace;monos" w:hAnsi="Droid Sans Mono;monospace;monos"/>
+          <w:sz w:val="21"/>
+          <w:lang w:bidi="fa-IR"/>
+        </w:rPr>
+        <w:t>partial-update--</w:t>
+      </w:r>
+      <w:r>
+        <w:rPr>
+          <w:rFonts w:ascii="Droid Sans Mono;monospace;monos" w:hAnsi="Droid Sans Mono;monospace;monos"/>
+          <w:sz w:val="21"/>
+          <w:lang w:bidi="fa-IR"/>
+        </w:rPr>
+        <w:sym w:font="Wingdings" w:char="F0E0"/>
+      </w:r>
+      <w:r>
+        <w:rPr>
+          <w:rFonts w:ascii="Droid Sans Mono;monospace;monos" w:hAnsi="Droid Sans Mono;monospace;monos"/>
+          <w:sz w:val="21"/>
+          <w:lang w:bidi="fa-IR"/>
+        </w:rPr>
+        <w:t xml:space="preserve"> PATCH</w:t>
+      </w:r>
+    </w:p>
+    <w:p>
+      <w:pPr>
+        <w:bidi/>
+        <w:rPr>
+          <w:rFonts w:ascii="Droid Sans Mono;monospace;monos" w:hAnsi="Droid Sans Mono;monospace;monos"/>
+          <w:sz w:val="21"/>
+          <w:lang w:bidi="fa-IR"/>
+        </w:rPr>
+      </w:pPr>
+      <w:r>
+        <w:rPr>
+          <w:rFonts w:ascii="Droid Sans Mono;monospace;monos" w:hAnsi="Droid Sans Mono;monospace;monos" w:hint="cs"/>
+          <w:sz w:val="21"/>
+          <w:rtl/>
+          <w:lang w:bidi="fa-IR"/>
+        </w:rPr>
+        <w:lastRenderedPageBreak/>
+        <w:t xml:space="preserve">و برای حذف یک </w:t>
+      </w:r>
+      <w:r>
+        <w:rPr>
+          <w:rFonts w:ascii="Droid Sans Mono;monospace;monos" w:hAnsi="Droid Sans Mono;monospace;monos"/>
+          <w:sz w:val="21"/>
+          <w:lang w:bidi="fa-IR"/>
+        </w:rPr>
+        <w:t xml:space="preserve">object </w:t>
+      </w:r>
+      <w:r>
+        <w:rPr>
+          <w:rFonts w:ascii="Droid Sans Mono;monospace;monos" w:hAnsi="Droid Sans Mono;monospace;monos" w:hint="cs"/>
+          <w:sz w:val="21"/>
+          <w:rtl/>
+          <w:lang w:bidi="fa-IR"/>
+        </w:rPr>
+        <w:t xml:space="preserve"> ----</w:t>
+      </w:r>
+      <w:r>
+        <w:rPr>
+          <w:rFonts w:ascii="Droid Sans Mono;monospace;monos" w:hAnsi="Droid Sans Mono;monospace;monos"/>
+          <w:sz w:val="21"/>
+          <w:lang w:bidi="fa-IR"/>
+        </w:rPr>
+        <w:t>&lt;</w:t>
+      </w:r>
+      <w:r>
+        <w:rPr>
+          <w:rFonts w:ascii="Droid Sans Mono;monospace;monos" w:hAnsi="Droid Sans Mono;monospace;monos" w:hint="cs"/>
+          <w:sz w:val="21"/>
+          <w:rtl/>
+          <w:lang w:bidi="fa-IR"/>
+        </w:rPr>
+        <w:t xml:space="preserve"> </w:t>
+      </w:r>
+      <w:r>
+        <w:rPr>
+          <w:rFonts w:ascii="Droid Sans Mono;monospace;monos" w:hAnsi="Droid Sans Mono;monospace;monos"/>
+          <w:sz w:val="21"/>
+          <w:lang w:bidi="fa-IR"/>
+        </w:rPr>
+        <w:t>DELETE</w:t>
+      </w:r>
+      <w:r>
+        <w:rPr>
+          <w:rFonts w:ascii="Droid Sans Mono;monospace;monos" w:hAnsi="Droid Sans Mono;monospace;monos" w:hint="cs"/>
+          <w:sz w:val="21"/>
+          <w:rtl/>
+          <w:lang w:bidi="fa-IR"/>
+        </w:rPr>
+        <w:t xml:space="preserve">               </w:t>
+      </w:r>
+      <w:r>
+        <w:rPr>
+          <w:rFonts w:ascii="Droid Sans Mono;monospace;monos" w:hAnsi="Droid Sans Mono;monospace;monos"/>
+          <w:sz w:val="21"/>
+          <w:lang w:bidi="fa-IR"/>
+        </w:rPr>
+        <w:t>remove --</w:t>
+      </w:r>
+      <w:r>
+        <w:rPr>
+          <w:rFonts w:ascii="Droid Sans Mono;monospace;monos" w:hAnsi="Droid Sans Mono;monospace;monos"/>
+          <w:sz w:val="21"/>
+          <w:lang w:bidi="fa-IR"/>
+        </w:rPr>
+        <w:sym w:font="Wingdings" w:char="F0E0"/>
+      </w:r>
+      <w:r>
+        <w:rPr>
+          <w:rFonts w:ascii="Droid Sans Mono;monospace;monos" w:hAnsi="Droid Sans Mono;monospace;monos"/>
+          <w:sz w:val="21"/>
+          <w:lang w:bidi="fa-IR"/>
+        </w:rPr>
+        <w:t xml:space="preserve"> DELETE</w:t>
+      </w:r>
+    </w:p>
+    <w:p>
+      <w:pPr>
+        <w:bidi/>
+        <w:rPr>
+          <w:rFonts w:ascii="Droid Sans Mono;monospace;monos" w:hAnsi="Droid Sans Mono;monospace;monos"/>
+          <w:sz w:val="21"/>
+          <w:lang w:bidi="fa-IR"/>
+        </w:rPr>
+      </w:pPr>
+      <w:r>
+        <w:rPr>
+          <w:rFonts w:ascii="Droid Sans Mono;monospace;monos" w:hAnsi="Droid Sans Mono;monospace;monos" w:hint="cs"/>
+          <w:sz w:val="21"/>
+          <w:rtl/>
+          <w:lang w:bidi="fa-IR"/>
+        </w:rPr>
+        <w:t xml:space="preserve">در نظر داشته باشید که میتوانید برای آپدیت از </w:t>
+      </w:r>
+      <w:r>
+        <w:rPr>
+          <w:rFonts w:ascii="Droid Sans Mono;monospace;monos" w:hAnsi="Droid Sans Mono;monospace;monos"/>
+          <w:sz w:val="21"/>
+          <w:lang w:bidi="fa-IR"/>
+        </w:rPr>
+        <w:t>POST</w:t>
+      </w:r>
+      <w:r>
+        <w:rPr>
+          <w:rFonts w:ascii="Droid Sans Mono;monospace;monos" w:hAnsi="Droid Sans Mono;monospace;monos" w:hint="cs"/>
+          <w:sz w:val="21"/>
+          <w:rtl/>
+          <w:lang w:bidi="fa-IR"/>
+        </w:rPr>
+        <w:t xml:space="preserve"> استفاده کرد اما اگر این کار را انجام دهید دیگر </w:t>
+      </w:r>
+      <w:r>
+        <w:rPr>
+          <w:rFonts w:ascii="Droid Sans Mono;monospace;monos" w:hAnsi="Droid Sans Mono;monospace;monos"/>
+          <w:sz w:val="21"/>
+          <w:lang w:bidi="fa-IR"/>
+        </w:rPr>
+        <w:t>rest</w:t>
+      </w:r>
+      <w:r>
+        <w:rPr>
+          <w:rFonts w:ascii="Droid Sans Mono;monospace;monos" w:hAnsi="Droid Sans Mono;monospace;monos" w:hint="cs"/>
+          <w:sz w:val="21"/>
+          <w:rtl/>
+          <w:lang w:bidi="fa-IR"/>
+        </w:rPr>
+        <w:t xml:space="preserve"> شما دیگر </w:t>
+      </w:r>
+      <w:proofErr w:type="spellStart"/>
+      <w:r>
+        <w:rPr>
+          <w:rFonts w:ascii="Droid Sans Mono;monospace;monos" w:hAnsi="Droid Sans Mono;monospace;monos"/>
+          <w:sz w:val="21"/>
+          <w:lang w:bidi="fa-IR"/>
+        </w:rPr>
+        <w:t>restfull</w:t>
+      </w:r>
+      <w:proofErr w:type="spellEnd"/>
+      <w:r>
+        <w:rPr>
+          <w:rFonts w:ascii="Droid Sans Mono;monospace;monos" w:hAnsi="Droid Sans Mono;monospace;monos" w:hint="cs"/>
+          <w:sz w:val="21"/>
+          <w:rtl/>
+          <w:lang w:bidi="fa-IR"/>
+        </w:rPr>
+        <w:t xml:space="preserve"> نیست و دیگر نمیتوان به آن </w:t>
+      </w:r>
+      <w:proofErr w:type="spellStart"/>
+      <w:r>
+        <w:rPr>
+          <w:rFonts w:ascii="Droid Sans Mono;monospace;monos" w:hAnsi="Droid Sans Mono;monospace;monos"/>
+          <w:sz w:val="21"/>
+          <w:lang w:bidi="fa-IR"/>
+        </w:rPr>
+        <w:t>restfull</w:t>
+      </w:r>
+      <w:proofErr w:type="spellEnd"/>
+      <w:r>
+        <w:rPr>
+          <w:rFonts w:ascii="Droid Sans Mono;monospace;monos" w:hAnsi="Droid Sans Mono;monospace;monos" w:hint="cs"/>
+          <w:sz w:val="21"/>
+          <w:rtl/>
+          <w:lang w:bidi="fa-IR"/>
+        </w:rPr>
+        <w:t xml:space="preserve"> گفت زیرا از قوانین </w:t>
+      </w:r>
+      <w:proofErr w:type="spellStart"/>
+      <w:r>
+        <w:rPr>
+          <w:rFonts w:ascii="Droid Sans Mono;monospace;monos" w:hAnsi="Droid Sans Mono;monospace;monos"/>
+          <w:sz w:val="21"/>
+          <w:lang w:bidi="fa-IR"/>
+        </w:rPr>
+        <w:t>restfull</w:t>
+      </w:r>
+      <w:proofErr w:type="spellEnd"/>
+      <w:r>
+        <w:rPr>
+          <w:rFonts w:ascii="Droid Sans Mono;monospace;monos" w:hAnsi="Droid Sans Mono;monospace;monos" w:hint="cs"/>
+          <w:sz w:val="21"/>
+          <w:rtl/>
+          <w:lang w:bidi="fa-IR"/>
+        </w:rPr>
+        <w:t xml:space="preserve"> خارج شده اید </w:t>
+      </w:r>
+    </w:p>
+    <w:p>
+      <w:pPr>
+        <w:bidi/>
+        <w:rPr>
+          <w:rFonts w:ascii="Droid Sans Mono;monospace;monos" w:hAnsi="Droid Sans Mono;monospace;monos"/>
+          <w:sz w:val="21"/>
+          <w:rtl/>
+          <w:lang w:bidi="fa-IR"/>
+        </w:rPr>
+      </w:pPr>
+      <w:proofErr w:type="spellStart"/>
+      <w:r>
+        <w:rPr>
+          <w:rFonts w:ascii="Droid Sans Mono;monospace;monos" w:hAnsi="Droid Sans Mono;monospace;monos"/>
+          <w:sz w:val="21"/>
+          <w:lang w:bidi="fa-IR"/>
+        </w:rPr>
+        <w:t>Restfull</w:t>
+      </w:r>
+      <w:proofErr w:type="spellEnd"/>
+      <w:r>
+        <w:rPr>
+          <w:rFonts w:ascii="Droid Sans Mono;monospace;monos" w:hAnsi="Droid Sans Mono;monospace;monos" w:hint="cs"/>
+          <w:sz w:val="21"/>
+          <w:rtl/>
+          <w:lang w:bidi="fa-IR"/>
+        </w:rPr>
+        <w:t xml:space="preserve"> یک سری قوانین هست که با رعایت آنها کار راحت تر و استاندارد تر میشود </w:t>
+      </w:r>
+    </w:p>
+    <w:p>
+      <w:pPr>
+        <w:bidi/>
+        <w:rPr>
+          <w:rFonts w:ascii="Droid Sans Mono;monospace;monos" w:hAnsi="Droid Sans Mono;monospace;monos" w:hint="cs"/>
+          <w:sz w:val="21"/>
+          <w:rtl/>
+          <w:lang w:bidi="fa-IR"/>
+        </w:rPr>
+      </w:pPr>
+      <w:r>
+        <w:rPr>
+          <w:rFonts w:ascii="Droid Sans Mono;monospace;monos" w:hAnsi="Droid Sans Mono;monospace;monos" w:hint="cs"/>
+          <w:sz w:val="21"/>
+          <w:rtl/>
+          <w:lang w:bidi="fa-IR"/>
+        </w:rPr>
+        <w:t>____________________________________________________________________________</w:t>
+      </w:r>
+    </w:p>
+    <w:p>
+      <w:pPr>
+        <w:bidi/>
+        <w:rPr>
+          <w:lang w:bidi="fa-IR"/>
+        </w:rPr>
       </w:pPr>
     </w:p>
     <w:sectPr>

</xml_diff>

<commit_message>
generic api view (ListAPIView)
</commit_message>
<xml_diff>
--- a/common_commands.docx
+++ b/common_commands.docx
@@ -5578,11 +5578,28 @@
       <w:pPr>
         <w:bidi/>
         <w:rPr>
+          <w:rFonts w:ascii="Droid Sans Mono;monospace;monos" w:hAnsi="Droid Sans Mono;monospace;monos"/>
+          <w:sz w:val="21"/>
+          <w:lang w:bidi="fa-IR"/>
+        </w:rPr>
+      </w:pPr>
+      <w:r>
+        <w:rPr>
           <w:rFonts w:ascii="Droid Sans Mono;monospace;monos" w:hAnsi="Droid Sans Mono;monospace;monos" w:hint="cs"/>
           <w:sz w:val="21"/>
-          <w:lang w:bidi="fa-IR"/>
-        </w:rPr>
-      </w:pPr>
+          <w:rtl/>
+          <w:lang w:bidi="fa-IR"/>
+        </w:rPr>
+        <w:t xml:space="preserve">در اینجا متد برای متد </w:t>
+      </w:r>
+      <w:r>
+        <w:rPr>
+          <w:rFonts w:ascii="Droid Sans Mono;monospace;monos" w:hAnsi="Droid Sans Mono;monospace;monos"/>
+          <w:sz w:val="21"/>
+          <w:lang w:bidi="fa-IR"/>
+        </w:rPr>
+        <w:t>get</w:t>
+      </w:r>
       <w:r>
         <w:rPr>
           <w:rFonts w:ascii="Droid Sans Mono;monospace;monos" w:hAnsi="Droid Sans Mono;monospace;monos" w:hint="cs"/>
@@ -5590,24 +5607,1159 @@
           <w:rtl/>
           <w:lang w:bidi="fa-IR"/>
         </w:rPr>
-        <w:t xml:space="preserve">در اینجا متد برای متد </w:t>
-      </w:r>
-      <w:r>
-        <w:rPr>
-          <w:rFonts w:ascii="Droid Sans Mono;monospace;monos" w:hAnsi="Droid Sans Mono;monospace;monos"/>
-          <w:sz w:val="21"/>
-          <w:lang w:bidi="fa-IR"/>
+        <w:t xml:space="preserve"> نوشته شده است </w:t>
+      </w:r>
+    </w:p>
+    <w:p>
+      <w:pPr>
+        <w:pBdr>
+          <w:bottom w:val="single" w:sz="12" w:space="1" w:color="auto"/>
+        </w:pBdr>
+        <w:bidi/>
+        <w:rPr>
+          <w:rFonts w:ascii="Droid Sans Mono;monospace;monos" w:hAnsi="Droid Sans Mono;monospace;monos"/>
+          <w:sz w:val="21"/>
+          <w:lang w:bidi="fa-IR"/>
+        </w:rPr>
+      </w:pPr>
+    </w:p>
+    <w:p>
+      <w:pPr>
+        <w:bidi/>
+        <w:rPr>
+          <w:rFonts w:ascii="Droid Sans Mono;monospace;monos" w:hAnsi="Droid Sans Mono;monospace;monos"/>
+          <w:sz w:val="21"/>
+          <w:lang w:bidi="fa-IR"/>
+        </w:rPr>
+      </w:pPr>
+    </w:p>
+    <w:p>
+      <w:pPr>
+        <w:bidi/>
+        <w:rPr>
+          <w:rFonts w:ascii="Droid Sans Mono;monospace;monos" w:hAnsi="Droid Sans Mono;monospace;monos"/>
+          <w:sz w:val="21"/>
+          <w:lang w:bidi="fa-IR"/>
+        </w:rPr>
+      </w:pPr>
+    </w:p>
+    <w:p>
+      <w:pPr>
+        <w:bidi/>
+        <w:rPr>
+          <w:rFonts w:ascii="Droid Sans Mono;monospace;monos" w:hAnsi="Droid Sans Mono;monospace;monos"/>
+          <w:sz w:val="21"/>
+          <w:lang w:bidi="fa-IR"/>
+        </w:rPr>
+      </w:pPr>
+    </w:p>
+    <w:p>
+      <w:pPr>
+        <w:bidi/>
+        <w:rPr>
+          <w:rFonts w:ascii="Droid Sans Mono;monospace;monos" w:hAnsi="Droid Sans Mono;monospace;monos"/>
+          <w:sz w:val="21"/>
+          <w:lang w:bidi="fa-IR"/>
+        </w:rPr>
+      </w:pPr>
+    </w:p>
+    <w:p>
+      <w:pPr>
+        <w:bidi/>
+        <w:rPr>
+          <w:rFonts w:ascii="Droid Sans Mono;monospace;monos" w:hAnsi="Droid Sans Mono;monospace;monos"/>
+          <w:sz w:val="21"/>
+          <w:rtl/>
+          <w:lang w:bidi="fa-IR"/>
+        </w:rPr>
+      </w:pPr>
+      <w:r>
+        <w:rPr>
+          <w:rFonts w:ascii="Droid Sans Mono;monospace;monos" w:hAnsi="Droid Sans Mono;monospace;monos"/>
+          <w:sz w:val="21"/>
+          <w:lang w:bidi="fa-IR"/>
+        </w:rPr>
+        <w:lastRenderedPageBreak/>
+        <w:t xml:space="preserve">Generic </w:t>
+      </w:r>
+      <w:proofErr w:type="spellStart"/>
+      <w:r>
+        <w:rPr>
+          <w:rFonts w:ascii="Droid Sans Mono;monospace;monos" w:hAnsi="Droid Sans Mono;monospace;monos"/>
+          <w:sz w:val="21"/>
+          <w:lang w:bidi="fa-IR"/>
+        </w:rPr>
+        <w:t>api</w:t>
+      </w:r>
+      <w:proofErr w:type="spellEnd"/>
+      <w:r>
+        <w:rPr>
+          <w:rFonts w:ascii="Droid Sans Mono;monospace;monos" w:hAnsi="Droid Sans Mono;monospace;monos"/>
+          <w:sz w:val="21"/>
+          <w:lang w:bidi="fa-IR"/>
+        </w:rPr>
+        <w:t xml:space="preserve"> view</w:t>
+      </w:r>
+      <w:r>
+        <w:rPr>
+          <w:rFonts w:ascii="Droid Sans Mono;monospace;monos" w:hAnsi="Droid Sans Mono;monospace;monos" w:hint="cs"/>
+          <w:sz w:val="21"/>
+          <w:rtl/>
+          <w:lang w:bidi="fa-IR"/>
+        </w:rPr>
+        <w:t xml:space="preserve"> ها کلاس هایی هستند که میتوانیم از آنها ارث بری کنیم و کارمان را آسان تر انجام دهیم به مثال زیر توجه کنید:</w:t>
+      </w:r>
+    </w:p>
+    <w:p>
+      <w:pPr>
+        <w:shd w:val="clear" w:color="auto" w:fill="1E1E1E"/>
+        <w:suppressAutoHyphens w:val="0"/>
+        <w:spacing w:after="0" w:line="285" w:lineRule="atLeast"/>
+        <w:rPr>
+          <w:rFonts w:ascii="Consolas" w:eastAsia="Times New Roman" w:hAnsi="Consolas" w:cs="Times New Roman"/>
+          <w:color w:val="D4D4D4"/>
+          <w:sz w:val="21"/>
+          <w:szCs w:val="21"/>
+        </w:rPr>
+      </w:pPr>
+      <w:r>
+        <w:rPr>
+          <w:rFonts w:ascii="Consolas" w:eastAsia="Times New Roman" w:hAnsi="Consolas" w:cs="Times New Roman"/>
+          <w:color w:val="C586C0"/>
+          <w:sz w:val="21"/>
+          <w:szCs w:val="21"/>
+        </w:rPr>
+        <w:t>from</w:t>
+      </w:r>
+      <w:r>
+        <w:rPr>
+          <w:rFonts w:ascii="Consolas" w:eastAsia="Times New Roman" w:hAnsi="Consolas" w:cs="Times New Roman"/>
+          <w:color w:val="D4D4D4"/>
+          <w:sz w:val="21"/>
+          <w:szCs w:val="21"/>
+        </w:rPr>
+        <w:t> </w:t>
+      </w:r>
+      <w:proofErr w:type="spellStart"/>
+      <w:r>
+        <w:rPr>
+          <w:rFonts w:ascii="Consolas" w:eastAsia="Times New Roman" w:hAnsi="Consolas" w:cs="Times New Roman"/>
+          <w:color w:val="D4D4D4"/>
+          <w:sz w:val="21"/>
+          <w:szCs w:val="21"/>
+        </w:rPr>
+        <w:t>rest_framework</w:t>
+      </w:r>
+      <w:proofErr w:type="spellEnd"/>
+      <w:r>
+        <w:rPr>
+          <w:rFonts w:ascii="Consolas" w:eastAsia="Times New Roman" w:hAnsi="Consolas" w:cs="Times New Roman"/>
+          <w:color w:val="D4D4D4"/>
+          <w:sz w:val="21"/>
+          <w:szCs w:val="21"/>
+        </w:rPr>
+        <w:t> </w:t>
+      </w:r>
+      <w:r>
+        <w:rPr>
+          <w:rFonts w:ascii="Consolas" w:eastAsia="Times New Roman" w:hAnsi="Consolas" w:cs="Times New Roman"/>
+          <w:color w:val="C586C0"/>
+          <w:sz w:val="21"/>
+          <w:szCs w:val="21"/>
+        </w:rPr>
+        <w:t>import</w:t>
+      </w:r>
+      <w:r>
+        <w:rPr>
+          <w:rFonts w:ascii="Consolas" w:eastAsia="Times New Roman" w:hAnsi="Consolas" w:cs="Times New Roman"/>
+          <w:color w:val="D4D4D4"/>
+          <w:sz w:val="21"/>
+          <w:szCs w:val="21"/>
+        </w:rPr>
+        <w:t> generics</w:t>
+      </w:r>
+    </w:p>
+    <w:p>
+      <w:pPr>
+        <w:shd w:val="clear" w:color="auto" w:fill="1E1E1E"/>
+        <w:suppressAutoHyphens w:val="0"/>
+        <w:spacing w:after="0" w:line="285" w:lineRule="atLeast"/>
+        <w:rPr>
+          <w:rFonts w:ascii="Consolas" w:eastAsia="Times New Roman" w:hAnsi="Consolas" w:cs="Times New Roman"/>
+          <w:color w:val="D4D4D4"/>
+          <w:sz w:val="21"/>
+          <w:szCs w:val="21"/>
+        </w:rPr>
+      </w:pPr>
+    </w:p>
+    <w:p>
+      <w:pPr>
+        <w:shd w:val="clear" w:color="auto" w:fill="1E1E1E"/>
+        <w:suppressAutoHyphens w:val="0"/>
+        <w:spacing w:after="0" w:line="285" w:lineRule="atLeast"/>
+        <w:rPr>
+          <w:rFonts w:ascii="Consolas" w:eastAsia="Times New Roman" w:hAnsi="Consolas" w:cs="Times New Roman"/>
+          <w:color w:val="D4D4D4"/>
+          <w:sz w:val="21"/>
+          <w:szCs w:val="21"/>
+        </w:rPr>
+      </w:pPr>
+      <w:r>
+        <w:rPr>
+          <w:rFonts w:ascii="Consolas" w:eastAsia="Times New Roman" w:hAnsi="Consolas" w:cs="Times New Roman"/>
+          <w:color w:val="569CD6"/>
+          <w:sz w:val="21"/>
+          <w:szCs w:val="21"/>
+        </w:rPr>
+        <w:t>class</w:t>
+      </w:r>
+      <w:r>
+        <w:rPr>
+          <w:rFonts w:ascii="Consolas" w:eastAsia="Times New Roman" w:hAnsi="Consolas" w:cs="Times New Roman"/>
+          <w:color w:val="D4D4D4"/>
+          <w:sz w:val="21"/>
+          <w:szCs w:val="21"/>
+        </w:rPr>
+        <w:t> </w:t>
+      </w:r>
+      <w:proofErr w:type="spellStart"/>
+      <w:r>
+        <w:rPr>
+          <w:rFonts w:ascii="Consolas" w:eastAsia="Times New Roman" w:hAnsi="Consolas" w:cs="Times New Roman"/>
+          <w:color w:val="4EC9B0"/>
+          <w:sz w:val="21"/>
+          <w:szCs w:val="21"/>
+        </w:rPr>
+        <w:t>Profilesview</w:t>
+      </w:r>
+      <w:proofErr w:type="spellEnd"/>
+      <w:r>
+        <w:rPr>
+          <w:rFonts w:ascii="Consolas" w:eastAsia="Times New Roman" w:hAnsi="Consolas" w:cs="Times New Roman"/>
+          <w:color w:val="D4D4D4"/>
+          <w:sz w:val="21"/>
+          <w:szCs w:val="21"/>
+        </w:rPr>
+        <w:t> (</w:t>
+      </w:r>
+      <w:proofErr w:type="spellStart"/>
+      <w:r>
+        <w:rPr>
+          <w:rFonts w:ascii="Consolas" w:eastAsia="Times New Roman" w:hAnsi="Consolas" w:cs="Times New Roman"/>
+          <w:color w:val="4EC9B0"/>
+          <w:sz w:val="21"/>
+          <w:szCs w:val="21"/>
+        </w:rPr>
+        <w:t>generics</w:t>
+      </w:r>
+      <w:r>
+        <w:rPr>
+          <w:rFonts w:ascii="Consolas" w:eastAsia="Times New Roman" w:hAnsi="Consolas" w:cs="Times New Roman"/>
+          <w:color w:val="D4D4D4"/>
+          <w:sz w:val="21"/>
+          <w:szCs w:val="21"/>
+        </w:rPr>
+        <w:t>.</w:t>
+      </w:r>
+      <w:r>
+        <w:rPr>
+          <w:rFonts w:ascii="Consolas" w:eastAsia="Times New Roman" w:hAnsi="Consolas" w:cs="Times New Roman"/>
+          <w:color w:val="4EC9B0"/>
+          <w:sz w:val="21"/>
+          <w:szCs w:val="21"/>
+        </w:rPr>
+        <w:t>ListAPIView</w:t>
+      </w:r>
+      <w:proofErr w:type="spellEnd"/>
+      <w:r>
+        <w:rPr>
+          <w:rFonts w:ascii="Consolas" w:eastAsia="Times New Roman" w:hAnsi="Consolas" w:cs="Times New Roman"/>
+          <w:color w:val="D4D4D4"/>
+          <w:sz w:val="21"/>
+          <w:szCs w:val="21"/>
+        </w:rPr>
+        <w:t>):</w:t>
+      </w:r>
+    </w:p>
+    <w:p>
+      <w:pPr>
+        <w:shd w:val="clear" w:color="auto" w:fill="1E1E1E"/>
+        <w:suppressAutoHyphens w:val="0"/>
+        <w:spacing w:after="0" w:line="285" w:lineRule="atLeast"/>
+        <w:rPr>
+          <w:rFonts w:ascii="Consolas" w:eastAsia="Times New Roman" w:hAnsi="Consolas" w:cs="Times New Roman"/>
+          <w:color w:val="D4D4D4"/>
+          <w:sz w:val="21"/>
+          <w:szCs w:val="21"/>
+        </w:rPr>
+      </w:pPr>
+      <w:r>
+        <w:rPr>
+          <w:rFonts w:ascii="Consolas" w:eastAsia="Times New Roman" w:hAnsi="Consolas" w:cs="Times New Roman"/>
+          <w:color w:val="D4D4D4"/>
+          <w:sz w:val="21"/>
+          <w:szCs w:val="21"/>
+        </w:rPr>
+        <w:t>    </w:t>
+      </w:r>
+      <w:proofErr w:type="spellStart"/>
+      <w:r>
+        <w:rPr>
+          <w:rFonts w:ascii="Consolas" w:eastAsia="Times New Roman" w:hAnsi="Consolas" w:cs="Times New Roman"/>
+          <w:color w:val="D4D4D4"/>
+          <w:sz w:val="21"/>
+          <w:szCs w:val="21"/>
+        </w:rPr>
+        <w:t>serializer_class</w:t>
+      </w:r>
+      <w:proofErr w:type="spellEnd"/>
+      <w:r>
+        <w:rPr>
+          <w:rFonts w:ascii="Consolas" w:eastAsia="Times New Roman" w:hAnsi="Consolas" w:cs="Times New Roman"/>
+          <w:color w:val="D4D4D4"/>
+          <w:sz w:val="21"/>
+          <w:szCs w:val="21"/>
+        </w:rPr>
+        <w:t> = </w:t>
+      </w:r>
+      <w:proofErr w:type="spellStart"/>
+      <w:r>
+        <w:rPr>
+          <w:rFonts w:ascii="Consolas" w:eastAsia="Times New Roman" w:hAnsi="Consolas" w:cs="Times New Roman"/>
+          <w:color w:val="D4D4D4"/>
+          <w:sz w:val="21"/>
+          <w:szCs w:val="21"/>
+        </w:rPr>
+        <w:t>ProfileSerializers</w:t>
+      </w:r>
+      <w:proofErr w:type="spellEnd"/>
+    </w:p>
+    <w:p>
+      <w:pPr>
+        <w:shd w:val="clear" w:color="auto" w:fill="1E1E1E"/>
+        <w:suppressAutoHyphens w:val="0"/>
+        <w:spacing w:after="0" w:line="285" w:lineRule="atLeast"/>
+        <w:rPr>
+          <w:rFonts w:ascii="Consolas" w:eastAsia="Times New Roman" w:hAnsi="Consolas" w:cs="Times New Roman"/>
+          <w:color w:val="D4D4D4"/>
+          <w:sz w:val="21"/>
+          <w:szCs w:val="21"/>
+        </w:rPr>
+      </w:pPr>
+      <w:r>
+        <w:rPr>
+          <w:rFonts w:ascii="Consolas" w:eastAsia="Times New Roman" w:hAnsi="Consolas" w:cs="Times New Roman"/>
+          <w:color w:val="D4D4D4"/>
+          <w:sz w:val="21"/>
+          <w:szCs w:val="21"/>
+        </w:rPr>
+        <w:t>    </w:t>
+      </w:r>
+      <w:proofErr w:type="spellStart"/>
+      <w:r>
+        <w:rPr>
+          <w:rFonts w:ascii="Consolas" w:eastAsia="Times New Roman" w:hAnsi="Consolas" w:cs="Times New Roman"/>
+          <w:color w:val="D4D4D4"/>
+          <w:sz w:val="21"/>
+          <w:szCs w:val="21"/>
+        </w:rPr>
+        <w:t>queryset</w:t>
+      </w:r>
+      <w:proofErr w:type="spellEnd"/>
+      <w:r>
+        <w:rPr>
+          <w:rFonts w:ascii="Consolas" w:eastAsia="Times New Roman" w:hAnsi="Consolas" w:cs="Times New Roman"/>
+          <w:color w:val="D4D4D4"/>
+          <w:sz w:val="21"/>
+          <w:szCs w:val="21"/>
+        </w:rPr>
+        <w:t> = </w:t>
+      </w:r>
+      <w:proofErr w:type="spellStart"/>
+      <w:r>
+        <w:rPr>
+          <w:rFonts w:ascii="Consolas" w:eastAsia="Times New Roman" w:hAnsi="Consolas" w:cs="Times New Roman"/>
+          <w:color w:val="D4D4D4"/>
+          <w:sz w:val="21"/>
+          <w:szCs w:val="21"/>
+        </w:rPr>
+        <w:t>Profiles.objects.all</w:t>
+      </w:r>
+      <w:proofErr w:type="spellEnd"/>
+      <w:r>
+        <w:rPr>
+          <w:rFonts w:ascii="Consolas" w:eastAsia="Times New Roman" w:hAnsi="Consolas" w:cs="Times New Roman"/>
+          <w:color w:val="D4D4D4"/>
+          <w:sz w:val="21"/>
+          <w:szCs w:val="21"/>
+        </w:rPr>
+        <w:t>()</w:t>
+      </w:r>
+    </w:p>
+    <w:p>
+      <w:pPr>
+        <w:bidi/>
+        <w:rPr>
+          <w:rFonts w:ascii="Droid Sans Mono;monospace;monos" w:hAnsi="Droid Sans Mono;monospace;monos"/>
+          <w:sz w:val="21"/>
+          <w:lang w:bidi="fa-IR"/>
+        </w:rPr>
+      </w:pPr>
+    </w:p>
+    <w:p>
+      <w:pPr>
+        <w:bidi/>
+        <w:rPr>
+          <w:rFonts w:ascii="Droid Sans Mono;monospace;monos" w:hAnsi="Droid Sans Mono;monospace;monos"/>
+          <w:sz w:val="21"/>
+          <w:rtl/>
+          <w:lang w:bidi="fa-IR"/>
+        </w:rPr>
+      </w:pPr>
+      <w:r>
+        <w:rPr>
+          <w:rFonts w:ascii="Droid Sans Mono;monospace;monos" w:hAnsi="Droid Sans Mono;monospace;monos" w:hint="cs"/>
+          <w:sz w:val="21"/>
+          <w:rtl/>
+          <w:lang w:bidi="fa-IR"/>
+        </w:rPr>
+        <w:t xml:space="preserve">در این مثال کلاس </w:t>
+      </w:r>
+      <w:proofErr w:type="spellStart"/>
+      <w:r>
+        <w:rPr>
+          <w:rFonts w:ascii="Droid Sans Mono;monospace;monos" w:hAnsi="Droid Sans Mono;monospace;monos"/>
+          <w:sz w:val="21"/>
+          <w:lang w:bidi="fa-IR"/>
+        </w:rPr>
+        <w:t>Profilesview</w:t>
+      </w:r>
+      <w:proofErr w:type="spellEnd"/>
+      <w:r>
+        <w:rPr>
+          <w:rFonts w:ascii="Droid Sans Mono;monospace;monos" w:hAnsi="Droid Sans Mono;monospace;monos" w:hint="cs"/>
+          <w:sz w:val="21"/>
+          <w:rtl/>
+          <w:lang w:bidi="fa-IR"/>
+        </w:rPr>
+        <w:t xml:space="preserve"> از کلاس </w:t>
+      </w:r>
+      <w:proofErr w:type="spellStart"/>
+      <w:r>
+        <w:rPr>
+          <w:rFonts w:ascii="Droid Sans Mono;monospace;monos" w:hAnsi="Droid Sans Mono;monospace;monos"/>
+          <w:sz w:val="21"/>
+          <w:lang w:bidi="fa-IR"/>
+        </w:rPr>
+        <w:t>ListAPIView</w:t>
+      </w:r>
+      <w:proofErr w:type="spellEnd"/>
+      <w:r>
+        <w:rPr>
+          <w:rFonts w:ascii="Droid Sans Mono;monospace;monos" w:hAnsi="Droid Sans Mono;monospace;monos" w:hint="cs"/>
+          <w:sz w:val="21"/>
+          <w:rtl/>
+          <w:lang w:bidi="fa-IR"/>
+        </w:rPr>
+        <w:t xml:space="preserve"> ارث بری کرده است وظیفه کلاس </w:t>
+      </w:r>
+      <w:proofErr w:type="spellStart"/>
+      <w:r>
+        <w:rPr>
+          <w:rFonts w:ascii="Droid Sans Mono;monospace;monos" w:hAnsi="Droid Sans Mono;monospace;monos"/>
+          <w:sz w:val="21"/>
+          <w:lang w:bidi="fa-IR"/>
+        </w:rPr>
+        <w:t>ListAPIView</w:t>
+      </w:r>
+      <w:proofErr w:type="spellEnd"/>
+      <w:r>
+        <w:rPr>
+          <w:rFonts w:ascii="Droid Sans Mono;monospace;monos" w:hAnsi="Droid Sans Mono;monospace;monos" w:hint="cs"/>
+          <w:sz w:val="21"/>
+          <w:rtl/>
+          <w:lang w:bidi="fa-IR"/>
+        </w:rPr>
+        <w:t xml:space="preserve"> این است که لیستی از آبجکت ها را برگرداند در زیر </w:t>
+      </w:r>
+      <w:r>
+        <w:rPr>
+          <w:rFonts w:ascii="Droid Sans Mono;monospace;monos" w:hAnsi="Droid Sans Mono;monospace;monos" w:hint="cs"/>
+          <w:sz w:val="21"/>
+          <w:rtl/>
+          <w:lang w:bidi="fa-IR"/>
+        </w:rPr>
+        <w:t xml:space="preserve">خود کلاس </w:t>
+      </w:r>
+      <w:proofErr w:type="spellStart"/>
+      <w:r>
+        <w:rPr>
+          <w:rFonts w:ascii="Droid Sans Mono;monospace;monos" w:hAnsi="Droid Sans Mono;monospace;monos"/>
+          <w:sz w:val="21"/>
+          <w:lang w:bidi="fa-IR"/>
+        </w:rPr>
+        <w:t>ListAPIView</w:t>
+      </w:r>
+      <w:proofErr w:type="spellEnd"/>
+      <w:r>
+        <w:rPr>
+          <w:rFonts w:ascii="Droid Sans Mono;monospace;monos" w:hAnsi="Droid Sans Mono;monospace;monos" w:hint="cs"/>
+          <w:sz w:val="21"/>
+          <w:rtl/>
+          <w:lang w:bidi="fa-IR"/>
+        </w:rPr>
+        <w:t xml:space="preserve"> را مشاهده میکنید</w:t>
+      </w:r>
+    </w:p>
+    <w:p>
+      <w:pPr>
+        <w:shd w:val="clear" w:color="auto" w:fill="1E1E1E"/>
+        <w:suppressAutoHyphens w:val="0"/>
+        <w:spacing w:after="0" w:line="285" w:lineRule="atLeast"/>
+        <w:rPr>
+          <w:rFonts w:ascii="Consolas" w:eastAsia="Times New Roman" w:hAnsi="Consolas" w:cs="Times New Roman"/>
+          <w:color w:val="D4D4D4"/>
+          <w:sz w:val="21"/>
+          <w:szCs w:val="21"/>
+        </w:rPr>
+      </w:pPr>
+      <w:r>
+        <w:rPr>
+          <w:rFonts w:ascii="Consolas" w:eastAsia="Times New Roman" w:hAnsi="Consolas" w:cs="Times New Roman"/>
+          <w:color w:val="569CD6"/>
+          <w:sz w:val="21"/>
+          <w:szCs w:val="21"/>
+        </w:rPr>
+        <w:t>class</w:t>
+      </w:r>
+      <w:r>
+        <w:rPr>
+          <w:rFonts w:ascii="Consolas" w:eastAsia="Times New Roman" w:hAnsi="Consolas" w:cs="Times New Roman"/>
+          <w:color w:val="D4D4D4"/>
+          <w:sz w:val="21"/>
+          <w:szCs w:val="21"/>
+        </w:rPr>
+        <w:t> </w:t>
+      </w:r>
+      <w:proofErr w:type="spellStart"/>
+      <w:r>
+        <w:rPr>
+          <w:rFonts w:ascii="Consolas" w:eastAsia="Times New Roman" w:hAnsi="Consolas" w:cs="Times New Roman"/>
+          <w:color w:val="4EC9B0"/>
+          <w:sz w:val="21"/>
+          <w:szCs w:val="21"/>
+        </w:rPr>
+        <w:t>ListAPIView</w:t>
+      </w:r>
+      <w:proofErr w:type="spellEnd"/>
+      <w:r>
+        <w:rPr>
+          <w:rFonts w:ascii="Consolas" w:eastAsia="Times New Roman" w:hAnsi="Consolas" w:cs="Times New Roman"/>
+          <w:color w:val="D4D4D4"/>
+          <w:sz w:val="21"/>
+          <w:szCs w:val="21"/>
+        </w:rPr>
+        <w:t>(</w:t>
+      </w:r>
+      <w:proofErr w:type="spellStart"/>
+      <w:r>
+        <w:rPr>
+          <w:rFonts w:ascii="Consolas" w:eastAsia="Times New Roman" w:hAnsi="Consolas" w:cs="Times New Roman"/>
+          <w:color w:val="4EC9B0"/>
+          <w:sz w:val="21"/>
+          <w:szCs w:val="21"/>
+        </w:rPr>
+        <w:t>mixins</w:t>
+      </w:r>
+      <w:r>
+        <w:rPr>
+          <w:rFonts w:ascii="Consolas" w:eastAsia="Times New Roman" w:hAnsi="Consolas" w:cs="Times New Roman"/>
+          <w:color w:val="D4D4D4"/>
+          <w:sz w:val="21"/>
+          <w:szCs w:val="21"/>
+        </w:rPr>
+        <w:t>.</w:t>
+      </w:r>
+      <w:r>
+        <w:rPr>
+          <w:rFonts w:ascii="Consolas" w:eastAsia="Times New Roman" w:hAnsi="Consolas" w:cs="Times New Roman"/>
+          <w:color w:val="4EC9B0"/>
+          <w:sz w:val="21"/>
+          <w:szCs w:val="21"/>
+        </w:rPr>
+        <w:t>ListModelMixin</w:t>
+      </w:r>
+      <w:proofErr w:type="spellEnd"/>
+      <w:r>
+        <w:rPr>
+          <w:rFonts w:ascii="Consolas" w:eastAsia="Times New Roman" w:hAnsi="Consolas" w:cs="Times New Roman"/>
+          <w:color w:val="D4D4D4"/>
+          <w:sz w:val="21"/>
+          <w:szCs w:val="21"/>
+        </w:rPr>
+        <w:t>,</w:t>
+      </w:r>
+    </w:p>
+    <w:p>
+      <w:pPr>
+        <w:shd w:val="clear" w:color="auto" w:fill="1E1E1E"/>
+        <w:suppressAutoHyphens w:val="0"/>
+        <w:spacing w:after="0" w:line="285" w:lineRule="atLeast"/>
+        <w:rPr>
+          <w:rFonts w:ascii="Consolas" w:eastAsia="Times New Roman" w:hAnsi="Consolas" w:cs="Times New Roman"/>
+          <w:color w:val="D4D4D4"/>
+          <w:sz w:val="21"/>
+          <w:szCs w:val="21"/>
+        </w:rPr>
+      </w:pPr>
+      <w:r>
+        <w:rPr>
+          <w:rFonts w:ascii="Consolas" w:eastAsia="Times New Roman" w:hAnsi="Consolas" w:cs="Times New Roman"/>
+          <w:color w:val="D4D4D4"/>
+          <w:sz w:val="21"/>
+          <w:szCs w:val="21"/>
+        </w:rPr>
+        <w:t>                  </w:t>
+      </w:r>
+      <w:proofErr w:type="spellStart"/>
+      <w:r>
+        <w:rPr>
+          <w:rFonts w:ascii="Consolas" w:eastAsia="Times New Roman" w:hAnsi="Consolas" w:cs="Times New Roman"/>
+          <w:color w:val="4EC9B0"/>
+          <w:sz w:val="21"/>
+          <w:szCs w:val="21"/>
+        </w:rPr>
+        <w:t>GenericAPIView</w:t>
+      </w:r>
+      <w:proofErr w:type="spellEnd"/>
+      <w:r>
+        <w:rPr>
+          <w:rFonts w:ascii="Consolas" w:eastAsia="Times New Roman" w:hAnsi="Consolas" w:cs="Times New Roman"/>
+          <w:color w:val="D4D4D4"/>
+          <w:sz w:val="21"/>
+          <w:szCs w:val="21"/>
+        </w:rPr>
+        <w:t>):</w:t>
+      </w:r>
+    </w:p>
+    <w:p>
+      <w:pPr>
+        <w:shd w:val="clear" w:color="auto" w:fill="1E1E1E"/>
+        <w:suppressAutoHyphens w:val="0"/>
+        <w:spacing w:after="0" w:line="285" w:lineRule="atLeast"/>
+        <w:rPr>
+          <w:rFonts w:ascii="Consolas" w:eastAsia="Times New Roman" w:hAnsi="Consolas" w:cs="Times New Roman"/>
+          <w:color w:val="D4D4D4"/>
+          <w:sz w:val="21"/>
+          <w:szCs w:val="21"/>
+        </w:rPr>
+      </w:pPr>
+      <w:r>
+        <w:rPr>
+          <w:rFonts w:ascii="Consolas" w:eastAsia="Times New Roman" w:hAnsi="Consolas" w:cs="Times New Roman"/>
+          <w:color w:val="D4D4D4"/>
+          <w:sz w:val="21"/>
+          <w:szCs w:val="21"/>
+        </w:rPr>
+        <w:t>    </w:t>
+      </w:r>
+      <w:r>
+        <w:rPr>
+          <w:rFonts w:ascii="Consolas" w:eastAsia="Times New Roman" w:hAnsi="Consolas" w:cs="Times New Roman"/>
+          <w:color w:val="CE9178"/>
+          <w:sz w:val="21"/>
+          <w:szCs w:val="21"/>
+        </w:rPr>
+        <w:t>"""</w:t>
+      </w:r>
+    </w:p>
+    <w:p>
+      <w:pPr>
+        <w:shd w:val="clear" w:color="auto" w:fill="1E1E1E"/>
+        <w:suppressAutoHyphens w:val="0"/>
+        <w:spacing w:after="0" w:line="285" w:lineRule="atLeast"/>
+        <w:rPr>
+          <w:rFonts w:ascii="Consolas" w:eastAsia="Times New Roman" w:hAnsi="Consolas" w:cs="Times New Roman"/>
+          <w:color w:val="D4D4D4"/>
+          <w:sz w:val="21"/>
+          <w:szCs w:val="21"/>
+        </w:rPr>
+      </w:pPr>
+      <w:r>
+        <w:rPr>
+          <w:rFonts w:ascii="Consolas" w:eastAsia="Times New Roman" w:hAnsi="Consolas" w:cs="Times New Roman"/>
+          <w:color w:val="CE9178"/>
+          <w:sz w:val="21"/>
+          <w:szCs w:val="21"/>
+        </w:rPr>
+        <w:t>    Concrete view for listing a </w:t>
+      </w:r>
+      <w:proofErr w:type="spellStart"/>
+      <w:r>
+        <w:rPr>
+          <w:rFonts w:ascii="Consolas" w:eastAsia="Times New Roman" w:hAnsi="Consolas" w:cs="Times New Roman"/>
+          <w:color w:val="CE9178"/>
+          <w:sz w:val="21"/>
+          <w:szCs w:val="21"/>
+        </w:rPr>
+        <w:t>queryset</w:t>
+      </w:r>
+      <w:proofErr w:type="spellEnd"/>
+      <w:r>
+        <w:rPr>
+          <w:rFonts w:ascii="Consolas" w:eastAsia="Times New Roman" w:hAnsi="Consolas" w:cs="Times New Roman"/>
+          <w:color w:val="CE9178"/>
+          <w:sz w:val="21"/>
+          <w:szCs w:val="21"/>
+        </w:rPr>
+        <w:t>.</w:t>
+      </w:r>
+    </w:p>
+    <w:p>
+      <w:pPr>
+        <w:shd w:val="clear" w:color="auto" w:fill="1E1E1E"/>
+        <w:suppressAutoHyphens w:val="0"/>
+        <w:spacing w:after="0" w:line="285" w:lineRule="atLeast"/>
+        <w:rPr>
+          <w:rFonts w:ascii="Consolas" w:eastAsia="Times New Roman" w:hAnsi="Consolas" w:cs="Times New Roman"/>
+          <w:color w:val="D4D4D4"/>
+          <w:sz w:val="21"/>
+          <w:szCs w:val="21"/>
+        </w:rPr>
+      </w:pPr>
+      <w:r>
+        <w:rPr>
+          <w:rFonts w:ascii="Consolas" w:eastAsia="Times New Roman" w:hAnsi="Consolas" w:cs="Times New Roman"/>
+          <w:color w:val="CE9178"/>
+          <w:sz w:val="21"/>
+          <w:szCs w:val="21"/>
+        </w:rPr>
+        <w:t>    """</w:t>
+      </w:r>
+    </w:p>
+    <w:p>
+      <w:pPr>
+        <w:shd w:val="clear" w:color="auto" w:fill="1E1E1E"/>
+        <w:suppressAutoHyphens w:val="0"/>
+        <w:spacing w:after="0" w:line="285" w:lineRule="atLeast"/>
+        <w:rPr>
+          <w:rFonts w:ascii="Consolas" w:eastAsia="Times New Roman" w:hAnsi="Consolas" w:cs="Times New Roman"/>
+          <w:color w:val="D4D4D4"/>
+          <w:sz w:val="21"/>
+          <w:szCs w:val="21"/>
+        </w:rPr>
+      </w:pPr>
+      <w:r>
+        <w:rPr>
+          <w:rFonts w:ascii="Consolas" w:eastAsia="Times New Roman" w:hAnsi="Consolas" w:cs="Times New Roman"/>
+          <w:color w:val="D4D4D4"/>
+          <w:sz w:val="21"/>
+          <w:szCs w:val="21"/>
+        </w:rPr>
+        <w:t>    </w:t>
+      </w:r>
+      <w:r>
+        <w:rPr>
+          <w:rFonts w:ascii="Consolas" w:eastAsia="Times New Roman" w:hAnsi="Consolas" w:cs="Times New Roman"/>
+          <w:color w:val="569CD6"/>
+          <w:sz w:val="21"/>
+          <w:szCs w:val="21"/>
+        </w:rPr>
+        <w:t>def</w:t>
+      </w:r>
+      <w:r>
+        <w:rPr>
+          <w:rFonts w:ascii="Consolas" w:eastAsia="Times New Roman" w:hAnsi="Consolas" w:cs="Times New Roman"/>
+          <w:color w:val="D4D4D4"/>
+          <w:sz w:val="21"/>
+          <w:szCs w:val="21"/>
+        </w:rPr>
+        <w:t> </w:t>
+      </w:r>
+      <w:r>
+        <w:rPr>
+          <w:rFonts w:ascii="Consolas" w:eastAsia="Times New Roman" w:hAnsi="Consolas" w:cs="Times New Roman"/>
+          <w:color w:val="DCDCAA"/>
+          <w:sz w:val="21"/>
+          <w:szCs w:val="21"/>
         </w:rPr>
         <w:t>get</w:t>
       </w:r>
       <w:r>
         <w:rPr>
+          <w:rFonts w:ascii="Consolas" w:eastAsia="Times New Roman" w:hAnsi="Consolas" w:cs="Times New Roman"/>
+          <w:color w:val="D4D4D4"/>
+          <w:sz w:val="21"/>
+          <w:szCs w:val="21"/>
+        </w:rPr>
+        <w:t>(</w:t>
+      </w:r>
+      <w:r>
+        <w:rPr>
+          <w:rFonts w:ascii="Consolas" w:eastAsia="Times New Roman" w:hAnsi="Consolas" w:cs="Times New Roman"/>
+          <w:color w:val="9CDCFE"/>
+          <w:sz w:val="21"/>
+          <w:szCs w:val="21"/>
+        </w:rPr>
+        <w:t>self</w:t>
+      </w:r>
+      <w:r>
+        <w:rPr>
+          <w:rFonts w:ascii="Consolas" w:eastAsia="Times New Roman" w:hAnsi="Consolas" w:cs="Times New Roman"/>
+          <w:color w:val="D4D4D4"/>
+          <w:sz w:val="21"/>
+          <w:szCs w:val="21"/>
+        </w:rPr>
+        <w:t>, </w:t>
+      </w:r>
+      <w:r>
+        <w:rPr>
+          <w:rFonts w:ascii="Consolas" w:eastAsia="Times New Roman" w:hAnsi="Consolas" w:cs="Times New Roman"/>
+          <w:color w:val="9CDCFE"/>
+          <w:sz w:val="21"/>
+          <w:szCs w:val="21"/>
+        </w:rPr>
+        <w:t>request</w:t>
+      </w:r>
+      <w:r>
+        <w:rPr>
+          <w:rFonts w:ascii="Consolas" w:eastAsia="Times New Roman" w:hAnsi="Consolas" w:cs="Times New Roman"/>
+          <w:color w:val="D4D4D4"/>
+          <w:sz w:val="21"/>
+          <w:szCs w:val="21"/>
+        </w:rPr>
+        <w:t>, *</w:t>
+      </w:r>
+      <w:proofErr w:type="spellStart"/>
+      <w:r>
+        <w:rPr>
+          <w:rFonts w:ascii="Consolas" w:eastAsia="Times New Roman" w:hAnsi="Consolas" w:cs="Times New Roman"/>
+          <w:color w:val="9CDCFE"/>
+          <w:sz w:val="21"/>
+          <w:szCs w:val="21"/>
+        </w:rPr>
+        <w:t>args</w:t>
+      </w:r>
+      <w:proofErr w:type="spellEnd"/>
+      <w:r>
+        <w:rPr>
+          <w:rFonts w:ascii="Consolas" w:eastAsia="Times New Roman" w:hAnsi="Consolas" w:cs="Times New Roman"/>
+          <w:color w:val="D4D4D4"/>
+          <w:sz w:val="21"/>
+          <w:szCs w:val="21"/>
+        </w:rPr>
+        <w:t>, **</w:t>
+      </w:r>
+      <w:proofErr w:type="spellStart"/>
+      <w:r>
+        <w:rPr>
+          <w:rFonts w:ascii="Consolas" w:eastAsia="Times New Roman" w:hAnsi="Consolas" w:cs="Times New Roman"/>
+          <w:color w:val="9CDCFE"/>
+          <w:sz w:val="21"/>
+          <w:szCs w:val="21"/>
+        </w:rPr>
+        <w:t>kwargs</w:t>
+      </w:r>
+      <w:proofErr w:type="spellEnd"/>
+      <w:r>
+        <w:rPr>
+          <w:rFonts w:ascii="Consolas" w:eastAsia="Times New Roman" w:hAnsi="Consolas" w:cs="Times New Roman"/>
+          <w:color w:val="D4D4D4"/>
+          <w:sz w:val="21"/>
+          <w:szCs w:val="21"/>
+        </w:rPr>
+        <w:t>):</w:t>
+      </w:r>
+    </w:p>
+    <w:p>
+      <w:pPr>
+        <w:shd w:val="clear" w:color="auto" w:fill="1E1E1E"/>
+        <w:suppressAutoHyphens w:val="0"/>
+        <w:spacing w:after="0" w:line="285" w:lineRule="atLeast"/>
+        <w:rPr>
+          <w:rFonts w:ascii="Consolas" w:eastAsia="Times New Roman" w:hAnsi="Consolas" w:cs="Times New Roman"/>
+          <w:color w:val="D4D4D4"/>
+          <w:sz w:val="21"/>
+          <w:szCs w:val="21"/>
+        </w:rPr>
+      </w:pPr>
+      <w:r>
+        <w:rPr>
+          <w:rFonts w:ascii="Consolas" w:eastAsia="Times New Roman" w:hAnsi="Consolas" w:cs="Times New Roman"/>
+          <w:color w:val="D4D4D4"/>
+          <w:sz w:val="21"/>
+          <w:szCs w:val="21"/>
+        </w:rPr>
+        <w:t>        </w:t>
+      </w:r>
+      <w:r>
+        <w:rPr>
+          <w:rFonts w:ascii="Consolas" w:eastAsia="Times New Roman" w:hAnsi="Consolas" w:cs="Times New Roman"/>
+          <w:color w:val="C586C0"/>
+          <w:sz w:val="21"/>
+          <w:szCs w:val="21"/>
+        </w:rPr>
+        <w:t>return</w:t>
+      </w:r>
+      <w:r>
+        <w:rPr>
+          <w:rFonts w:ascii="Consolas" w:eastAsia="Times New Roman" w:hAnsi="Consolas" w:cs="Times New Roman"/>
+          <w:color w:val="D4D4D4"/>
+          <w:sz w:val="21"/>
+          <w:szCs w:val="21"/>
+        </w:rPr>
+        <w:t> </w:t>
+      </w:r>
+      <w:proofErr w:type="spellStart"/>
+      <w:r>
+        <w:rPr>
+          <w:rFonts w:ascii="Consolas" w:eastAsia="Times New Roman" w:hAnsi="Consolas" w:cs="Times New Roman"/>
+          <w:color w:val="569CD6"/>
+          <w:sz w:val="21"/>
+          <w:szCs w:val="21"/>
+        </w:rPr>
+        <w:t>self</w:t>
+      </w:r>
+      <w:r>
+        <w:rPr>
+          <w:rFonts w:ascii="Consolas" w:eastAsia="Times New Roman" w:hAnsi="Consolas" w:cs="Times New Roman"/>
+          <w:color w:val="D4D4D4"/>
+          <w:sz w:val="21"/>
+          <w:szCs w:val="21"/>
+        </w:rPr>
+        <w:t>.list</w:t>
+      </w:r>
+      <w:proofErr w:type="spellEnd"/>
+      <w:r>
+        <w:rPr>
+          <w:rFonts w:ascii="Consolas" w:eastAsia="Times New Roman" w:hAnsi="Consolas" w:cs="Times New Roman"/>
+          <w:color w:val="D4D4D4"/>
+          <w:sz w:val="21"/>
+          <w:szCs w:val="21"/>
+        </w:rPr>
+        <w:t>(request, *</w:t>
+      </w:r>
+      <w:proofErr w:type="spellStart"/>
+      <w:r>
+        <w:rPr>
+          <w:rFonts w:ascii="Consolas" w:eastAsia="Times New Roman" w:hAnsi="Consolas" w:cs="Times New Roman"/>
+          <w:color w:val="D4D4D4"/>
+          <w:sz w:val="21"/>
+          <w:szCs w:val="21"/>
+        </w:rPr>
+        <w:t>args</w:t>
+      </w:r>
+      <w:proofErr w:type="spellEnd"/>
+      <w:r>
+        <w:rPr>
+          <w:rFonts w:ascii="Consolas" w:eastAsia="Times New Roman" w:hAnsi="Consolas" w:cs="Times New Roman"/>
+          <w:color w:val="D4D4D4"/>
+          <w:sz w:val="21"/>
+          <w:szCs w:val="21"/>
+        </w:rPr>
+        <w:t>, **</w:t>
+      </w:r>
+      <w:proofErr w:type="spellStart"/>
+      <w:r>
+        <w:rPr>
+          <w:rFonts w:ascii="Consolas" w:eastAsia="Times New Roman" w:hAnsi="Consolas" w:cs="Times New Roman"/>
+          <w:color w:val="D4D4D4"/>
+          <w:sz w:val="21"/>
+          <w:szCs w:val="21"/>
+        </w:rPr>
+        <w:t>kwargs</w:t>
+      </w:r>
+      <w:proofErr w:type="spellEnd"/>
+      <w:r>
+        <w:rPr>
+          <w:rFonts w:ascii="Consolas" w:eastAsia="Times New Roman" w:hAnsi="Consolas" w:cs="Times New Roman"/>
+          <w:color w:val="D4D4D4"/>
+          <w:sz w:val="21"/>
+          <w:szCs w:val="21"/>
+        </w:rPr>
+        <w:t>)</w:t>
+      </w:r>
+    </w:p>
+    <w:p>
+      <w:pPr>
+        <w:bidi/>
+        <w:rPr>
+          <w:rFonts w:ascii="Droid Sans Mono;monospace;monos" w:hAnsi="Droid Sans Mono;monospace;monos"/>
+          <w:sz w:val="21"/>
+          <w:rtl/>
+          <w:lang w:bidi="fa-IR"/>
+        </w:rPr>
+      </w:pPr>
+    </w:p>
+    <w:p>
+      <w:pPr>
+        <w:bidi/>
+        <w:rPr>
+          <w:rFonts w:ascii="Droid Sans Mono;monospace;monos" w:hAnsi="Droid Sans Mono;monospace;monos"/>
+          <w:sz w:val="21"/>
+          <w:rtl/>
+          <w:lang w:bidi="fa-IR"/>
+        </w:rPr>
+      </w:pPr>
+      <w:r>
+        <w:rPr>
           <w:rFonts w:ascii="Droid Sans Mono;monospace;monos" w:hAnsi="Droid Sans Mono;monospace;monos" w:hint="cs"/>
           <w:sz w:val="21"/>
           <w:rtl/>
           <w:lang w:bidi="fa-IR"/>
         </w:rPr>
-        <w:t xml:space="preserve"> نوشته شده است </w:t>
+        <w:t xml:space="preserve">همان طور که انتظار میرود این کلاس فقط متد </w:t>
+      </w:r>
+      <w:r>
+        <w:rPr>
+          <w:rFonts w:ascii="Droid Sans Mono;monospace;monos" w:hAnsi="Droid Sans Mono;monospace;monos"/>
+          <w:sz w:val="21"/>
+          <w:lang w:bidi="fa-IR"/>
+        </w:rPr>
+        <w:t>get</w:t>
+      </w:r>
+      <w:r>
+        <w:rPr>
+          <w:rFonts w:ascii="Droid Sans Mono;monospace;monos" w:hAnsi="Droid Sans Mono;monospace;monos" w:hint="cs"/>
+          <w:sz w:val="21"/>
+          <w:rtl/>
+          <w:lang w:bidi="fa-IR"/>
+        </w:rPr>
+        <w:t xml:space="preserve"> را دارد چون قرار است فقط لیستی از آبجکت ها را برگرداند </w:t>
+      </w:r>
+    </w:p>
+    <w:p>
+      <w:pPr>
+        <w:bidi/>
+        <w:rPr>
+          <w:rFonts w:ascii="Droid Sans Mono;monospace;monos" w:hAnsi="Droid Sans Mono;monospace;monos"/>
+          <w:sz w:val="21"/>
+          <w:rtl/>
+          <w:lang w:bidi="fa-IR"/>
+        </w:rPr>
+      </w:pPr>
+      <w:r>
+        <w:rPr>
+          <w:rFonts w:ascii="Droid Sans Mono;monospace;monos" w:hAnsi="Droid Sans Mono;monospace;monos" w:hint="cs"/>
+          <w:sz w:val="21"/>
+          <w:rtl/>
+          <w:lang w:bidi="fa-IR"/>
+        </w:rPr>
+        <w:t xml:space="preserve">تنها کاری که لازم است در کلاس </w:t>
+      </w:r>
+      <w:proofErr w:type="spellStart"/>
+      <w:r>
+        <w:rPr>
+          <w:rFonts w:ascii="Droid Sans Mono;monospace;monos" w:hAnsi="Droid Sans Mono;monospace;monos"/>
+          <w:sz w:val="21"/>
+          <w:lang w:bidi="fa-IR"/>
+        </w:rPr>
+        <w:t>Profilesview</w:t>
+      </w:r>
+      <w:proofErr w:type="spellEnd"/>
+      <w:r>
+        <w:rPr>
+          <w:rFonts w:ascii="Droid Sans Mono;monospace;monos" w:hAnsi="Droid Sans Mono;monospace;monos" w:hint="cs"/>
+          <w:sz w:val="21"/>
+          <w:rtl/>
+          <w:lang w:bidi="fa-IR"/>
+        </w:rPr>
+        <w:t xml:space="preserve"> انجام شود این است که دو مقدار </w:t>
+      </w:r>
+      <w:proofErr w:type="spellStart"/>
+      <w:r>
+        <w:rPr>
+          <w:rFonts w:ascii="Droid Sans Mono;monospace;monos" w:hAnsi="Droid Sans Mono;monospace;monos"/>
+          <w:sz w:val="21"/>
+          <w:lang w:bidi="fa-IR"/>
+        </w:rPr>
+        <w:t>serializer_class</w:t>
+      </w:r>
+      <w:proofErr w:type="spellEnd"/>
+      <w:r>
+        <w:rPr>
+          <w:rFonts w:ascii="Droid Sans Mono;monospace;monos" w:hAnsi="Droid Sans Mono;monospace;monos" w:hint="cs"/>
+          <w:sz w:val="21"/>
+          <w:rtl/>
+          <w:lang w:bidi="fa-IR"/>
+        </w:rPr>
+        <w:t xml:space="preserve"> و </w:t>
+      </w:r>
+      <w:proofErr w:type="spellStart"/>
+      <w:r>
+        <w:rPr>
+          <w:rFonts w:ascii="Droid Sans Mono;monospace;monos" w:hAnsi="Droid Sans Mono;monospace;monos"/>
+          <w:sz w:val="21"/>
+          <w:lang w:bidi="fa-IR"/>
+        </w:rPr>
+        <w:t>queryset</w:t>
+      </w:r>
+      <w:proofErr w:type="spellEnd"/>
+      <w:r>
+        <w:rPr>
+          <w:rFonts w:ascii="Droid Sans Mono;monospace;monos" w:hAnsi="Droid Sans Mono;monospace;monos" w:hint="cs"/>
+          <w:sz w:val="21"/>
+          <w:rtl/>
+          <w:lang w:bidi="fa-IR"/>
+        </w:rPr>
+        <w:t xml:space="preserve"> مقداردهی شود </w:t>
+      </w:r>
+    </w:p>
+    <w:p>
+      <w:pPr>
+        <w:bidi/>
+        <w:rPr>
+          <w:rFonts w:ascii="Droid Sans Mono;monospace;monos" w:hAnsi="Droid Sans Mono;monospace;monos"/>
+          <w:sz w:val="21"/>
+          <w:rtl/>
+          <w:lang w:bidi="fa-IR"/>
+        </w:rPr>
+      </w:pPr>
+      <w:r>
+        <w:rPr>
+          <w:rFonts w:ascii="Droid Sans Mono;monospace;monos" w:hAnsi="Droid Sans Mono;monospace;monos" w:hint="cs"/>
+          <w:sz w:val="21"/>
+          <w:rtl/>
+          <w:lang w:bidi="fa-IR"/>
+        </w:rPr>
+        <w:t xml:space="preserve">انواع مختلف دیگری از کلاس های </w:t>
+      </w:r>
+      <w:r>
+        <w:rPr>
+          <w:rFonts w:ascii="Droid Sans Mono;monospace;monos" w:hAnsi="Droid Sans Mono;monospace;monos"/>
+          <w:sz w:val="21"/>
+          <w:lang w:bidi="fa-IR"/>
+        </w:rPr>
+        <w:t>generic</w:t>
+      </w:r>
+      <w:r>
+        <w:rPr>
+          <w:rFonts w:ascii="Droid Sans Mono;monospace;monos" w:hAnsi="Droid Sans Mono;monospace;monos" w:hint="cs"/>
+          <w:sz w:val="21"/>
+          <w:rtl/>
+          <w:lang w:bidi="fa-IR"/>
+        </w:rPr>
+        <w:t xml:space="preserve"> وجود دارد </w:t>
+      </w:r>
+    </w:p>
+    <w:p>
+      <w:pPr>
+        <w:bidi/>
+        <w:rPr>
+          <w:rFonts w:ascii="Droid Sans Mono;monospace;monos" w:hAnsi="Droid Sans Mono;monospace;monos" w:hint="cs"/>
+          <w:sz w:val="21"/>
+          <w:rtl/>
+          <w:lang w:bidi="fa-IR"/>
+        </w:rPr>
+      </w:pPr>
+      <w:r>
+        <w:rPr>
+          <w:rFonts w:ascii="Droid Sans Mono;monospace;monos" w:hAnsi="Droid Sans Mono;monospace;monos" w:hint="cs"/>
+          <w:sz w:val="21"/>
+          <w:rtl/>
+          <w:lang w:bidi="fa-IR"/>
+        </w:rPr>
+        <w:t>____________________________________________________________________________</w:t>
       </w:r>
     </w:p>
     <w:sectPr>

</xml_diff>